<commit_message>
trying solution. 90/100 on second task
</commit_message>
<xml_diff>
--- a/HTML & CSS/03 CSS and Typography/03.CSS-and-Thypography-Exercise.docx
+++ b/HTML & CSS/03 CSS and Typography/03.CSS-and-Thypography-Exercise.docx
@@ -1,6 +1,6 @@
 
 <file path=word/document.xml><?xml version="1.0" encoding="utf-8"?>
-<w:document xmlns:wpc="http://schemas.microsoft.com/office/word/2010/wordprocessingCanvas" xmlns:cx="http://schemas.microsoft.com/office/drawing/2014/chartex" xmlns:cx1="http://schemas.microsoft.com/office/drawing/2015/9/8/chartex" xmlns:cx2="http://schemas.microsoft.com/office/drawing/2015/10/21/chartex" xmlns:cx3="http://schemas.microsoft.com/office/drawing/2016/5/9/chartex" xmlns:cx4="http://schemas.microsoft.com/office/drawing/2016/5/10/chartex" xmlns:cx5="http://schemas.microsoft.com/office/drawing/2016/5/11/chartex" xmlns:cx6="http://schemas.microsoft.com/office/drawing/2016/5/12/chartex" xmlns:cx7="http://schemas.microsoft.com/office/drawing/2016/5/13/chartex" xmlns:cx8="http://schemas.microsoft.com/office/drawing/2016/5/14/chartex" xmlns:mc="http://schemas.openxmlformats.org/markup-compatibility/2006" xmlns:aink="http://schemas.microsoft.com/office/drawing/2016/ink" xmlns:am3d="http://schemas.microsoft.com/office/drawing/2017/model3d" xmlns:o="urn:schemas-microsoft-com:office:office" xmlns:r="http://schemas.openxmlformats.org/officeDocument/2006/relationships" xmlns:m="http://schemas.openxmlformats.org/officeDocument/2006/math" xmlns:v="urn:schemas-microsoft-com:vml" xmlns:wp14="http://schemas.microsoft.com/office/word/2010/wordprocessingDrawing" xmlns:wp="http://schemas.openxmlformats.org/drawingml/2006/wordprocessingDrawing" xmlns:w10="urn:schemas-microsoft-com:office:word" xmlns:w="http://schemas.openxmlformats.org/wordprocessingml/2006/main" xmlns:w14="http://schemas.microsoft.com/office/word/2010/wordml" xmlns:w15="http://schemas.microsoft.com/office/word/2012/wordml" xmlns:w16cex="http://schemas.microsoft.com/office/word/2018/wordml/cex" xmlns:w16cid="http://schemas.microsoft.com/office/word/2016/wordml/cid" xmlns:w16="http://schemas.microsoft.com/office/word/2018/wordml" xmlns:w16sdtdh="http://schemas.microsoft.com/office/word/2020/wordml/sdtdatahash" xmlns:w16se="http://schemas.microsoft.com/office/word/2015/wordml/symex" xmlns:wpg="http://schemas.microsoft.com/office/word/2010/wordprocessingGroup" xmlns:wpi="http://schemas.microsoft.com/office/word/2010/wordprocessingInk" xmlns:wne="http://schemas.microsoft.com/office/word/2006/wordml" xmlns:wps="http://schemas.microsoft.com/office/word/2010/wordprocessingShape" mc:Ignorable="w14 w15 w16se w16cid w16 w16cex w16sdtdh wp14">
+<w:document xmlns:wpc="http://schemas.microsoft.com/office/word/2010/wordprocessingCanvas" xmlns:cx="http://schemas.microsoft.com/office/drawing/2014/chartex" xmlns:cx1="http://schemas.microsoft.com/office/drawing/2015/9/8/chartex" xmlns:cx2="http://schemas.microsoft.com/office/drawing/2015/10/21/chartex" xmlns:cx3="http://schemas.microsoft.com/office/drawing/2016/5/9/chartex" xmlns:cx4="http://schemas.microsoft.com/office/drawing/2016/5/10/chartex" xmlns:cx5="http://schemas.microsoft.com/office/drawing/2016/5/11/chartex" xmlns:cx6="http://schemas.microsoft.com/office/drawing/2016/5/12/chartex" xmlns:cx7="http://schemas.microsoft.com/office/drawing/2016/5/13/chartex" xmlns:cx8="http://schemas.microsoft.com/office/drawing/2016/5/14/chartex" xmlns:mc="http://schemas.openxmlformats.org/markup-compatibility/2006" xmlns:aink="http://schemas.microsoft.com/office/drawing/2016/ink" xmlns:am3d="http://schemas.microsoft.com/office/drawing/2017/model3d" xmlns:o="urn:schemas-microsoft-com:office:office" xmlns:oel="http://schemas.microsoft.com/office/2019/extlst" xmlns:r="http://schemas.openxmlformats.org/officeDocument/2006/relationships" xmlns:m="http://schemas.openxmlformats.org/officeDocument/2006/math" xmlns:v="urn:schemas-microsoft-com:vml" xmlns:wp14="http://schemas.microsoft.com/office/word/2010/wordprocessingDrawing" xmlns:wp="http://schemas.openxmlformats.org/drawingml/2006/wordprocessingDrawing" xmlns:w10="urn:schemas-microsoft-com:office:word" xmlns:w="http://schemas.openxmlformats.org/wordprocessingml/2006/main" xmlns:w14="http://schemas.microsoft.com/office/word/2010/wordml" xmlns:w15="http://schemas.microsoft.com/office/word/2012/wordml" xmlns:w16cex="http://schemas.microsoft.com/office/word/2018/wordml/cex" xmlns:w16cid="http://schemas.microsoft.com/office/word/2016/wordml/cid" xmlns:w16="http://schemas.microsoft.com/office/word/2018/wordml" xmlns:w16sdtdh="http://schemas.microsoft.com/office/word/2020/wordml/sdtdatahash" xmlns:w16se="http://schemas.microsoft.com/office/word/2015/wordml/symex" xmlns:wpg="http://schemas.microsoft.com/office/word/2010/wordprocessingGroup" xmlns:wpi="http://schemas.microsoft.com/office/word/2010/wordprocessingInk" xmlns:wne="http://schemas.microsoft.com/office/word/2006/wordml" xmlns:wps="http://schemas.microsoft.com/office/word/2010/wordprocessingShape" mc:Ignorable="w14 w15 w16se w16cid w16 w16cex w16sdtdh wp14">
   <w:body>
     <w:p>
       <w:pPr>
@@ -100,10 +100,14 @@
       <w:pPr>
         <w:pStyle w:val="2"/>
         <w:rPr>
-          <w:lang w:val="bg-BG"/>
-        </w:rPr>
-      </w:pPr>
-      <w:r>
+          <w:highlight w:val="green"/>
+          <w:lang w:val="bg-BG"/>
+        </w:rPr>
+      </w:pPr>
+      <w:r>
+        <w:rPr>
+          <w:highlight w:val="green"/>
+        </w:rPr>
         <w:t>Restaurant Menu</w:t>
       </w:r>
     </w:p>
@@ -1043,11 +1047,14 @@
       <w:pPr>
         <w:pStyle w:val="2"/>
         <w:rPr>
-          <w:lang w:val="bg-BG"/>
-        </w:rPr>
-      </w:pPr>
-      <w:r>
-        <w:lastRenderedPageBreak/>
+          <w:highlight w:val="red"/>
+          <w:lang w:val="bg-BG"/>
+        </w:rPr>
+      </w:pPr>
+      <w:r>
+        <w:rPr>
+          <w:highlight w:val="red"/>
+        </w:rPr>
         <w:t>Style Lists</w:t>
       </w:r>
     </w:p>
@@ -1211,16 +1218,21 @@
           <w:rFonts w:asciiTheme="minorHAnsi" w:hAnsiTheme="minorHAnsi"/>
           <w:b w:val="0"/>
           <w:noProof w:val="0"/>
-          <w:lang w:val="bg-BG"/>
-        </w:rPr>
-      </w:pPr>
-      <w:r>
-        <w:rPr>
-          <w:rStyle w:val="CodeChar"/>
+          <w:highlight w:val="green"/>
+          <w:lang w:val="bg-BG"/>
+        </w:rPr>
+      </w:pPr>
+      <w:r>
+        <w:rPr>
+          <w:rStyle w:val="CodeChar"/>
+          <w:highlight w:val="green"/>
         </w:rPr>
         <w:t>&lt;body&gt;</w:t>
       </w:r>
       <w:r>
+        <w:rPr>
+          <w:highlight w:val="green"/>
+        </w:rPr>
         <w:t>:</w:t>
       </w:r>
     </w:p>
@@ -1232,15 +1244,20 @@
           <w:numId w:val="6"/>
         </w:numPr>
         <w:rPr>
-          <w:lang w:val="bg-BG"/>
-        </w:rPr>
-      </w:pPr>
-      <w:r>
+          <w:highlight w:val="green"/>
+          <w:lang w:val="bg-BG"/>
+        </w:rPr>
+      </w:pPr>
+      <w:r>
+        <w:rPr>
+          <w:highlight w:val="green"/>
+        </w:rPr>
         <w:t xml:space="preserve">Font: </w:t>
       </w:r>
       <w:r>
         <w:rPr>
           <w:b/>
+          <w:highlight w:val="green"/>
         </w:rPr>
         <w:t>Helvetica</w:t>
       </w:r>
@@ -1253,15 +1270,20 @@
           <w:numId w:val="6"/>
         </w:numPr>
         <w:rPr>
-          <w:lang w:val="bg-BG"/>
-        </w:rPr>
-      </w:pPr>
-      <w:r>
+          <w:highlight w:val="green"/>
+          <w:lang w:val="bg-BG"/>
+        </w:rPr>
+      </w:pPr>
+      <w:r>
+        <w:rPr>
+          <w:highlight w:val="green"/>
+        </w:rPr>
         <w:t xml:space="preserve">Generic Font: </w:t>
       </w:r>
       <w:r>
         <w:rPr>
           <w:b/>
+          <w:highlight w:val="green"/>
         </w:rPr>
         <w:t>sans-serif</w:t>
       </w:r>
@@ -1274,15 +1296,20 @@
           <w:numId w:val="6"/>
         </w:numPr>
         <w:rPr>
-          <w:lang w:val="bg-BG"/>
-        </w:rPr>
-      </w:pPr>
-      <w:r>
+          <w:highlight w:val="green"/>
+          <w:lang w:val="bg-BG"/>
+        </w:rPr>
+      </w:pPr>
+      <w:r>
+        <w:rPr>
+          <w:highlight w:val="green"/>
+        </w:rPr>
         <w:t xml:space="preserve">Height of the line: </w:t>
       </w:r>
       <w:r>
         <w:rPr>
           <w:b/>
+          <w:highlight w:val="green"/>
         </w:rPr>
         <w:t>1.5</w:t>
       </w:r>
@@ -1295,15 +1322,20 @@
           <w:numId w:val="6"/>
         </w:numPr>
         <w:rPr>
-          <w:lang w:val="bg-BG"/>
-        </w:rPr>
-      </w:pPr>
-      <w:r>
+          <w:highlight w:val="green"/>
+          <w:lang w:val="bg-BG"/>
+        </w:rPr>
+      </w:pPr>
+      <w:r>
+        <w:rPr>
+          <w:highlight w:val="green"/>
+        </w:rPr>
         <w:t xml:space="preserve">Font size: </w:t>
       </w:r>
       <w:r>
         <w:rPr>
           <w:b/>
+          <w:highlight w:val="green"/>
         </w:rPr>
         <w:t>18px</w:t>
       </w:r>
@@ -1316,15 +1348,20 @@
           <w:numId w:val="6"/>
         </w:numPr>
         <w:rPr>
-          <w:lang w:val="bg-BG"/>
-        </w:rPr>
-      </w:pPr>
-      <w:r>
+          <w:highlight w:val="green"/>
+          <w:lang w:val="bg-BG"/>
+        </w:rPr>
+      </w:pPr>
+      <w:r>
+        <w:rPr>
+          <w:highlight w:val="green"/>
+        </w:rPr>
         <w:t xml:space="preserve">Background color: </w:t>
       </w:r>
       <w:r>
         <w:rPr>
           <w:b/>
+          <w:highlight w:val="green"/>
         </w:rPr>
         <w:t>#</w:t>
       </w:r>
@@ -1332,6 +1369,7 @@
         <w:rPr>
           <w:b/>
           <w:noProof/>
+          <w:highlight w:val="green"/>
         </w:rPr>
         <w:t>EDEDED</w:t>
       </w:r>
@@ -1708,7 +1746,6 @@
         </w:rPr>
       </w:pPr>
       <w:r>
-        <w:lastRenderedPageBreak/>
         <w:t>Styling Tables</w:t>
       </w:r>
     </w:p>
@@ -2278,7 +2315,6 @@
         </w:rPr>
       </w:pPr>
       <w:r>
-        <w:lastRenderedPageBreak/>
         <w:t xml:space="preserve">Buttons </w:t>
       </w:r>
       <w:r>
@@ -2757,6 +2793,7 @@
         </w:rPr>
         <w:t>Use </w:t>
       </w:r>
+      <w:proofErr w:type="spellStart"/>
       <w:r>
         <w:rPr>
           <w:rFonts w:eastAsia="Times New Roman" w:cstheme="minorHAnsi"/>
@@ -2768,6 +2805,7 @@
         </w:rPr>
         <w:t>FontAwesome</w:t>
       </w:r>
+      <w:proofErr w:type="spellEnd"/>
       <w:r>
         <w:rPr>
           <w:rFonts w:eastAsia="Times New Roman" w:cstheme="minorHAnsi"/>
@@ -2969,6 +3007,7 @@
           <w:lang w:val="bg-BG"/>
         </w:rPr>
       </w:pPr>
+      <w:proofErr w:type="spellStart"/>
       <w:r>
         <w:rPr>
           <w:rStyle w:val="a9"/>
@@ -2979,9 +3018,24 @@
           <w:sz w:val="22"/>
           <w:szCs w:val="22"/>
           <w:u w:val="none"/>
-          <w:lang w:val="en-US"/>
-        </w:rPr>
-        <w:t>FontAwesome:</w:t>
+          <w:lang w:val="de-DE"/>
+        </w:rPr>
+        <w:t>FontAwesome</w:t>
+      </w:r>
+      <w:proofErr w:type="spellEnd"/>
+      <w:r>
+        <w:rPr>
+          <w:rStyle w:val="a9"/>
+          <w:rFonts w:asciiTheme="minorHAnsi" w:hAnsiTheme="minorHAnsi" w:cstheme="minorHAnsi"/>
+          <w:b/>
+          <w:bCs/>
+          <w:color w:val="auto"/>
+          <w:sz w:val="22"/>
+          <w:szCs w:val="22"/>
+          <w:u w:val="none"/>
+          <w:lang w:val="de-DE"/>
+        </w:rPr>
+        <w:t>:</w:t>
       </w:r>
       <w:r>
         <w:rPr>
@@ -2991,21 +3045,9 @@
           <w:sz w:val="22"/>
           <w:szCs w:val="22"/>
           <w:u w:val="none"/>
-          <w:lang w:val="en-US"/>
-        </w:rPr>
-        <w:t xml:space="preserve"> </w:t>
-      </w:r>
-      <w:r>
-        <w:rPr>
-          <w:rStyle w:val="a9"/>
-          <w:rFonts w:asciiTheme="minorHAnsi" w:hAnsiTheme="minorHAnsi" w:cstheme="minorHAnsi"/>
-          <w:color w:val="auto"/>
-          <w:sz w:val="22"/>
-          <w:szCs w:val="22"/>
-          <w:u w:val="none"/>
-          <w:lang w:val="en-US"/>
-        </w:rPr>
-        <w:t>https://use.fontawesome.com/releases/v5.6.3/css/all.css</w:t>
+          <w:lang w:val="de-DE"/>
+        </w:rPr>
+        <w:t xml:space="preserve"> https://use.fontawesome.com/releases/v5.6.3/css/all.css</w:t>
       </w:r>
     </w:p>
     <w:p>
@@ -3016,7 +3058,7 @@
           <w:rFonts w:asciiTheme="minorHAnsi" w:hAnsiTheme="minorHAnsi" w:cstheme="minorHAnsi"/>
           <w:sz w:val="22"/>
           <w:szCs w:val="22"/>
-          <w:lang w:val="en-US"/>
+          <w:lang w:val="de-DE"/>
         </w:rPr>
       </w:pPr>
     </w:p>
@@ -3028,7 +3070,7 @@
           <w:rFonts w:asciiTheme="minorHAnsi" w:hAnsiTheme="minorHAnsi" w:cstheme="minorHAnsi"/>
           <w:sz w:val="22"/>
           <w:szCs w:val="22"/>
-          <w:lang w:val="en-US"/>
+          <w:lang w:val="de-DE"/>
         </w:rPr>
       </w:pPr>
     </w:p>
@@ -3040,7 +3082,7 @@
           <w:rFonts w:asciiTheme="minorHAnsi" w:hAnsiTheme="minorHAnsi" w:cstheme="minorHAnsi"/>
           <w:sz w:val="22"/>
           <w:szCs w:val="22"/>
-          <w:lang w:val="en-US"/>
+          <w:lang w:val="de-DE"/>
         </w:rPr>
       </w:pPr>
     </w:p>
@@ -3064,8 +3106,23 @@
         </w:rPr>
       </w:pPr>
       <w:r>
-        <w:lastRenderedPageBreak/>
-        <w:t xml:space="preserve">Fonts Speciment – Great Vibes + Raleway </w:t>
+        <w:t xml:space="preserve">Fonts </w:t>
+      </w:r>
+      <w:proofErr w:type="spellStart"/>
+      <w:r>
+        <w:t>Speciment</w:t>
+      </w:r>
+      <w:proofErr w:type="spellEnd"/>
+      <w:r>
+        <w:t xml:space="preserve"> – Great Vibes + </w:t>
+      </w:r>
+      <w:proofErr w:type="spellStart"/>
+      <w:r>
+        <w:t>Raleway</w:t>
+      </w:r>
+      <w:proofErr w:type="spellEnd"/>
+      <w:r>
+        <w:t xml:space="preserve"> </w:t>
       </w:r>
     </w:p>
     <w:p>
@@ -3149,6 +3206,7 @@
         <w:pStyle w:val="3"/>
       </w:pPr>
       <w:r>
+        <w:lastRenderedPageBreak/>
         <w:t>Requirements</w:t>
       </w:r>
     </w:p>
@@ -3205,8 +3263,42 @@
           <w:color w:val="000000"/>
           <w:lang w:eastAsia="en-GB"/>
         </w:rPr>
-        <w:t>Fonts Speciment Great Vibes + Raleway</w:t>
-      </w:r>
+        <w:t xml:space="preserve">Fonts </w:t>
+      </w:r>
+      <w:proofErr w:type="spellStart"/>
+      <w:r>
+        <w:rPr>
+          <w:rFonts w:eastAsia="Times New Roman" w:cstheme="minorHAnsi"/>
+          <w:b/>
+          <w:bCs/>
+          <w:color w:val="000000"/>
+          <w:lang w:eastAsia="en-GB"/>
+        </w:rPr>
+        <w:t>Speciment</w:t>
+      </w:r>
+      <w:proofErr w:type="spellEnd"/>
+      <w:r>
+        <w:rPr>
+          <w:rFonts w:eastAsia="Times New Roman" w:cstheme="minorHAnsi"/>
+          <w:b/>
+          <w:bCs/>
+          <w:color w:val="000000"/>
+          <w:lang w:eastAsia="en-GB"/>
+        </w:rPr>
+        <w:t xml:space="preserve"> Great Vibes + </w:t>
+      </w:r>
+      <w:proofErr w:type="spellStart"/>
+      <w:r>
+        <w:rPr>
+          <w:rFonts w:eastAsia="Times New Roman" w:cstheme="minorHAnsi"/>
+          <w:b/>
+          <w:bCs/>
+          <w:color w:val="000000"/>
+          <w:lang w:eastAsia="en-GB"/>
+        </w:rPr>
+        <w:t>Raleway</w:t>
+      </w:r>
+      <w:proofErr w:type="spellEnd"/>
       <w:r>
         <w:rPr>
           <w:rFonts w:eastAsia="Times New Roman" w:cstheme="minorHAnsi"/>
@@ -3237,12 +3329,21 @@
         </w:rPr>
         <w:t>Use </w:t>
       </w:r>
-      <w:r>
-        <w:rPr>
-          <w:rStyle w:val="CodeChar"/>
-          <w:lang w:eastAsia="en-GB"/>
-        </w:rPr>
-        <w:t>Raleway,</w:t>
+      <w:proofErr w:type="spellStart"/>
+      <w:r>
+        <w:rPr>
+          <w:rStyle w:val="CodeChar"/>
+          <w:lang w:eastAsia="en-GB"/>
+        </w:rPr>
+        <w:t>Raleway</w:t>
+      </w:r>
+      <w:proofErr w:type="spellEnd"/>
+      <w:r>
+        <w:rPr>
+          <w:rStyle w:val="CodeChar"/>
+          <w:lang w:eastAsia="en-GB"/>
+        </w:rPr>
+        <w:t>,</w:t>
       </w:r>
       <w:r>
         <w:rPr>
@@ -3518,7 +3619,6 @@
         </w:rPr>
       </w:pPr>
       <w:r>
-        <w:lastRenderedPageBreak/>
         <w:t>Contrasting Colors</w:t>
       </w:r>
     </w:p>
@@ -3992,6 +4092,7 @@
         <w:rPr>
           <w:rStyle w:val="CodeChar"/>
         </w:rPr>
+        <w:lastRenderedPageBreak/>
         <w:t>&lt;h1&gt;</w:t>
       </w:r>
       <w:r>
@@ -4069,7 +4170,6 @@
         </w:rPr>
       </w:pPr>
       <w:r>
-        <w:lastRenderedPageBreak/>
         <w:t xml:space="preserve">The Making of a </w:t>
       </w:r>
       <w:r>
@@ -4601,6 +4701,7 @@
         </w:rPr>
       </w:pPr>
       <w:r>
+        <w:lastRenderedPageBreak/>
         <w:t xml:space="preserve">Space between letters: </w:t>
       </w:r>
       <w:r>
@@ -4779,7 +4880,6 @@
         </w:rPr>
       </w:pPr>
       <w:r>
-        <w:lastRenderedPageBreak/>
         <w:t xml:space="preserve">Generic Font: </w:t>
       </w:r>
       <w:r>
@@ -5336,6 +5436,7 @@
         </w:rPr>
       </w:pPr>
       <w:r>
+        <w:lastRenderedPageBreak/>
         <w:t xml:space="preserve">Fonts: </w:t>
       </w:r>
       <w:r>
@@ -5641,7 +5742,6 @@
         <w:rPr>
           <w:rStyle w:val="CodeChar"/>
         </w:rPr>
-        <w:lastRenderedPageBreak/>
         <w:t>&lt;li&gt;</w:t>
       </w:r>
       <w:r>
@@ -6494,6 +6594,7 @@
         <w:pStyle w:val="3"/>
       </w:pPr>
       <w:r>
+        <w:lastRenderedPageBreak/>
         <w:t>Requirements</w:t>
       </w:r>
     </w:p>
@@ -6712,7 +6813,6 @@
         </w:rPr>
       </w:pPr>
       <w:r>
-        <w:lastRenderedPageBreak/>
         <w:t xml:space="preserve">Height of the line: </w:t>
       </w:r>
       <w:r>
@@ -7188,7 +7288,17 @@
           <w:b w:val="0"/>
           <w:noProof w:val="0"/>
         </w:rPr>
-        <w:t xml:space="preserve">you can select them like that: </w:t>
+        <w:t>you can select them like that</w:t>
+      </w:r>
+      <w:proofErr w:type="gramStart"/>
+      <w:r>
+        <w:rPr>
+          <w:rStyle w:val="CodeChar"/>
+          <w:rFonts w:asciiTheme="minorHAnsi" w:hAnsiTheme="minorHAnsi"/>
+          <w:b w:val="0"/>
+          <w:noProof w:val="0"/>
+        </w:rPr>
+        <w:t xml:space="preserve">: </w:t>
       </w:r>
       <w:r>
         <w:rPr>
@@ -7196,6 +7306,7 @@
         </w:rPr>
         <w:t>.green</w:t>
       </w:r>
+      <w:proofErr w:type="gramEnd"/>
       <w:r>
         <w:rPr>
           <w:rStyle w:val="CodeChar"/>
@@ -7328,7 +7439,17 @@
           <w:b w:val="0"/>
           <w:noProof w:val="0"/>
         </w:rPr>
-        <w:t>you can select them like that:</w:t>
+        <w:t>you can select them like that</w:t>
+      </w:r>
+      <w:proofErr w:type="gramStart"/>
+      <w:r>
+        <w:rPr>
+          <w:rStyle w:val="CodeChar"/>
+          <w:rFonts w:asciiTheme="minorHAnsi" w:hAnsiTheme="minorHAnsi"/>
+          <w:b w:val="0"/>
+          <w:noProof w:val="0"/>
+        </w:rPr>
+        <w:t>:</w:t>
       </w:r>
       <w:r>
         <w:rPr>
@@ -7336,6 +7457,7 @@
         </w:rPr>
         <w:t xml:space="preserve"> .orange</w:t>
       </w:r>
+      <w:proofErr w:type="gramEnd"/>
       <w:r>
         <w:rPr>
           <w:rStyle w:val="CodeChar"/>
@@ -7394,6 +7516,7 @@
         </w:rPr>
         <w:t>Use </w:t>
       </w:r>
+      <w:proofErr w:type="spellStart"/>
       <w:r>
         <w:rPr>
           <w:rFonts w:eastAsia="Times New Roman" w:cstheme="minorHAnsi"/>
@@ -7405,6 +7528,7 @@
         </w:rPr>
         <w:t>FontAwesome</w:t>
       </w:r>
+      <w:proofErr w:type="spellEnd"/>
       <w:r>
         <w:rPr>
           <w:rFonts w:eastAsia="Times New Roman" w:cstheme="minorHAnsi"/>
@@ -7544,6 +7668,7 @@
         <w:pStyle w:val="3"/>
       </w:pPr>
       <w:r>
+        <w:lastRenderedPageBreak/>
         <w:t>Requirements</w:t>
       </w:r>
     </w:p>
@@ -7838,7 +7963,6 @@
         <w:rPr>
           <w:rStyle w:val="CodeChar"/>
         </w:rPr>
-        <w:lastRenderedPageBreak/>
         <w:t>&lt;ul&gt;</w:t>
       </w:r>
       <w:r>
@@ -8305,6 +8429,7 @@
         </w:rPr>
         <w:t>Use </w:t>
       </w:r>
+      <w:proofErr w:type="spellStart"/>
       <w:r>
         <w:rPr>
           <w:rFonts w:eastAsia="Times New Roman" w:cstheme="minorHAnsi"/>
@@ -8316,6 +8441,7 @@
         </w:rPr>
         <w:t>FontAwesome</w:t>
       </w:r>
+      <w:proofErr w:type="spellEnd"/>
       <w:r>
         <w:rPr>
           <w:rFonts w:eastAsia="Times New Roman" w:cstheme="minorHAnsi"/>
@@ -8412,6 +8538,7 @@
         <w:rPr>
           <w:noProof/>
         </w:rPr>
+        <w:lastRenderedPageBreak/>
         <w:drawing>
           <wp:inline distT="0" distB="0" distL="0" distR="0" wp14:anchorId="25593D98" wp14:editId="4584ADD8">
             <wp:extent cx="3315786" cy="6031230"/>
@@ -8469,7 +8596,6 @@
         <w:pStyle w:val="3"/>
       </w:pPr>
       <w:r>
-        <w:lastRenderedPageBreak/>
         <w:t>Requirements</w:t>
       </w:r>
     </w:p>
@@ -8985,12 +9111,21 @@
         </w:rPr>
         <w:t>Style its left border with </w:t>
       </w:r>
-      <w:r>
-        <w:rPr>
-          <w:rStyle w:val="CodeChar"/>
-          <w:lang w:eastAsia="en-GB"/>
-        </w:rPr>
-        <w:t>rgb(221,221,221)</w:t>
+      <w:proofErr w:type="spellStart"/>
+      <w:r>
+        <w:rPr>
+          <w:rStyle w:val="CodeChar"/>
+          <w:lang w:eastAsia="en-GB"/>
+        </w:rPr>
+        <w:t>rgb</w:t>
+      </w:r>
+      <w:proofErr w:type="spellEnd"/>
+      <w:r>
+        <w:rPr>
+          <w:rStyle w:val="CodeChar"/>
+          <w:lang w:eastAsia="en-GB"/>
+        </w:rPr>
+        <w:t>(221,221,221)</w:t>
       </w:r>
       <w:r>
         <w:rPr>
@@ -9060,6 +9195,7 @@
         </w:rPr>
         <w:t>Use </w:t>
       </w:r>
+      <w:proofErr w:type="spellStart"/>
       <w:r>
         <w:rPr>
           <w:rStyle w:val="CodeChar"/>
@@ -9067,6 +9203,7 @@
         </w:rPr>
         <w:t>hr</w:t>
       </w:r>
+      <w:proofErr w:type="spellEnd"/>
       <w:r>
         <w:rPr>
           <w:rFonts w:eastAsia="Times New Roman" w:cstheme="minorHAnsi"/>
@@ -9105,7 +9242,7 @@
 </file>
 
 <file path=word/endnotes.xml><?xml version="1.0" encoding="utf-8"?>
-<w:endnotes xmlns:wpc="http://schemas.microsoft.com/office/word/2010/wordprocessingCanvas" xmlns:cx="http://schemas.microsoft.com/office/drawing/2014/chartex" xmlns:cx1="http://schemas.microsoft.com/office/drawing/2015/9/8/chartex" xmlns:cx2="http://schemas.microsoft.com/office/drawing/2015/10/21/chartex" xmlns:cx3="http://schemas.microsoft.com/office/drawing/2016/5/9/chartex" xmlns:cx4="http://schemas.microsoft.com/office/drawing/2016/5/10/chartex" xmlns:cx5="http://schemas.microsoft.com/office/drawing/2016/5/11/chartex" xmlns:cx6="http://schemas.microsoft.com/office/drawing/2016/5/12/chartex" xmlns:cx7="http://schemas.microsoft.com/office/drawing/2016/5/13/chartex" xmlns:cx8="http://schemas.microsoft.com/office/drawing/2016/5/14/chartex" xmlns:mc="http://schemas.openxmlformats.org/markup-compatibility/2006" xmlns:aink="http://schemas.microsoft.com/office/drawing/2016/ink" xmlns:am3d="http://schemas.microsoft.com/office/drawing/2017/model3d" xmlns:o="urn:schemas-microsoft-com:office:office" xmlns:r="http://schemas.openxmlformats.org/officeDocument/2006/relationships" xmlns:m="http://schemas.openxmlformats.org/officeDocument/2006/math" xmlns:v="urn:schemas-microsoft-com:vml" xmlns:wp14="http://schemas.microsoft.com/office/word/2010/wordprocessingDrawing" xmlns:wp="http://schemas.openxmlformats.org/drawingml/2006/wordprocessingDrawing" xmlns:w10="urn:schemas-microsoft-com:office:word" xmlns:w="http://schemas.openxmlformats.org/wordprocessingml/2006/main" xmlns:w14="http://schemas.microsoft.com/office/word/2010/wordml" xmlns:w15="http://schemas.microsoft.com/office/word/2012/wordml" xmlns:w16cex="http://schemas.microsoft.com/office/word/2018/wordml/cex" xmlns:w16cid="http://schemas.microsoft.com/office/word/2016/wordml/cid" xmlns:w16="http://schemas.microsoft.com/office/word/2018/wordml" xmlns:w16sdtdh="http://schemas.microsoft.com/office/word/2020/wordml/sdtdatahash" xmlns:w16se="http://schemas.microsoft.com/office/word/2015/wordml/symex" xmlns:wpg="http://schemas.microsoft.com/office/word/2010/wordprocessingGroup" xmlns:wpi="http://schemas.microsoft.com/office/word/2010/wordprocessingInk" xmlns:wne="http://schemas.microsoft.com/office/word/2006/wordml" xmlns:wps="http://schemas.microsoft.com/office/word/2010/wordprocessingShape" mc:Ignorable="w14 w15 w16se w16cid w16 w16cex w16sdtdh wp14">
+<w:endnotes xmlns:wpc="http://schemas.microsoft.com/office/word/2010/wordprocessingCanvas" xmlns:cx="http://schemas.microsoft.com/office/drawing/2014/chartex" xmlns:cx1="http://schemas.microsoft.com/office/drawing/2015/9/8/chartex" xmlns:cx2="http://schemas.microsoft.com/office/drawing/2015/10/21/chartex" xmlns:cx3="http://schemas.microsoft.com/office/drawing/2016/5/9/chartex" xmlns:cx4="http://schemas.microsoft.com/office/drawing/2016/5/10/chartex" xmlns:cx5="http://schemas.microsoft.com/office/drawing/2016/5/11/chartex" xmlns:cx6="http://schemas.microsoft.com/office/drawing/2016/5/12/chartex" xmlns:cx7="http://schemas.microsoft.com/office/drawing/2016/5/13/chartex" xmlns:cx8="http://schemas.microsoft.com/office/drawing/2016/5/14/chartex" xmlns:mc="http://schemas.openxmlformats.org/markup-compatibility/2006" xmlns:aink="http://schemas.microsoft.com/office/drawing/2016/ink" xmlns:am3d="http://schemas.microsoft.com/office/drawing/2017/model3d" xmlns:o="urn:schemas-microsoft-com:office:office" xmlns:oel="http://schemas.microsoft.com/office/2019/extlst" xmlns:r="http://schemas.openxmlformats.org/officeDocument/2006/relationships" xmlns:m="http://schemas.openxmlformats.org/officeDocument/2006/math" xmlns:v="urn:schemas-microsoft-com:vml" xmlns:wp14="http://schemas.microsoft.com/office/word/2010/wordprocessingDrawing" xmlns:wp="http://schemas.openxmlformats.org/drawingml/2006/wordprocessingDrawing" xmlns:w10="urn:schemas-microsoft-com:office:word" xmlns:w="http://schemas.openxmlformats.org/wordprocessingml/2006/main" xmlns:w14="http://schemas.microsoft.com/office/word/2010/wordml" xmlns:w15="http://schemas.microsoft.com/office/word/2012/wordml" xmlns:w16cex="http://schemas.microsoft.com/office/word/2018/wordml/cex" xmlns:w16cid="http://schemas.microsoft.com/office/word/2016/wordml/cid" xmlns:w16="http://schemas.microsoft.com/office/word/2018/wordml" xmlns:w16sdtdh="http://schemas.microsoft.com/office/word/2020/wordml/sdtdatahash" xmlns:w16se="http://schemas.microsoft.com/office/word/2015/wordml/symex" xmlns:wpg="http://schemas.microsoft.com/office/word/2010/wordprocessingGroup" xmlns:wpi="http://schemas.microsoft.com/office/word/2010/wordprocessingInk" xmlns:wne="http://schemas.microsoft.com/office/word/2006/wordml" xmlns:wps="http://schemas.microsoft.com/office/word/2010/wordprocessingShape" mc:Ignorable="w14 w15 w16se w16cid w16 w16cex w16sdtdh wp14">
   <w:endnote w:type="separator" w:id="-1">
     <w:p>
       <w:pPr>
@@ -9130,7 +9267,7 @@
 </file>
 
 <file path=word/footer1.xml><?xml version="1.0" encoding="utf-8"?>
-<w:ftr xmlns:wpc="http://schemas.microsoft.com/office/word/2010/wordprocessingCanvas" xmlns:cx="http://schemas.microsoft.com/office/drawing/2014/chartex" xmlns:cx1="http://schemas.microsoft.com/office/drawing/2015/9/8/chartex" xmlns:cx2="http://schemas.microsoft.com/office/drawing/2015/10/21/chartex" xmlns:cx3="http://schemas.microsoft.com/office/drawing/2016/5/9/chartex" xmlns:cx4="http://schemas.microsoft.com/office/drawing/2016/5/10/chartex" xmlns:cx5="http://schemas.microsoft.com/office/drawing/2016/5/11/chartex" xmlns:cx6="http://schemas.microsoft.com/office/drawing/2016/5/12/chartex" xmlns:cx7="http://schemas.microsoft.com/office/drawing/2016/5/13/chartex" xmlns:cx8="http://schemas.microsoft.com/office/drawing/2016/5/14/chartex" xmlns:mc="http://schemas.openxmlformats.org/markup-compatibility/2006" xmlns:aink="http://schemas.microsoft.com/office/drawing/2016/ink" xmlns:am3d="http://schemas.microsoft.com/office/drawing/2017/model3d" xmlns:o="urn:schemas-microsoft-com:office:office" xmlns:r="http://schemas.openxmlformats.org/officeDocument/2006/relationships" xmlns:m="http://schemas.openxmlformats.org/officeDocument/2006/math" xmlns:v="urn:schemas-microsoft-com:vml" xmlns:wp14="http://schemas.microsoft.com/office/word/2010/wordprocessingDrawing" xmlns:wp="http://schemas.openxmlformats.org/drawingml/2006/wordprocessingDrawing" xmlns:w10="urn:schemas-microsoft-com:office:word" xmlns:w="http://schemas.openxmlformats.org/wordprocessingml/2006/main" xmlns:w14="http://schemas.microsoft.com/office/word/2010/wordml" xmlns:w15="http://schemas.microsoft.com/office/word/2012/wordml" xmlns:w16cex="http://schemas.microsoft.com/office/word/2018/wordml/cex" xmlns:w16cid="http://schemas.microsoft.com/office/word/2016/wordml/cid" xmlns:w16="http://schemas.microsoft.com/office/word/2018/wordml" xmlns:w16sdtdh="http://schemas.microsoft.com/office/word/2020/wordml/sdtdatahash" xmlns:w16se="http://schemas.microsoft.com/office/word/2015/wordml/symex" xmlns:wpg="http://schemas.microsoft.com/office/word/2010/wordprocessingGroup" xmlns:wpi="http://schemas.microsoft.com/office/word/2010/wordprocessingInk" xmlns:wne="http://schemas.microsoft.com/office/word/2006/wordml" xmlns:wps="http://schemas.microsoft.com/office/word/2010/wordprocessingShape" mc:Ignorable="w14 w15 w16se w16cid w16 w16cex w16sdtdh wp14">
+<w:ftr xmlns:wpc="http://schemas.microsoft.com/office/word/2010/wordprocessingCanvas" xmlns:cx="http://schemas.microsoft.com/office/drawing/2014/chartex" xmlns:cx1="http://schemas.microsoft.com/office/drawing/2015/9/8/chartex" xmlns:cx2="http://schemas.microsoft.com/office/drawing/2015/10/21/chartex" xmlns:cx3="http://schemas.microsoft.com/office/drawing/2016/5/9/chartex" xmlns:cx4="http://schemas.microsoft.com/office/drawing/2016/5/10/chartex" xmlns:cx5="http://schemas.microsoft.com/office/drawing/2016/5/11/chartex" xmlns:cx6="http://schemas.microsoft.com/office/drawing/2016/5/12/chartex" xmlns:cx7="http://schemas.microsoft.com/office/drawing/2016/5/13/chartex" xmlns:cx8="http://schemas.microsoft.com/office/drawing/2016/5/14/chartex" xmlns:mc="http://schemas.openxmlformats.org/markup-compatibility/2006" xmlns:aink="http://schemas.microsoft.com/office/drawing/2016/ink" xmlns:am3d="http://schemas.microsoft.com/office/drawing/2017/model3d" xmlns:o="urn:schemas-microsoft-com:office:office" xmlns:oel="http://schemas.microsoft.com/office/2019/extlst" xmlns:r="http://schemas.openxmlformats.org/officeDocument/2006/relationships" xmlns:m="http://schemas.openxmlformats.org/officeDocument/2006/math" xmlns:v="urn:schemas-microsoft-com:vml" xmlns:wp14="http://schemas.microsoft.com/office/word/2010/wordprocessingDrawing" xmlns:wp="http://schemas.openxmlformats.org/drawingml/2006/wordprocessingDrawing" xmlns:w10="urn:schemas-microsoft-com:office:word" xmlns:w="http://schemas.openxmlformats.org/wordprocessingml/2006/main" xmlns:w14="http://schemas.microsoft.com/office/word/2010/wordml" xmlns:w15="http://schemas.microsoft.com/office/word/2012/wordml" xmlns:w16cex="http://schemas.microsoft.com/office/word/2018/wordml/cex" xmlns:w16cid="http://schemas.microsoft.com/office/word/2016/wordml/cid" xmlns:w16="http://schemas.microsoft.com/office/word/2018/wordml" xmlns:w16sdtdh="http://schemas.microsoft.com/office/word/2020/wordml/sdtdatahash" xmlns:w16se="http://schemas.microsoft.com/office/word/2015/wordml/symex" xmlns:wpg="http://schemas.microsoft.com/office/word/2010/wordprocessingGroup" xmlns:wpi="http://schemas.microsoft.com/office/word/2010/wordprocessingInk" xmlns:wne="http://schemas.microsoft.com/office/word/2006/wordml" xmlns:wps="http://schemas.microsoft.com/office/word/2010/wordprocessingShape" mc:Ignorable="w14 w15 w16se w16cid w16 w16cex w16sdtdh wp14">
   <w:p>
     <w:pPr>
       <w:pStyle w:val="a5"/>
@@ -9319,12 +9456,21 @@
                             </w:rPr>
                             <w:t xml:space="preserve">© </w:t>
                           </w:r>
+                          <w:proofErr w:type="spellStart"/>
                           <w:r>
                             <w:rPr>
                               <w:sz w:val="17"/>
                               <w:szCs w:val="17"/>
                             </w:rPr>
-                            <w:t xml:space="preserve">SoftUni – </w:t>
+                            <w:t>SoftUni</w:t>
+                          </w:r>
+                          <w:proofErr w:type="spellEnd"/>
+                          <w:r>
+                            <w:rPr>
+                              <w:sz w:val="17"/>
+                              <w:szCs w:val="17"/>
+                            </w:rPr>
+                            <w:t xml:space="preserve"> – </w:t>
                           </w:r>
                           <w:hyperlink r:id="rId1" w:history="1">
                             <w:r>
@@ -10186,7 +10332,7 @@
                           <wp:extent cx="180000" cy="180000"/>
                           <wp:effectExtent l="0" t="0" r="0" b="0"/>
                           <wp:docPr id="3" name="Picture 3">
-                            <a:hlinkClick xmlns:a="http://schemas.openxmlformats.org/drawingml/2006/main" r:id="rId2"/>
+                            <a:hlinkClick xmlns:a="http://schemas.openxmlformats.org/drawingml/2006/main" r:id="rId22"/>
                           </wp:docPr>
                           <wp:cNvGraphicFramePr>
                             <a:graphicFrameLocks xmlns:a="http://schemas.openxmlformats.org/drawingml/2006/main" noChangeAspect="1"/>
@@ -10196,14 +10342,14 @@
                               <pic:pic xmlns:pic="http://schemas.openxmlformats.org/drawingml/2006/picture">
                                 <pic:nvPicPr>
                                   <pic:cNvPr id="3" name="Picture 3">
-                                    <a:hlinkClick r:id="rId2"/>
+                                    <a:hlinkClick r:id="rId22"/>
                                   </pic:cNvPr>
                                   <pic:cNvPicPr>
                                     <a:picLocks noChangeAspect="1" noChangeArrowheads="1"/>
                                   </pic:cNvPicPr>
                                 </pic:nvPicPr>
                                 <pic:blipFill>
-                                  <a:blip r:embed="rId3">
+                                  <a:blip r:embed="rId23">
                                     <a:extLst>
                                       <a:ext uri="{28A0092B-C50C-407E-A947-70E740481C1C}">
                                         <a14:useLocalDpi xmlns:a14="http://schemas.microsoft.com/office/drawing/2010/main" val="0"/>
@@ -10252,7 +10398,7 @@
                           <wp:extent cx="180000" cy="180000"/>
                           <wp:effectExtent l="0" t="0" r="0" b="0"/>
                           <wp:docPr id="2" name="Picture 2">
-                            <a:hlinkClick xmlns:a="http://schemas.openxmlformats.org/drawingml/2006/main" r:id="rId4"/>
+                            <a:hlinkClick xmlns:a="http://schemas.openxmlformats.org/drawingml/2006/main" r:id="rId24"/>
                           </wp:docPr>
                           <wp:cNvGraphicFramePr>
                             <a:graphicFrameLocks xmlns:a="http://schemas.openxmlformats.org/drawingml/2006/main" noChangeAspect="1"/>
@@ -10262,14 +10408,14 @@
                               <pic:pic xmlns:pic="http://schemas.openxmlformats.org/drawingml/2006/picture">
                                 <pic:nvPicPr>
                                   <pic:cNvPr id="2" name="Picture 2">
-                                    <a:hlinkClick r:id="rId4"/>
+                                    <a:hlinkClick r:id="rId24"/>
                                   </pic:cNvPr>
                                   <pic:cNvPicPr>
                                     <a:picLocks noChangeAspect="1" noChangeArrowheads="1"/>
                                   </pic:cNvPicPr>
                                 </pic:nvPicPr>
                                 <pic:blipFill>
-                                  <a:blip r:embed="rId5">
+                                  <a:blip r:embed="rId25">
                                     <a:extLst>
                                       <a:ext uri="{28A0092B-C50C-407E-A947-70E740481C1C}">
                                         <a14:useLocalDpi xmlns:a14="http://schemas.microsoft.com/office/drawing/2010/main" val="0"/>
@@ -10318,7 +10464,7 @@
                           <wp:extent cx="180000" cy="180000"/>
                           <wp:effectExtent l="0" t="0" r="0" b="0"/>
                           <wp:docPr id="5" name="Picture 5" title="Software University @ Facebook">
-                            <a:hlinkClick xmlns:a="http://schemas.openxmlformats.org/drawingml/2006/main" r:id="rId6"/>
+                            <a:hlinkClick xmlns:a="http://schemas.openxmlformats.org/drawingml/2006/main" r:id="rId26"/>
                           </wp:docPr>
                           <wp:cNvGraphicFramePr>
                             <a:graphicFrameLocks xmlns:a="http://schemas.openxmlformats.org/drawingml/2006/main" noChangeAspect="1"/>
@@ -10328,12 +10474,12 @@
                               <pic:pic xmlns:pic="http://schemas.openxmlformats.org/drawingml/2006/picture">
                                 <pic:nvPicPr>
                                   <pic:cNvPr id="5" name="Picture 5" title="Software University @ Facebook">
-                                    <a:hlinkClick r:id="rId6"/>
+                                    <a:hlinkClick r:id="rId26"/>
                                   </pic:cNvPr>
                                   <pic:cNvPicPr/>
                                 </pic:nvPicPr>
                                 <pic:blipFill>
-                                  <a:blip r:embed="rId7"/>
+                                  <a:blip r:embed="rId27"/>
                                   <a:stretch>
                                     <a:fillRect/>
                                   </a:stretch>
@@ -10371,7 +10517,7 @@
                           <wp:extent cx="180000" cy="180000"/>
                           <wp:effectExtent l="0" t="0" r="0" b="0"/>
                           <wp:docPr id="20" name="Picture 20">
-                            <a:hlinkClick xmlns:a="http://schemas.openxmlformats.org/drawingml/2006/main" r:id="rId8"/>
+                            <a:hlinkClick xmlns:a="http://schemas.openxmlformats.org/drawingml/2006/main" r:id="rId28"/>
                           </wp:docPr>
                           <wp:cNvGraphicFramePr>
                             <a:graphicFrameLocks xmlns:a="http://schemas.openxmlformats.org/drawingml/2006/main" noChangeAspect="1"/>
@@ -10381,20 +10527,20 @@
                               <pic:pic xmlns:pic="http://schemas.openxmlformats.org/drawingml/2006/picture">
                                 <pic:nvPicPr>
                                   <pic:cNvPr id="20" name="Picture 20">
-                                    <a:hlinkClick r:id="rId8"/>
+                                    <a:hlinkClick r:id="rId28"/>
                                   </pic:cNvPr>
                                   <pic:cNvPicPr>
                                     <a:picLocks noChangeAspect="1" noChangeArrowheads="1"/>
                                   </pic:cNvPicPr>
                                 </pic:nvPicPr>
                                 <pic:blipFill>
-                                  <a:blip r:embed="rId9">
+                                  <a:blip r:embed="rId29">
                                     <a:extLst>
                                       <a:ext uri="{28A0092B-C50C-407E-A947-70E740481C1C}">
                                         <a14:useLocalDpi xmlns:a14="http://schemas.microsoft.com/office/drawing/2010/main" val="0"/>
                                       </a:ext>
                                       <a:ext uri="{837473B0-CC2E-450A-ABE3-18F120FF3D39}">
-                                        <a1611:picAttrSrcUrl xmlns:a1611="http://schemas.microsoft.com/office/drawing/2016/11/main" r:id="rId10"/>
+                                        <a1611:picAttrSrcUrl xmlns:a1611="http://schemas.microsoft.com/office/drawing/2016/11/main" r:id="rId30"/>
                                       </a:ext>
                                     </a:extLst>
                                   </a:blip>
@@ -10440,7 +10586,7 @@
                           <wp:extent cx="180000" cy="180000"/>
                           <wp:effectExtent l="0" t="0" r="0" b="0"/>
                           <wp:docPr id="7" name="Picture 7" title="Software University @ Twitter">
-                            <a:hlinkClick xmlns:a="http://schemas.openxmlformats.org/drawingml/2006/main" r:id="rId11"/>
+                            <a:hlinkClick xmlns:a="http://schemas.openxmlformats.org/drawingml/2006/main" r:id="rId31"/>
                           </wp:docPr>
                           <wp:cNvGraphicFramePr>
                             <a:graphicFrameLocks xmlns:a="http://schemas.openxmlformats.org/drawingml/2006/main" noChangeAspect="1"/>
@@ -10450,12 +10596,12 @@
                               <pic:pic xmlns:pic="http://schemas.openxmlformats.org/drawingml/2006/picture">
                                 <pic:nvPicPr>
                                   <pic:cNvPr id="7" name="Picture 7" title="Software University @ Twitter">
-                                    <a:hlinkClick r:id="rId11"/>
+                                    <a:hlinkClick r:id="rId31"/>
                                   </pic:cNvPr>
                                   <pic:cNvPicPr/>
                                 </pic:nvPicPr>
                                 <pic:blipFill>
-                                  <a:blip r:embed="rId12"/>
+                                  <a:blip r:embed="rId32"/>
                                   <a:stretch>
                                     <a:fillRect/>
                                   </a:stretch>
@@ -10493,7 +10639,7 @@
                           <wp:extent cx="180000" cy="180000"/>
                           <wp:effectExtent l="0" t="0" r="0" b="0"/>
                           <wp:docPr id="17" name="Picture 17" title="Software University @ YouTube">
-                            <a:hlinkClick xmlns:a="http://schemas.openxmlformats.org/drawingml/2006/main" r:id="rId13"/>
+                            <a:hlinkClick xmlns:a="http://schemas.openxmlformats.org/drawingml/2006/main" r:id="rId33"/>
                           </wp:docPr>
                           <wp:cNvGraphicFramePr>
                             <a:graphicFrameLocks xmlns:a="http://schemas.openxmlformats.org/drawingml/2006/main" noChangeAspect="1"/>
@@ -10503,12 +10649,12 @@
                               <pic:pic xmlns:pic="http://schemas.openxmlformats.org/drawingml/2006/picture">
                                 <pic:nvPicPr>
                                   <pic:cNvPr id="17" name="Picture 17" title="Software University @ YouTube">
-                                    <a:hlinkClick r:id="rId13"/>
+                                    <a:hlinkClick r:id="rId33"/>
                                   </pic:cNvPr>
                                   <pic:cNvPicPr/>
                                 </pic:nvPicPr>
                                 <pic:blipFill>
-                                  <a:blip r:embed="rId14"/>
+                                  <a:blip r:embed="rId34"/>
                                   <a:stretch>
                                     <a:fillRect/>
                                   </a:stretch>
@@ -10546,7 +10692,7 @@
                           <wp:extent cx="180000" cy="180000"/>
                           <wp:effectExtent l="0" t="0" r="0" b="0"/>
                           <wp:docPr id="21" name="Picture 21">
-                            <a:hlinkClick xmlns:a="http://schemas.openxmlformats.org/drawingml/2006/main" r:id="rId15"/>
+                            <a:hlinkClick xmlns:a="http://schemas.openxmlformats.org/drawingml/2006/main" r:id="rId35"/>
                           </wp:docPr>
                           <wp:cNvGraphicFramePr>
                             <a:graphicFrameLocks xmlns:a="http://schemas.openxmlformats.org/drawingml/2006/main" noChangeAspect="1"/>
@@ -10556,14 +10702,14 @@
                               <pic:pic xmlns:pic="http://schemas.openxmlformats.org/drawingml/2006/picture">
                                 <pic:nvPicPr>
                                   <pic:cNvPr id="21" name="Picture 21">
-                                    <a:hlinkClick r:id="rId15"/>
+                                    <a:hlinkClick r:id="rId35"/>
                                   </pic:cNvPr>
                                   <pic:cNvPicPr>
                                     <a:picLocks noChangeAspect="1" noChangeArrowheads="1"/>
                                   </pic:cNvPicPr>
                                 </pic:nvPicPr>
                                 <pic:blipFill rotWithShape="1">
-                                  <a:blip r:embed="rId16">
+                                  <a:blip r:embed="rId36">
                                     <a:extLst>
                                       <a:ext uri="{28A0092B-C50C-407E-A947-70E740481C1C}">
                                         <a14:useLocalDpi xmlns:a14="http://schemas.microsoft.com/office/drawing/2010/main" val="0"/>
@@ -10615,7 +10761,7 @@
                           <wp:extent cx="180000" cy="180000"/>
                           <wp:effectExtent l="0" t="0" r="0" b="0"/>
                           <wp:docPr id="22" name="Picture 22">
-                            <a:hlinkClick xmlns:a="http://schemas.openxmlformats.org/drawingml/2006/main" r:id="rId17"/>
+                            <a:hlinkClick xmlns:a="http://schemas.openxmlformats.org/drawingml/2006/main" r:id="rId37"/>
                           </wp:docPr>
                           <wp:cNvGraphicFramePr>
                             <a:graphicFrameLocks xmlns:a="http://schemas.openxmlformats.org/drawingml/2006/main" noChangeAspect="1"/>
@@ -10625,14 +10771,14 @@
                               <pic:pic xmlns:pic="http://schemas.openxmlformats.org/drawingml/2006/picture">
                                 <pic:nvPicPr>
                                   <pic:cNvPr id="22" name="Picture 22">
-                                    <a:hlinkClick r:id="rId17"/>
+                                    <a:hlinkClick r:id="rId37"/>
                                   </pic:cNvPr>
                                   <pic:cNvPicPr>
                                     <a:picLocks noChangeAspect="1" noChangeArrowheads="1"/>
                                   </pic:cNvPicPr>
                                 </pic:nvPicPr>
                                 <pic:blipFill>
-                                  <a:blip r:embed="rId18">
+                                  <a:blip r:embed="rId38">
                                     <a:extLst>
                                       <a:ext uri="{28A0092B-C50C-407E-A947-70E740481C1C}">
                                         <a14:useLocalDpi xmlns:a14="http://schemas.microsoft.com/office/drawing/2010/main" val="0"/>
@@ -10681,7 +10827,7 @@
                           <wp:extent cx="180000" cy="180000"/>
                           <wp:effectExtent l="0" t="0" r="0" b="0"/>
                           <wp:docPr id="23" name="Picture 23" title="Software University: Email Us">
-                            <a:hlinkClick xmlns:a="http://schemas.openxmlformats.org/drawingml/2006/main" r:id="rId19"/>
+                            <a:hlinkClick xmlns:a="http://schemas.openxmlformats.org/drawingml/2006/main" r:id="rId39"/>
                           </wp:docPr>
                           <wp:cNvGraphicFramePr>
                             <a:graphicFrameLocks xmlns:a="http://schemas.openxmlformats.org/drawingml/2006/main" noChangeAspect="1"/>
@@ -10691,12 +10837,12 @@
                               <pic:pic xmlns:pic="http://schemas.openxmlformats.org/drawingml/2006/picture">
                                 <pic:nvPicPr>
                                   <pic:cNvPr id="23" name="Picture 23" title="Software University: Email Us">
-                                    <a:hlinkClick r:id="rId19"/>
+                                    <a:hlinkClick r:id="rId39"/>
                                   </pic:cNvPr>
                                   <pic:cNvPicPr/>
                                 </pic:nvPicPr>
                                 <pic:blipFill>
-                                  <a:blip r:embed="rId20"/>
+                                  <a:blip r:embed="rId40"/>
                                   <a:stretch>
                                     <a:fillRect/>
                                   </a:stretch>
@@ -10758,7 +10904,7 @@
                   </pic:cNvPicPr>
                 </pic:nvPicPr>
                 <pic:blipFill>
-                  <a:blip r:embed="rId22">
+                  <a:blip r:embed="rId41">
                     <a:extLst>
                       <a:ext uri="{28A0092B-C50C-407E-A947-70E740481C1C}">
                         <a14:useLocalDpi xmlns:a14="http://schemas.microsoft.com/office/drawing/2010/main" val="0"/>
@@ -11154,7 +11300,7 @@
 </file>
 
 <file path=word/footnotes.xml><?xml version="1.0" encoding="utf-8"?>
-<w:footnotes xmlns:wpc="http://schemas.microsoft.com/office/word/2010/wordprocessingCanvas" xmlns:cx="http://schemas.microsoft.com/office/drawing/2014/chartex" xmlns:cx1="http://schemas.microsoft.com/office/drawing/2015/9/8/chartex" xmlns:cx2="http://schemas.microsoft.com/office/drawing/2015/10/21/chartex" xmlns:cx3="http://schemas.microsoft.com/office/drawing/2016/5/9/chartex" xmlns:cx4="http://schemas.microsoft.com/office/drawing/2016/5/10/chartex" xmlns:cx5="http://schemas.microsoft.com/office/drawing/2016/5/11/chartex" xmlns:cx6="http://schemas.microsoft.com/office/drawing/2016/5/12/chartex" xmlns:cx7="http://schemas.microsoft.com/office/drawing/2016/5/13/chartex" xmlns:cx8="http://schemas.microsoft.com/office/drawing/2016/5/14/chartex" xmlns:mc="http://schemas.openxmlformats.org/markup-compatibility/2006" xmlns:aink="http://schemas.microsoft.com/office/drawing/2016/ink" xmlns:am3d="http://schemas.microsoft.com/office/drawing/2017/model3d" xmlns:o="urn:schemas-microsoft-com:office:office" xmlns:r="http://schemas.openxmlformats.org/officeDocument/2006/relationships" xmlns:m="http://schemas.openxmlformats.org/officeDocument/2006/math" xmlns:v="urn:schemas-microsoft-com:vml" xmlns:wp14="http://schemas.microsoft.com/office/word/2010/wordprocessingDrawing" xmlns:wp="http://schemas.openxmlformats.org/drawingml/2006/wordprocessingDrawing" xmlns:w10="urn:schemas-microsoft-com:office:word" xmlns:w="http://schemas.openxmlformats.org/wordprocessingml/2006/main" xmlns:w14="http://schemas.microsoft.com/office/word/2010/wordml" xmlns:w15="http://schemas.microsoft.com/office/word/2012/wordml" xmlns:w16cex="http://schemas.microsoft.com/office/word/2018/wordml/cex" xmlns:w16cid="http://schemas.microsoft.com/office/word/2016/wordml/cid" xmlns:w16="http://schemas.microsoft.com/office/word/2018/wordml" xmlns:w16sdtdh="http://schemas.microsoft.com/office/word/2020/wordml/sdtdatahash" xmlns:w16se="http://schemas.microsoft.com/office/word/2015/wordml/symex" xmlns:wpg="http://schemas.microsoft.com/office/word/2010/wordprocessingGroup" xmlns:wpi="http://schemas.microsoft.com/office/word/2010/wordprocessingInk" xmlns:wne="http://schemas.microsoft.com/office/word/2006/wordml" xmlns:wps="http://schemas.microsoft.com/office/word/2010/wordprocessingShape" mc:Ignorable="w14 w15 w16se w16cid w16 w16cex w16sdtdh wp14">
+<w:footnotes xmlns:wpc="http://schemas.microsoft.com/office/word/2010/wordprocessingCanvas" xmlns:cx="http://schemas.microsoft.com/office/drawing/2014/chartex" xmlns:cx1="http://schemas.microsoft.com/office/drawing/2015/9/8/chartex" xmlns:cx2="http://schemas.microsoft.com/office/drawing/2015/10/21/chartex" xmlns:cx3="http://schemas.microsoft.com/office/drawing/2016/5/9/chartex" xmlns:cx4="http://schemas.microsoft.com/office/drawing/2016/5/10/chartex" xmlns:cx5="http://schemas.microsoft.com/office/drawing/2016/5/11/chartex" xmlns:cx6="http://schemas.microsoft.com/office/drawing/2016/5/12/chartex" xmlns:cx7="http://schemas.microsoft.com/office/drawing/2016/5/13/chartex" xmlns:cx8="http://schemas.microsoft.com/office/drawing/2016/5/14/chartex" xmlns:mc="http://schemas.openxmlformats.org/markup-compatibility/2006" xmlns:aink="http://schemas.microsoft.com/office/drawing/2016/ink" xmlns:am3d="http://schemas.microsoft.com/office/drawing/2017/model3d" xmlns:o="urn:schemas-microsoft-com:office:office" xmlns:oel="http://schemas.microsoft.com/office/2019/extlst" xmlns:r="http://schemas.openxmlformats.org/officeDocument/2006/relationships" xmlns:m="http://schemas.openxmlformats.org/officeDocument/2006/math" xmlns:v="urn:schemas-microsoft-com:vml" xmlns:wp14="http://schemas.microsoft.com/office/word/2010/wordprocessingDrawing" xmlns:wp="http://schemas.openxmlformats.org/drawingml/2006/wordprocessingDrawing" xmlns:w10="urn:schemas-microsoft-com:office:word" xmlns:w="http://schemas.openxmlformats.org/wordprocessingml/2006/main" xmlns:w14="http://schemas.microsoft.com/office/word/2010/wordml" xmlns:w15="http://schemas.microsoft.com/office/word/2012/wordml" xmlns:w16cex="http://schemas.microsoft.com/office/word/2018/wordml/cex" xmlns:w16cid="http://schemas.microsoft.com/office/word/2016/wordml/cid" xmlns:w16="http://schemas.microsoft.com/office/word/2018/wordml" xmlns:w16sdtdh="http://schemas.microsoft.com/office/word/2020/wordml/sdtdatahash" xmlns:w16se="http://schemas.microsoft.com/office/word/2015/wordml/symex" xmlns:wpg="http://schemas.microsoft.com/office/word/2010/wordprocessingGroup" xmlns:wpi="http://schemas.microsoft.com/office/word/2010/wordprocessingInk" xmlns:wne="http://schemas.microsoft.com/office/word/2006/wordml" xmlns:wps="http://schemas.microsoft.com/office/word/2010/wordprocessingShape" mc:Ignorable="w14 w15 w16se w16cid w16 w16cex w16sdtdh wp14">
   <w:footnote w:type="separator" w:id="-1">
     <w:p>
       <w:pPr>
@@ -11179,7 +11325,7 @@
 </file>
 
 <file path=word/header1.xml><?xml version="1.0" encoding="utf-8"?>
-<w:hdr xmlns:wpc="http://schemas.microsoft.com/office/word/2010/wordprocessingCanvas" xmlns:cx="http://schemas.microsoft.com/office/drawing/2014/chartex" xmlns:cx1="http://schemas.microsoft.com/office/drawing/2015/9/8/chartex" xmlns:cx2="http://schemas.microsoft.com/office/drawing/2015/10/21/chartex" xmlns:cx3="http://schemas.microsoft.com/office/drawing/2016/5/9/chartex" xmlns:cx4="http://schemas.microsoft.com/office/drawing/2016/5/10/chartex" xmlns:cx5="http://schemas.microsoft.com/office/drawing/2016/5/11/chartex" xmlns:cx6="http://schemas.microsoft.com/office/drawing/2016/5/12/chartex" xmlns:cx7="http://schemas.microsoft.com/office/drawing/2016/5/13/chartex" xmlns:cx8="http://schemas.microsoft.com/office/drawing/2016/5/14/chartex" xmlns:mc="http://schemas.openxmlformats.org/markup-compatibility/2006" xmlns:aink="http://schemas.microsoft.com/office/drawing/2016/ink" xmlns:am3d="http://schemas.microsoft.com/office/drawing/2017/model3d" xmlns:o="urn:schemas-microsoft-com:office:office" xmlns:r="http://schemas.openxmlformats.org/officeDocument/2006/relationships" xmlns:m="http://schemas.openxmlformats.org/officeDocument/2006/math" xmlns:v="urn:schemas-microsoft-com:vml" xmlns:wp14="http://schemas.microsoft.com/office/word/2010/wordprocessingDrawing" xmlns:wp="http://schemas.openxmlformats.org/drawingml/2006/wordprocessingDrawing" xmlns:w10="urn:schemas-microsoft-com:office:word" xmlns:w="http://schemas.openxmlformats.org/wordprocessingml/2006/main" xmlns:w14="http://schemas.microsoft.com/office/word/2010/wordml" xmlns:w15="http://schemas.microsoft.com/office/word/2012/wordml" xmlns:w16cex="http://schemas.microsoft.com/office/word/2018/wordml/cex" xmlns:w16cid="http://schemas.microsoft.com/office/word/2016/wordml/cid" xmlns:w16="http://schemas.microsoft.com/office/word/2018/wordml" xmlns:w16sdtdh="http://schemas.microsoft.com/office/word/2020/wordml/sdtdatahash" xmlns:w16se="http://schemas.microsoft.com/office/word/2015/wordml/symex" xmlns:wpg="http://schemas.microsoft.com/office/word/2010/wordprocessingGroup" xmlns:wpi="http://schemas.microsoft.com/office/word/2010/wordprocessingInk" xmlns:wne="http://schemas.microsoft.com/office/word/2006/wordml" xmlns:wps="http://schemas.microsoft.com/office/word/2010/wordprocessingShape" mc:Ignorable="w14 w15 w16se w16cid w16 w16cex w16sdtdh wp14">
+<w:hdr xmlns:wpc="http://schemas.microsoft.com/office/word/2010/wordprocessingCanvas" xmlns:cx="http://schemas.microsoft.com/office/drawing/2014/chartex" xmlns:cx1="http://schemas.microsoft.com/office/drawing/2015/9/8/chartex" xmlns:cx2="http://schemas.microsoft.com/office/drawing/2015/10/21/chartex" xmlns:cx3="http://schemas.microsoft.com/office/drawing/2016/5/9/chartex" xmlns:cx4="http://schemas.microsoft.com/office/drawing/2016/5/10/chartex" xmlns:cx5="http://schemas.microsoft.com/office/drawing/2016/5/11/chartex" xmlns:cx6="http://schemas.microsoft.com/office/drawing/2016/5/12/chartex" xmlns:cx7="http://schemas.microsoft.com/office/drawing/2016/5/13/chartex" xmlns:cx8="http://schemas.microsoft.com/office/drawing/2016/5/14/chartex" xmlns:mc="http://schemas.openxmlformats.org/markup-compatibility/2006" xmlns:aink="http://schemas.microsoft.com/office/drawing/2016/ink" xmlns:am3d="http://schemas.microsoft.com/office/drawing/2017/model3d" xmlns:o="urn:schemas-microsoft-com:office:office" xmlns:oel="http://schemas.microsoft.com/office/2019/extlst" xmlns:r="http://schemas.openxmlformats.org/officeDocument/2006/relationships" xmlns:m="http://schemas.openxmlformats.org/officeDocument/2006/math" xmlns:v="urn:schemas-microsoft-com:vml" xmlns:wp14="http://schemas.microsoft.com/office/word/2010/wordprocessingDrawing" xmlns:wp="http://schemas.openxmlformats.org/drawingml/2006/wordprocessingDrawing" xmlns:w10="urn:schemas-microsoft-com:office:word" xmlns:w="http://schemas.openxmlformats.org/wordprocessingml/2006/main" xmlns:w14="http://schemas.microsoft.com/office/word/2010/wordml" xmlns:w15="http://schemas.microsoft.com/office/word/2012/wordml" xmlns:w16cex="http://schemas.microsoft.com/office/word/2018/wordml/cex" xmlns:w16cid="http://schemas.microsoft.com/office/word/2016/wordml/cid" xmlns:w16="http://schemas.microsoft.com/office/word/2018/wordml" xmlns:w16sdtdh="http://schemas.microsoft.com/office/word/2020/wordml/sdtdatahash" xmlns:w16se="http://schemas.microsoft.com/office/word/2015/wordml/symex" xmlns:wpg="http://schemas.microsoft.com/office/word/2010/wordprocessingGroup" xmlns:wpi="http://schemas.microsoft.com/office/word/2010/wordprocessingInk" xmlns:wne="http://schemas.microsoft.com/office/word/2006/wordml" xmlns:wps="http://schemas.microsoft.com/office/word/2010/wordprocessingShape" mc:Ignorable="w14 w15 w16se w16cid w16 w16cex w16sdtdh wp14">
   <w:p>
     <w:pPr>
       <w:pStyle w:val="a3"/>
@@ -11190,7 +11336,7 @@
 </file>
 
 <file path=word/numbering.xml><?xml version="1.0" encoding="utf-8"?>
-<w:numbering xmlns:wpc="http://schemas.microsoft.com/office/word/2010/wordprocessingCanvas" xmlns:cx="http://schemas.microsoft.com/office/drawing/2014/chartex" xmlns:cx1="http://schemas.microsoft.com/office/drawing/2015/9/8/chartex" xmlns:cx2="http://schemas.microsoft.com/office/drawing/2015/10/21/chartex" xmlns:cx3="http://schemas.microsoft.com/office/drawing/2016/5/9/chartex" xmlns:cx4="http://schemas.microsoft.com/office/drawing/2016/5/10/chartex" xmlns:cx5="http://schemas.microsoft.com/office/drawing/2016/5/11/chartex" xmlns:cx6="http://schemas.microsoft.com/office/drawing/2016/5/12/chartex" xmlns:cx7="http://schemas.microsoft.com/office/drawing/2016/5/13/chartex" xmlns:cx8="http://schemas.microsoft.com/office/drawing/2016/5/14/chartex" xmlns:mc="http://schemas.openxmlformats.org/markup-compatibility/2006" xmlns:aink="http://schemas.microsoft.com/office/drawing/2016/ink" xmlns:am3d="http://schemas.microsoft.com/office/drawing/2017/model3d" xmlns:o="urn:schemas-microsoft-com:office:office" xmlns:r="http://schemas.openxmlformats.org/officeDocument/2006/relationships" xmlns:m="http://schemas.openxmlformats.org/officeDocument/2006/math" xmlns:v="urn:schemas-microsoft-com:vml" xmlns:wp14="http://schemas.microsoft.com/office/word/2010/wordprocessingDrawing" xmlns:wp="http://schemas.openxmlformats.org/drawingml/2006/wordprocessingDrawing" xmlns:w10="urn:schemas-microsoft-com:office:word" xmlns:w="http://schemas.openxmlformats.org/wordprocessingml/2006/main" xmlns:w14="http://schemas.microsoft.com/office/word/2010/wordml" xmlns:w15="http://schemas.microsoft.com/office/word/2012/wordml" xmlns:w16cex="http://schemas.microsoft.com/office/word/2018/wordml/cex" xmlns:w16cid="http://schemas.microsoft.com/office/word/2016/wordml/cid" xmlns:w16="http://schemas.microsoft.com/office/word/2018/wordml" xmlns:w16sdtdh="http://schemas.microsoft.com/office/word/2020/wordml/sdtdatahash" xmlns:w16se="http://schemas.microsoft.com/office/word/2015/wordml/symex" xmlns:wpg="http://schemas.microsoft.com/office/word/2010/wordprocessingGroup" xmlns:wpi="http://schemas.microsoft.com/office/word/2010/wordprocessingInk" xmlns:wne="http://schemas.microsoft.com/office/word/2006/wordml" xmlns:wps="http://schemas.microsoft.com/office/word/2010/wordprocessingShape" mc:Ignorable="w14 w15 w16se w16cid w16 w16cex w16sdtdh wp14">
+<w:numbering xmlns:wpc="http://schemas.microsoft.com/office/word/2010/wordprocessingCanvas" xmlns:cx="http://schemas.microsoft.com/office/drawing/2014/chartex" xmlns:cx1="http://schemas.microsoft.com/office/drawing/2015/9/8/chartex" xmlns:cx2="http://schemas.microsoft.com/office/drawing/2015/10/21/chartex" xmlns:cx3="http://schemas.microsoft.com/office/drawing/2016/5/9/chartex" xmlns:cx4="http://schemas.microsoft.com/office/drawing/2016/5/10/chartex" xmlns:cx5="http://schemas.microsoft.com/office/drawing/2016/5/11/chartex" xmlns:cx6="http://schemas.microsoft.com/office/drawing/2016/5/12/chartex" xmlns:cx7="http://schemas.microsoft.com/office/drawing/2016/5/13/chartex" xmlns:cx8="http://schemas.microsoft.com/office/drawing/2016/5/14/chartex" xmlns:mc="http://schemas.openxmlformats.org/markup-compatibility/2006" xmlns:aink="http://schemas.microsoft.com/office/drawing/2016/ink" xmlns:am3d="http://schemas.microsoft.com/office/drawing/2017/model3d" xmlns:o="urn:schemas-microsoft-com:office:office" xmlns:oel="http://schemas.microsoft.com/office/2019/extlst" xmlns:r="http://schemas.openxmlformats.org/officeDocument/2006/relationships" xmlns:m="http://schemas.openxmlformats.org/officeDocument/2006/math" xmlns:v="urn:schemas-microsoft-com:vml" xmlns:wp14="http://schemas.microsoft.com/office/word/2010/wordprocessingDrawing" xmlns:wp="http://schemas.openxmlformats.org/drawingml/2006/wordprocessingDrawing" xmlns:w10="urn:schemas-microsoft-com:office:word" xmlns:w="http://schemas.openxmlformats.org/wordprocessingml/2006/main" xmlns:w14="http://schemas.microsoft.com/office/word/2010/wordml" xmlns:w15="http://schemas.microsoft.com/office/word/2012/wordml" xmlns:w16cex="http://schemas.microsoft.com/office/word/2018/wordml/cex" xmlns:w16cid="http://schemas.microsoft.com/office/word/2016/wordml/cid" xmlns:w16="http://schemas.microsoft.com/office/word/2018/wordml" xmlns:w16sdtdh="http://schemas.microsoft.com/office/word/2020/wordml/sdtdatahash" xmlns:w16se="http://schemas.microsoft.com/office/word/2015/wordml/symex" xmlns:wpg="http://schemas.microsoft.com/office/word/2010/wordprocessingGroup" xmlns:wpi="http://schemas.microsoft.com/office/word/2010/wordprocessingInk" xmlns:wne="http://schemas.microsoft.com/office/word/2006/wordml" xmlns:wps="http://schemas.microsoft.com/office/word/2010/wordprocessingShape" mc:Ignorable="w14 w15 w16se w16cid w16 w16cex w16sdtdh wp14">
   <w:abstractNum w:abstractNumId="0" w15:restartNumberingAfterBreak="0">
     <w:nsid w:val="07877074"/>
     <w:multiLevelType w:val="multilevel"/>

</xml_diff>

<commit_message>
adding solution 100/100 for 4th task
</commit_message>
<xml_diff>
--- a/HTML & CSS/03 CSS and Typography/03.CSS-and-Thypography-Exercise.docx
+++ b/HTML & CSS/03 CSS and Typography/03.CSS-and-Thypography-Exercise.docx
@@ -2315,15 +2315,20 @@
       <w:pPr>
         <w:pStyle w:val="2"/>
         <w:rPr>
-          <w:lang w:val="bg-BG"/>
-        </w:rPr>
-      </w:pPr>
-      <w:r>
+          <w:highlight w:val="green"/>
+          <w:lang w:val="bg-BG"/>
+        </w:rPr>
+      </w:pPr>
+      <w:r>
+        <w:rPr>
+          <w:highlight w:val="green"/>
+        </w:rPr>
         <w:t xml:space="preserve">Buttons </w:t>
       </w:r>
       <w:r>
         <w:rPr>
           <w:noProof/>
+          <w:highlight w:val="green"/>
         </w:rPr>
         <w:t>CSS</w:t>
       </w:r>
@@ -2408,6 +2413,7 @@
         <w:rPr>
           <w:rFonts w:eastAsia="Times New Roman" w:cstheme="minorHAnsi"/>
           <w:color w:val="000000"/>
+          <w:highlight w:val="green"/>
           <w:lang w:val="bg-BG" w:eastAsia="en-GB"/>
         </w:rPr>
       </w:pPr>
@@ -2415,6 +2421,7 @@
         <w:rPr>
           <w:rFonts w:eastAsia="Times New Roman" w:cstheme="minorHAnsi"/>
           <w:color w:val="000000"/>
+          <w:highlight w:val="green"/>
           <w:lang w:eastAsia="en-GB"/>
         </w:rPr>
         <w:t>Create an </w:t>
@@ -2425,6 +2432,7 @@
           <w:b/>
           <w:bCs/>
           <w:color w:val="000000"/>
+          <w:highlight w:val="green"/>
           <w:lang w:eastAsia="en-GB"/>
         </w:rPr>
         <w:t>"</w:t>
@@ -2432,6 +2440,7 @@
       <w:r>
         <w:rPr>
           <w:rStyle w:val="CodeChar"/>
+          <w:highlight w:val="green"/>
           <w:lang w:eastAsia="en-GB"/>
         </w:rPr>
         <w:t>index.html</w:t>
@@ -2442,6 +2451,7 @@
           <w:b/>
           <w:bCs/>
           <w:color w:val="000000"/>
+          <w:highlight w:val="green"/>
           <w:lang w:eastAsia="en-GB"/>
         </w:rPr>
         <w:t>"</w:t>
@@ -2450,6 +2460,7 @@
         <w:rPr>
           <w:rFonts w:eastAsia="Times New Roman" w:cstheme="minorHAnsi"/>
           <w:color w:val="000000"/>
+          <w:highlight w:val="green"/>
           <w:lang w:eastAsia="en-GB"/>
         </w:rPr>
         <w:t> file with title - </w:t>
@@ -2460,6 +2471,7 @@
           <w:b/>
           <w:bCs/>
           <w:color w:val="000000"/>
+          <w:highlight w:val="green"/>
           <w:lang w:eastAsia="en-GB"/>
         </w:rPr>
         <w:t>"</w:t>
@@ -2467,6 +2479,7 @@
       <w:r>
         <w:rPr>
           <w:rStyle w:val="CodeChar"/>
+          <w:highlight w:val="green"/>
           <w:lang w:eastAsia="en-GB"/>
         </w:rPr>
         <w:t>Buttons CSS</w:t>
@@ -2477,6 +2490,7 @@
           <w:b/>
           <w:bCs/>
           <w:color w:val="000000"/>
+          <w:highlight w:val="green"/>
           <w:lang w:eastAsia="en-GB"/>
         </w:rPr>
         <w:t>"</w:t>
@@ -2492,6 +2506,7 @@
         <w:rPr>
           <w:rFonts w:eastAsia="Times New Roman" w:cstheme="minorHAnsi"/>
           <w:color w:val="000000"/>
+          <w:highlight w:val="green"/>
           <w:lang w:val="bg-BG" w:eastAsia="en-GB"/>
         </w:rPr>
       </w:pPr>
@@ -2499,6 +2514,7 @@
         <w:rPr>
           <w:rFonts w:eastAsia="Times New Roman" w:cstheme="minorHAnsi"/>
           <w:color w:val="000000"/>
+          <w:highlight w:val="green"/>
           <w:lang w:eastAsia="en-GB"/>
         </w:rPr>
         <w:t>Use </w:t>
@@ -2506,6 +2522,7 @@
       <w:r>
         <w:rPr>
           <w:rStyle w:val="CodeChar"/>
+          <w:highlight w:val="green"/>
           <w:lang w:eastAsia="en-GB"/>
         </w:rPr>
         <w:t>h2</w:t>
@@ -2515,6 +2532,7 @@
           <w:rFonts w:eastAsia="Times New Roman" w:cstheme="minorHAnsi"/>
           <w:noProof/>
           <w:color w:val="000000"/>
+          <w:highlight w:val="green"/>
           <w:lang w:eastAsia="en-GB"/>
         </w:rPr>
         <w:t> </w:t>
@@ -2523,6 +2541,7 @@
         <w:rPr>
           <w:rFonts w:eastAsia="Times New Roman" w:cstheme="minorHAnsi"/>
           <w:color w:val="000000"/>
+          <w:highlight w:val="green"/>
           <w:lang w:eastAsia="en-GB"/>
         </w:rPr>
         <w:t>tag for headings</w:t>
@@ -2538,6 +2557,7 @@
         <w:rPr>
           <w:rFonts w:eastAsia="Times New Roman" w:cstheme="minorHAnsi"/>
           <w:color w:val="000000"/>
+          <w:highlight w:val="green"/>
           <w:lang w:val="bg-BG" w:eastAsia="en-GB"/>
         </w:rPr>
       </w:pPr>
@@ -2545,6 +2565,7 @@
         <w:rPr>
           <w:rFonts w:eastAsia="Times New Roman" w:cstheme="minorHAnsi"/>
           <w:color w:val="000000"/>
+          <w:highlight w:val="green"/>
           <w:lang w:eastAsia="en-GB"/>
         </w:rPr>
         <w:t>Create 9 buttons on 3 rows with class </w:t>
@@ -2552,6 +2573,7 @@
       <w:r>
         <w:rPr>
           <w:rStyle w:val="CodeChar"/>
+          <w:highlight w:val="green"/>
           <w:lang w:eastAsia="en-GB"/>
         </w:rPr>
         <w:t>button</w:t>
@@ -2567,6 +2589,7 @@
         <w:rPr>
           <w:rFonts w:eastAsia="Times New Roman" w:cstheme="minorHAnsi"/>
           <w:color w:val="000000"/>
+          <w:highlight w:val="green"/>
           <w:lang w:val="bg-BG" w:eastAsia="en-GB"/>
         </w:rPr>
       </w:pPr>
@@ -2574,6 +2597,7 @@
         <w:rPr>
           <w:rFonts w:eastAsia="Times New Roman" w:cstheme="minorHAnsi"/>
           <w:color w:val="000000"/>
+          <w:highlight w:val="green"/>
           <w:lang w:eastAsia="en-GB"/>
         </w:rPr>
         <w:t>For the first button in each row use </w:t>
@@ -2581,6 +2605,7 @@
       <w:r>
         <w:rPr>
           <w:rStyle w:val="CodeChar"/>
+          <w:highlight w:val="green"/>
           <w:lang w:eastAsia="en-GB"/>
         </w:rPr>
         <w:t>a</w:t>
@@ -2590,6 +2615,7 @@
           <w:rFonts w:eastAsia="Times New Roman" w:cstheme="minorHAnsi"/>
           <w:noProof/>
           <w:color w:val="000000"/>
+          <w:highlight w:val="green"/>
           <w:lang w:eastAsia="en-GB"/>
         </w:rPr>
         <w:t> </w:t>
@@ -2598,6 +2624,7 @@
         <w:rPr>
           <w:rFonts w:eastAsia="Times New Roman" w:cstheme="minorHAnsi"/>
           <w:color w:val="000000"/>
+          <w:highlight w:val="green"/>
           <w:lang w:eastAsia="en-GB"/>
         </w:rPr>
         <w:t>tag</w:t>
@@ -2613,6 +2640,7 @@
         <w:rPr>
           <w:rFonts w:eastAsia="Times New Roman" w:cstheme="minorHAnsi"/>
           <w:color w:val="000000"/>
+          <w:highlight w:val="green"/>
           <w:lang w:val="bg-BG" w:eastAsia="en-GB"/>
         </w:rPr>
       </w:pPr>
@@ -2620,6 +2648,7 @@
         <w:rPr>
           <w:rFonts w:eastAsia="Times New Roman" w:cstheme="minorHAnsi"/>
           <w:color w:val="000000"/>
+          <w:highlight w:val="green"/>
           <w:lang w:eastAsia="en-GB"/>
         </w:rPr>
         <w:t>For the next two buttons in the row use </w:t>
@@ -2627,6 +2656,7 @@
       <w:r>
         <w:rPr>
           <w:rStyle w:val="CodeChar"/>
+          <w:highlight w:val="green"/>
           <w:lang w:eastAsia="en-GB"/>
         </w:rPr>
         <w:t>button </w:t>
@@ -2635,6 +2665,7 @@
         <w:rPr>
           <w:rFonts w:eastAsia="Times New Roman" w:cstheme="minorHAnsi"/>
           <w:color w:val="000000"/>
+          <w:highlight w:val="green"/>
           <w:lang w:eastAsia="en-GB"/>
         </w:rPr>
         <w:t>tags</w:t>
@@ -2650,6 +2681,7 @@
         <w:rPr>
           <w:rFonts w:eastAsia="Times New Roman" w:cstheme="minorHAnsi"/>
           <w:color w:val="000000"/>
+          <w:highlight w:val="green"/>
           <w:lang w:val="bg-BG" w:eastAsia="en-GB"/>
         </w:rPr>
       </w:pPr>
@@ -2657,6 +2689,7 @@
         <w:rPr>
           <w:rFonts w:eastAsia="Times New Roman" w:cstheme="minorHAnsi"/>
           <w:color w:val="000000"/>
+          <w:highlight w:val="green"/>
           <w:lang w:eastAsia="en-GB"/>
         </w:rPr>
         <w:t>The buttons in the second and the third row should have class - </w:t>
@@ -2664,6 +2697,7 @@
       <w:r>
         <w:rPr>
           <w:rStyle w:val="CodeChar"/>
+          <w:highlight w:val="green"/>
           <w:lang w:eastAsia="en-GB"/>
         </w:rPr>
         <w:t>fill</w:t>
@@ -2679,6 +2713,7 @@
         <w:rPr>
           <w:rFonts w:eastAsia="Times New Roman" w:cstheme="minorHAnsi"/>
           <w:color w:val="000000"/>
+          <w:highlight w:val="green"/>
           <w:lang w:val="bg-BG" w:eastAsia="en-GB"/>
         </w:rPr>
       </w:pPr>
@@ -2686,6 +2721,7 @@
         <w:rPr>
           <w:rFonts w:eastAsia="Times New Roman" w:cstheme="minorHAnsi"/>
           <w:color w:val="000000"/>
+          <w:highlight w:val="green"/>
           <w:lang w:eastAsia="en-GB"/>
         </w:rPr>
         <w:t>Every last button in the row should have class - </w:t>
@@ -2693,6 +2729,7 @@
       <w:r>
         <w:rPr>
           <w:rStyle w:val="CodeChar"/>
+          <w:highlight w:val="green"/>
           <w:lang w:eastAsia="en-GB"/>
         </w:rPr>
         <w:t>hover</w:t>
@@ -2871,7 +2908,6 @@
         </w:rPr>
       </w:pPr>
       <w:r>
-        <w:lastRenderedPageBreak/>
         <w:t>Hints</w:t>
       </w:r>
     </w:p>
@@ -2930,7 +2966,27 @@
             <w:szCs w:val="22"/>
             <w:lang w:val="en-US"/>
           </w:rPr>
-          <w:t>pointer</w:t>
+          <w:t>poin</w:t>
+        </w:r>
+        <w:r>
+          <w:rPr>
+            <w:rStyle w:val="a9"/>
+            <w:rFonts w:asciiTheme="minorHAnsi" w:hAnsiTheme="minorHAnsi" w:cstheme="minorHAnsi"/>
+            <w:sz w:val="22"/>
+            <w:szCs w:val="22"/>
+            <w:lang w:val="en-US"/>
+          </w:rPr>
+          <w:t>t</w:t>
+        </w:r>
+        <w:r>
+          <w:rPr>
+            <w:rStyle w:val="a9"/>
+            <w:rFonts w:asciiTheme="minorHAnsi" w:hAnsiTheme="minorHAnsi" w:cstheme="minorHAnsi"/>
+            <w:sz w:val="22"/>
+            <w:szCs w:val="22"/>
+            <w:lang w:val="en-US"/>
+          </w:rPr>
+          <w:t>er</w:t>
         </w:r>
       </w:hyperlink>
     </w:p>
@@ -3154,7 +3210,6 @@
         <w:rPr>
           <w:noProof/>
         </w:rPr>
-        <w:lastRenderedPageBreak/>
         <w:drawing>
           <wp:inline distT="0" distB="0" distL="0" distR="0" wp14:anchorId="377ACD22" wp14:editId="7D1C6D5C">
             <wp:extent cx="4681412" cy="6698883"/>
@@ -3647,7 +3702,6 @@
         <w:rPr>
           <w:noProof/>
         </w:rPr>
-        <w:lastRenderedPageBreak/>
         <w:drawing>
           <wp:inline distT="0" distB="0" distL="0" distR="0" wp14:anchorId="741C073E" wp14:editId="724EC17E">
             <wp:extent cx="6626225" cy="3376930"/>
@@ -4207,7 +4261,6 @@
         <w:rPr>
           <w:noProof/>
         </w:rPr>
-        <w:lastRenderedPageBreak/>
         <w:drawing>
           <wp:inline distT="0" distB="0" distL="0" distR="0" wp14:anchorId="393D04FE" wp14:editId="74F5659A">
             <wp:extent cx="5063706" cy="3076938"/>
@@ -4948,7 +5001,6 @@
         </w:rPr>
       </w:pPr>
       <w:r>
-        <w:lastRenderedPageBreak/>
         <w:t>Text color: #</w:t>
       </w:r>
       <w:r>
@@ -4992,10 +5044,14 @@
       <w:pPr>
         <w:pStyle w:val="2"/>
         <w:rPr>
-          <w:lang w:val="bg-BG"/>
-        </w:rPr>
-      </w:pPr>
-      <w:r>
+          <w:highlight w:val="green"/>
+          <w:lang w:val="bg-BG"/>
+        </w:rPr>
+      </w:pPr>
+      <w:r>
+        <w:rPr>
+          <w:highlight w:val="green"/>
+        </w:rPr>
         <w:t>Font Awesome Icons</w:t>
       </w:r>
     </w:p>
@@ -5074,61 +5130,81 @@
     <w:p>
       <w:pPr>
         <w:rPr>
-          <w:lang w:val="bg-BG"/>
-        </w:rPr>
-      </w:pPr>
-      <w:r>
-        <w:rPr>
-          <w:rStyle w:val="CodeChar"/>
+          <w:highlight w:val="green"/>
+          <w:lang w:val="bg-BG"/>
+        </w:rPr>
+      </w:pPr>
+      <w:r>
+        <w:rPr>
+          <w:rStyle w:val="CodeChar"/>
+          <w:highlight w:val="green"/>
         </w:rPr>
         <w:t>HTML</w:t>
       </w:r>
       <w:r>
         <w:rPr>
           <w:noProof/>
+          <w:highlight w:val="green"/>
         </w:rPr>
         <w:t xml:space="preserve"> </w:t>
       </w:r>
       <w:r>
+        <w:rPr>
+          <w:highlight w:val="green"/>
+        </w:rPr>
         <w:t xml:space="preserve">with </w:t>
       </w:r>
       <w:r>
         <w:rPr>
           <w:rStyle w:val="CodeChar"/>
+          <w:highlight w:val="green"/>
         </w:rPr>
         <w:t>&lt;body&gt;</w:t>
       </w:r>
       <w:r>
         <w:rPr>
           <w:noProof/>
+          <w:highlight w:val="green"/>
         </w:rPr>
         <w:t xml:space="preserve"> </w:t>
       </w:r>
       <w:r>
+        <w:rPr>
+          <w:highlight w:val="green"/>
+        </w:rPr>
         <w:t xml:space="preserve">that contains: </w:t>
       </w:r>
       <w:r>
         <w:rPr>
           <w:rStyle w:val="CodeChar"/>
+          <w:highlight w:val="green"/>
         </w:rPr>
         <w:t>&lt;nav&gt;</w:t>
       </w:r>
       <w:r>
         <w:rPr>
           <w:noProof/>
+          <w:highlight w:val="green"/>
         </w:rPr>
         <w:t xml:space="preserve"> </w:t>
       </w:r>
       <w:r>
+        <w:rPr>
+          <w:highlight w:val="green"/>
+        </w:rPr>
         <w:t xml:space="preserve">and separately </w:t>
       </w:r>
       <w:r>
         <w:rPr>
           <w:rStyle w:val="CodeChar"/>
+          <w:highlight w:val="green"/>
         </w:rPr>
         <w:t>&lt;p&gt;</w:t>
       </w:r>
       <w:r>
+        <w:rPr>
+          <w:highlight w:val="green"/>
+        </w:rPr>
         <w:t>.</w:t>
       </w:r>
     </w:p>
@@ -5141,18 +5217,21 @@
         </w:numPr>
         <w:rPr>
           <w:noProof/>
-          <w:lang w:val="bg-BG"/>
-        </w:rPr>
-      </w:pPr>
-      <w:r>
-        <w:rPr>
-          <w:rStyle w:val="CodeChar"/>
+          <w:highlight w:val="green"/>
+          <w:lang w:val="bg-BG"/>
+        </w:rPr>
+      </w:pPr>
+      <w:r>
+        <w:rPr>
+          <w:rStyle w:val="CodeChar"/>
+          <w:highlight w:val="green"/>
         </w:rPr>
         <w:t>&lt;nav&gt;</w:t>
       </w:r>
       <w:r>
         <w:rPr>
           <w:noProof/>
+          <w:highlight w:val="green"/>
         </w:rPr>
         <w:t xml:space="preserve"> with</w:t>
       </w:r>
@@ -5166,18 +5245,21 @@
         </w:numPr>
         <w:rPr>
           <w:noProof/>
-          <w:lang w:val="bg-BG"/>
-        </w:rPr>
-      </w:pPr>
-      <w:r>
-        <w:rPr>
-          <w:rStyle w:val="CodeChar"/>
+          <w:highlight w:val="green"/>
+          <w:lang w:val="bg-BG"/>
+        </w:rPr>
+      </w:pPr>
+      <w:r>
+        <w:rPr>
+          <w:rStyle w:val="CodeChar"/>
+          <w:highlight w:val="green"/>
         </w:rPr>
         <w:t>&lt;ul&gt;</w:t>
       </w:r>
       <w:r>
         <w:rPr>
           <w:noProof/>
+          <w:highlight w:val="green"/>
         </w:rPr>
         <w:t xml:space="preserve"> and in it </w:t>
       </w:r>
@@ -5191,18 +5273,21 @@
         </w:numPr>
         <w:rPr>
           <w:noProof/>
-          <w:lang w:val="bg-BG"/>
-        </w:rPr>
-      </w:pPr>
-      <w:r>
-        <w:rPr>
-          <w:rStyle w:val="CodeChar"/>
+          <w:highlight w:val="green"/>
+          <w:lang w:val="bg-BG"/>
+        </w:rPr>
+      </w:pPr>
+      <w:r>
+        <w:rPr>
+          <w:rStyle w:val="CodeChar"/>
+          <w:highlight w:val="green"/>
         </w:rPr>
         <w:t>&lt;li&gt;</w:t>
       </w:r>
       <w:r>
         <w:rPr>
           <w:noProof/>
+          <w:highlight w:val="green"/>
         </w:rPr>
         <w:t xml:space="preserve"> and in it</w:t>
       </w:r>
@@ -5216,18 +5301,21 @@
         </w:numPr>
         <w:rPr>
           <w:noProof/>
-          <w:lang w:val="bg-BG"/>
-        </w:rPr>
-      </w:pPr>
-      <w:r>
-        <w:rPr>
-          <w:rStyle w:val="CodeChar"/>
+          <w:highlight w:val="green"/>
+          <w:lang w:val="bg-BG"/>
+        </w:rPr>
+      </w:pPr>
+      <w:r>
+        <w:rPr>
+          <w:rStyle w:val="CodeChar"/>
+          <w:highlight w:val="green"/>
         </w:rPr>
         <w:t>&lt;a&gt;</w:t>
       </w:r>
       <w:r>
         <w:rPr>
           <w:noProof/>
+          <w:highlight w:val="green"/>
         </w:rPr>
         <w:t xml:space="preserve"> and in it </w:t>
       </w:r>
@@ -5240,10 +5328,14 @@
           <w:numId w:val="6"/>
         </w:numPr>
         <w:rPr>
-          <w:lang w:val="bg-BG"/>
-        </w:rPr>
-      </w:pPr>
-      <w:r>
+          <w:highlight w:val="green"/>
+          <w:lang w:val="bg-BG"/>
+        </w:rPr>
+      </w:pPr>
+      <w:r>
+        <w:rPr>
+          <w:highlight w:val="green"/>
+        </w:rPr>
         <w:t>&lt;i&gt;</w:t>
       </w:r>
       <w:r>
@@ -5251,6 +5343,7 @@
           <w:rFonts w:asciiTheme="minorHAnsi" w:hAnsiTheme="minorHAnsi" w:cstheme="minorHAnsi"/>
           <w:b w:val="0"/>
           <w:bCs/>
+          <w:highlight w:val="green"/>
         </w:rPr>
         <w:t xml:space="preserve"> + text</w:t>
       </w:r>
@@ -5263,18 +5356,21 @@
           <w:numId w:val="6"/>
         </w:numPr>
         <w:rPr>
-          <w:lang w:val="bg-BG"/>
-        </w:rPr>
-      </w:pPr>
-      <w:r>
-        <w:rPr>
-          <w:rStyle w:val="CodeChar"/>
+          <w:highlight w:val="green"/>
+          <w:lang w:val="bg-BG"/>
+        </w:rPr>
+      </w:pPr>
+      <w:r>
+        <w:rPr>
+          <w:rStyle w:val="CodeChar"/>
+          <w:highlight w:val="green"/>
         </w:rPr>
         <w:t>&lt;p&gt;</w:t>
       </w:r>
       <w:r>
         <w:rPr>
           <w:noProof/>
+          <w:highlight w:val="green"/>
         </w:rPr>
         <w:t xml:space="preserve"> with three buttons</w:t>
       </w:r>
@@ -5291,24 +5387,28 @@
           <w:rFonts w:asciiTheme="minorHAnsi" w:hAnsiTheme="minorHAnsi"/>
           <w:b w:val="0"/>
           <w:noProof w:val="0"/>
-          <w:lang w:val="bg-BG"/>
-        </w:rPr>
-      </w:pPr>
-      <w:r>
-        <w:rPr>
-          <w:rStyle w:val="CodeChar"/>
+          <w:highlight w:val="green"/>
+          <w:lang w:val="bg-BG"/>
+        </w:rPr>
+      </w:pPr>
+      <w:r>
+        <w:rPr>
+          <w:rStyle w:val="CodeChar"/>
+          <w:highlight w:val="green"/>
         </w:rPr>
         <w:t>&lt;button&gt;</w:t>
       </w:r>
       <w:r>
         <w:rPr>
           <w:noProof/>
+          <w:highlight w:val="green"/>
         </w:rPr>
         <w:t xml:space="preserve"> with </w:t>
       </w:r>
       <w:r>
         <w:rPr>
           <w:rStyle w:val="CodeChar"/>
+          <w:highlight w:val="green"/>
         </w:rPr>
         <w:t>class="shopping"</w:t>
       </w:r>
@@ -5321,24 +5421,28 @@
           <w:numId w:val="6"/>
         </w:numPr>
         <w:rPr>
-          <w:lang w:val="bg-BG"/>
-        </w:rPr>
-      </w:pPr>
-      <w:r>
-        <w:rPr>
-          <w:rStyle w:val="CodeChar"/>
+          <w:highlight w:val="green"/>
+          <w:lang w:val="bg-BG"/>
+        </w:rPr>
+      </w:pPr>
+      <w:r>
+        <w:rPr>
+          <w:rStyle w:val="CodeChar"/>
+          <w:highlight w:val="green"/>
         </w:rPr>
         <w:t>&lt;button&gt;</w:t>
       </w:r>
       <w:r>
         <w:rPr>
           <w:noProof/>
+          <w:highlight w:val="green"/>
         </w:rPr>
         <w:t xml:space="preserve"> with </w:t>
       </w:r>
       <w:r>
         <w:rPr>
           <w:rStyle w:val="CodeChar"/>
+          <w:highlight w:val="green"/>
         </w:rPr>
         <w:t>class="info"</w:t>
       </w:r>
@@ -5351,24 +5455,28 @@
           <w:numId w:val="6"/>
         </w:numPr>
         <w:rPr>
-          <w:lang w:val="bg-BG"/>
-        </w:rPr>
-      </w:pPr>
-      <w:r>
-        <w:rPr>
-          <w:rStyle w:val="CodeChar"/>
+          <w:highlight w:val="green"/>
+          <w:lang w:val="bg-BG"/>
+        </w:rPr>
+      </w:pPr>
+      <w:r>
+        <w:rPr>
+          <w:rStyle w:val="CodeChar"/>
+          <w:highlight w:val="green"/>
         </w:rPr>
         <w:t>&lt;button&gt;</w:t>
       </w:r>
       <w:r>
         <w:rPr>
           <w:noProof/>
+          <w:highlight w:val="green"/>
         </w:rPr>
         <w:t xml:space="preserve"> with </w:t>
       </w:r>
       <w:r>
         <w:rPr>
           <w:rStyle w:val="CodeChar"/>
+          <w:highlight w:val="green"/>
         </w:rPr>
         <w:t>class="delete"</w:t>
       </w:r>
@@ -5910,7 +6018,6 @@
           <w:noProof w:val="0"/>
           <w:highlight w:val="green"/>
         </w:rPr>
-        <w:lastRenderedPageBreak/>
         <w:t xml:space="preserve">Left margin: </w:t>
       </w:r>
       <w:r>
@@ -6182,19 +6289,22 @@
           <w:rStyle w:val="CodeChar"/>
           <w:rFonts w:asciiTheme="minorHAnsi" w:hAnsiTheme="minorHAnsi"/>
           <w:b w:val="0"/>
-          <w:lang w:val="bg-BG"/>
-        </w:rPr>
-      </w:pPr>
-      <w:r>
-        <w:rPr>
-          <w:b/>
-          <w:noProof/>
+          <w:highlight w:val="green"/>
+          <w:lang w:val="bg-BG"/>
+        </w:rPr>
+      </w:pPr>
+      <w:r>
+        <w:rPr>
+          <w:b/>
+          <w:noProof/>
+          <w:highlight w:val="green"/>
         </w:rPr>
         <w:t>Top</w:t>
       </w:r>
       <w:r>
         <w:rPr>
           <w:noProof/>
+          <w:highlight w:val="green"/>
         </w:rPr>
         <w:t xml:space="preserve"> &amp; </w:t>
       </w:r>
@@ -6202,12 +6312,14 @@
         <w:rPr>
           <w:rStyle w:val="CodeChar"/>
           <w:rFonts w:asciiTheme="minorHAnsi" w:hAnsiTheme="minorHAnsi"/>
+          <w:highlight w:val="green"/>
         </w:rPr>
         <w:t>bottom</w:t>
       </w:r>
       <w:r>
         <w:rPr>
           <w:noProof/>
+          <w:highlight w:val="green"/>
         </w:rPr>
         <w:t xml:space="preserve"> </w:t>
       </w:r>
@@ -6216,12 +6328,14 @@
           <w:rStyle w:val="CodeChar"/>
           <w:rFonts w:asciiTheme="minorHAnsi" w:hAnsiTheme="minorHAnsi"/>
           <w:b w:val="0"/>
+          <w:highlight w:val="green"/>
         </w:rPr>
         <w:t>padding</w:t>
       </w:r>
       <w:r>
         <w:rPr>
           <w:noProof/>
+          <w:highlight w:val="green"/>
         </w:rPr>
         <w:t xml:space="preserve"> </w:t>
       </w:r>
@@ -6229,6 +6343,7 @@
         <w:rPr>
           <w:rStyle w:val="CodeChar"/>
           <w:rFonts w:asciiTheme="minorHAnsi" w:hAnsiTheme="minorHAnsi"/>
+          <w:highlight w:val="green"/>
         </w:rPr>
         <w:t>4px</w:t>
       </w:r>
@@ -6237,6 +6352,7 @@
           <w:rStyle w:val="CodeChar"/>
           <w:rFonts w:asciiTheme="minorHAnsi" w:hAnsiTheme="minorHAnsi"/>
           <w:b w:val="0"/>
+          <w:highlight w:val="green"/>
         </w:rPr>
         <w:t xml:space="preserve"> </w:t>
       </w:r>
@@ -6252,22 +6368,28 @@
           <w:rStyle w:val="CodeChar"/>
           <w:rFonts w:asciiTheme="minorHAnsi" w:hAnsiTheme="minorHAnsi"/>
           <w:b w:val="0"/>
-          <w:lang w:val="bg-BG"/>
-        </w:rPr>
-      </w:pPr>
-      <w:r>
-        <w:rPr>
-          <w:b/>
-          <w:noProof/>
+          <w:highlight w:val="green"/>
+          <w:lang w:val="bg-BG"/>
+        </w:rPr>
+      </w:pPr>
+      <w:r>
+        <w:rPr>
+          <w:b/>
+          <w:noProof/>
+          <w:highlight w:val="green"/>
         </w:rPr>
         <w:t>Left</w:t>
       </w:r>
       <w:r>
+        <w:rPr>
+          <w:highlight w:val="green"/>
+        </w:rPr>
         <w:t xml:space="preserve"> </w:t>
       </w:r>
       <w:r>
         <w:rPr>
           <w:noProof/>
+          <w:highlight w:val="green"/>
         </w:rPr>
         <w:t xml:space="preserve">&amp; </w:t>
       </w:r>
@@ -6275,6 +6397,7 @@
         <w:rPr>
           <w:b/>
           <w:noProof/>
+          <w:highlight w:val="green"/>
         </w:rPr>
         <w:t>right</w:t>
       </w:r>
@@ -6283,6 +6406,7 @@
           <w:b/>
           <w:bCs/>
           <w:noProof/>
+          <w:highlight w:val="green"/>
         </w:rPr>
         <w:t xml:space="preserve"> </w:t>
       </w:r>
@@ -6291,12 +6415,14 @@
           <w:rStyle w:val="CodeChar"/>
           <w:rFonts w:asciiTheme="minorHAnsi" w:hAnsiTheme="minorHAnsi"/>
           <w:b w:val="0"/>
+          <w:highlight w:val="green"/>
         </w:rPr>
         <w:t>padding</w:t>
       </w:r>
       <w:r>
         <w:rPr>
           <w:noProof/>
+          <w:highlight w:val="green"/>
         </w:rPr>
         <w:t xml:space="preserve"> </w:t>
       </w:r>
@@ -6304,6 +6430,7 @@
         <w:rPr>
           <w:rStyle w:val="CodeChar"/>
           <w:rFonts w:asciiTheme="minorHAnsi" w:hAnsiTheme="minorHAnsi"/>
+          <w:highlight w:val="green"/>
         </w:rPr>
         <w:t>12px</w:t>
       </w:r>
@@ -6319,12 +6446,14 @@
           <w:rStyle w:val="CodeChar"/>
           <w:rFonts w:asciiTheme="minorHAnsi" w:hAnsiTheme="minorHAnsi"/>
           <w:b w:val="0"/>
-          <w:lang w:val="bg-BG"/>
-        </w:rPr>
-      </w:pPr>
-      <w:r>
-        <w:rPr>
-          <w:noProof/>
+          <w:highlight w:val="green"/>
+          <w:lang w:val="bg-BG"/>
+        </w:rPr>
+      </w:pPr>
+      <w:r>
+        <w:rPr>
+          <w:noProof/>
+          <w:highlight w:val="green"/>
         </w:rPr>
         <w:t xml:space="preserve">Height of the line: </w:t>
       </w:r>
@@ -6332,6 +6461,7 @@
         <w:rPr>
           <w:rStyle w:val="CodeChar"/>
           <w:rFonts w:asciiTheme="minorHAnsi" w:hAnsiTheme="minorHAnsi"/>
+          <w:highlight w:val="green"/>
         </w:rPr>
         <w:t>20px</w:t>
       </w:r>
@@ -6346,6 +6476,7 @@
         <w:rPr>
           <w:rStyle w:val="CodeChar"/>
           <w:rFonts w:asciiTheme="minorHAnsi" w:hAnsiTheme="minorHAnsi"/>
+          <w:color w:val="FF0000"/>
           <w:lang w:val="bg-BG"/>
         </w:rPr>
       </w:pPr>
@@ -6354,6 +6485,7 @@
           <w:rStyle w:val="CodeChar"/>
           <w:rFonts w:asciiTheme="minorHAnsi" w:hAnsiTheme="minorHAnsi"/>
           <w:b w:val="0"/>
+          <w:color w:val="FF0000"/>
         </w:rPr>
         <w:t>Text color</w:t>
       </w:r>
@@ -6361,6 +6493,7 @@
         <w:rPr>
           <w:rStyle w:val="CodeChar"/>
           <w:rFonts w:asciiTheme="minorHAnsi" w:hAnsiTheme="minorHAnsi"/>
+          <w:color w:val="FF0000"/>
         </w:rPr>
         <w:t>: #ffffff</w:t>
       </w:r>
@@ -6376,6 +6509,7 @@
           <w:rStyle w:val="CodeChar"/>
           <w:rFonts w:asciiTheme="minorHAnsi" w:hAnsiTheme="minorHAnsi"/>
           <w:b w:val="0"/>
+          <w:highlight w:val="green"/>
           <w:lang w:val="bg-BG"/>
         </w:rPr>
       </w:pPr>
@@ -6384,6 +6518,7 @@
           <w:rStyle w:val="CodeChar"/>
           <w:rFonts w:asciiTheme="minorHAnsi" w:hAnsiTheme="minorHAnsi"/>
           <w:b w:val="0"/>
+          <w:highlight w:val="green"/>
         </w:rPr>
         <w:t>Border</w:t>
       </w:r>
@@ -6391,6 +6526,7 @@
         <w:rPr>
           <w:rStyle w:val="CodeChar"/>
           <w:rFonts w:asciiTheme="minorHAnsi" w:hAnsiTheme="minorHAnsi"/>
+          <w:highlight w:val="green"/>
         </w:rPr>
         <w:t xml:space="preserve"> </w:t>
       </w:r>
@@ -6399,6 +6535,7 @@
           <w:rStyle w:val="CodeChar"/>
           <w:rFonts w:asciiTheme="minorHAnsi" w:hAnsiTheme="minorHAnsi"/>
           <w:b w:val="0"/>
+          <w:highlight w:val="green"/>
         </w:rPr>
         <w:t xml:space="preserve">color: </w:t>
       </w:r>
@@ -6406,6 +6543,7 @@
         <w:rPr>
           <w:rStyle w:val="CodeChar"/>
           <w:rFonts w:asciiTheme="minorHAnsi" w:hAnsiTheme="minorHAnsi"/>
+          <w:highlight w:val="green"/>
         </w:rPr>
         <w:t>rgba(0, 0, 0, 0.1) rgba(0, 0, 0, 0.1) rgba(0, 0, 0, 0.25)</w:t>
       </w:r>
@@ -6421,6 +6559,7 @@
           <w:rStyle w:val="CodeChar"/>
           <w:rFonts w:asciiTheme="minorHAnsi" w:hAnsiTheme="minorHAnsi"/>
           <w:b w:val="0"/>
+          <w:highlight w:val="green"/>
           <w:lang w:val="bg-BG"/>
         </w:rPr>
       </w:pPr>
@@ -6429,6 +6568,7 @@
           <w:rStyle w:val="CodeChar"/>
           <w:rFonts w:asciiTheme="minorHAnsi" w:hAnsiTheme="minorHAnsi"/>
           <w:b w:val="0"/>
+          <w:highlight w:val="green"/>
         </w:rPr>
         <w:t xml:space="preserve">Cursor: </w:t>
       </w:r>
@@ -6436,6 +6576,7 @@
         <w:rPr>
           <w:rStyle w:val="CodeChar"/>
           <w:rFonts w:asciiTheme="minorHAnsi" w:hAnsiTheme="minorHAnsi"/>
+          <w:highlight w:val="green"/>
         </w:rPr>
         <w:t>pointer</w:t>
       </w:r>
@@ -6445,6 +6586,7 @@
         <w:rPr>
           <w:bCs/>
           <w:noProof/>
+          <w:highlight w:val="green"/>
           <w:lang w:val="bg-BG"/>
         </w:rPr>
       </w:pPr>
@@ -6454,6 +6596,7 @@
           <w:rFonts w:asciiTheme="minorHAnsi" w:hAnsiTheme="minorHAnsi"/>
           <w:b w:val="0"/>
           <w:noProof w:val="0"/>
+          <w:highlight w:val="green"/>
         </w:rPr>
         <w:t xml:space="preserve">For the </w:t>
       </w:r>
@@ -6461,6 +6604,7 @@
         <w:rPr>
           <w:b/>
           <w:noProof/>
+          <w:highlight w:val="green"/>
         </w:rPr>
         <w:t>button.shopping</w:t>
       </w:r>
@@ -6468,6 +6612,7 @@
         <w:rPr>
           <w:bCs/>
           <w:noProof/>
+          <w:highlight w:val="green"/>
         </w:rPr>
         <w:t>:</w:t>
       </w:r>
@@ -6481,12 +6626,14 @@
         </w:numPr>
         <w:rPr>
           <w:noProof/>
-          <w:lang w:val="bg-BG"/>
-        </w:rPr>
-      </w:pPr>
-      <w:r>
-        <w:rPr>
-          <w:noProof/>
+          <w:highlight w:val="green"/>
+          <w:lang w:val="bg-BG"/>
+        </w:rPr>
+      </w:pPr>
+      <w:r>
+        <w:rPr>
+          <w:noProof/>
+          <w:highlight w:val="green"/>
         </w:rPr>
         <w:t xml:space="preserve">Background color: </w:t>
       </w:r>
@@ -6494,6 +6641,7 @@
         <w:rPr>
           <w:b/>
           <w:noProof/>
+          <w:highlight w:val="green"/>
         </w:rPr>
         <w:t>#83a94c</w:t>
       </w:r>
@@ -6502,6 +6650,7 @@
       <w:pPr>
         <w:rPr>
           <w:noProof/>
+          <w:highlight w:val="green"/>
           <w:lang w:val="bg-BG"/>
         </w:rPr>
       </w:pPr>
@@ -6511,6 +6660,7 @@
           <w:rFonts w:asciiTheme="minorHAnsi" w:hAnsiTheme="minorHAnsi"/>
           <w:b w:val="0"/>
           <w:noProof w:val="0"/>
+          <w:highlight w:val="green"/>
         </w:rPr>
         <w:t xml:space="preserve">For the </w:t>
       </w:r>
@@ -6518,6 +6668,7 @@
         <w:rPr>
           <w:b/>
           <w:noProof/>
+          <w:highlight w:val="green"/>
         </w:rPr>
         <w:t>button.info</w:t>
       </w:r>
@@ -6525,6 +6676,7 @@
         <w:rPr>
           <w:bCs/>
           <w:noProof/>
+          <w:highlight w:val="green"/>
         </w:rPr>
         <w:t>:</w:t>
       </w:r>
@@ -6538,12 +6690,14 @@
         </w:numPr>
         <w:rPr>
           <w:noProof/>
-          <w:lang w:val="bg-BG"/>
-        </w:rPr>
-      </w:pPr>
-      <w:r>
-        <w:rPr>
-          <w:noProof/>
+          <w:highlight w:val="green"/>
+          <w:lang w:val="bg-BG"/>
+        </w:rPr>
+      </w:pPr>
+      <w:r>
+        <w:rPr>
+          <w:noProof/>
+          <w:highlight w:val="green"/>
         </w:rPr>
         <w:t xml:space="preserve">Background color: </w:t>
       </w:r>
@@ -6551,6 +6705,7 @@
         <w:rPr>
           <w:b/>
           <w:noProof/>
+          <w:highlight w:val="green"/>
         </w:rPr>
         <w:t>#008ed0</w:t>
       </w:r>
@@ -6559,6 +6714,7 @@
       <w:pPr>
         <w:rPr>
           <w:noProof/>
+          <w:highlight w:val="green"/>
           <w:lang w:val="bg-BG"/>
         </w:rPr>
       </w:pPr>
@@ -6568,6 +6724,7 @@
           <w:rFonts w:asciiTheme="minorHAnsi" w:hAnsiTheme="minorHAnsi"/>
           <w:b w:val="0"/>
           <w:noProof w:val="0"/>
+          <w:highlight w:val="green"/>
         </w:rPr>
         <w:t xml:space="preserve">For the </w:t>
       </w:r>
@@ -6575,6 +6732,7 @@
         <w:rPr>
           <w:b/>
           <w:noProof/>
+          <w:highlight w:val="green"/>
         </w:rPr>
         <w:t>button.delete</w:t>
       </w:r>
@@ -6582,6 +6740,7 @@
         <w:rPr>
           <w:bCs/>
           <w:noProof/>
+          <w:highlight w:val="green"/>
         </w:rPr>
         <w:t>:</w:t>
       </w:r>
@@ -6595,12 +6754,14 @@
         </w:numPr>
         <w:rPr>
           <w:noProof/>
-          <w:lang w:val="bg-BG"/>
-        </w:rPr>
-      </w:pPr>
-      <w:r>
-        <w:rPr>
-          <w:noProof/>
+          <w:highlight w:val="green"/>
+          <w:lang w:val="bg-BG"/>
+        </w:rPr>
+      </w:pPr>
+      <w:r>
+        <w:rPr>
+          <w:noProof/>
+          <w:highlight w:val="green"/>
         </w:rPr>
         <w:t xml:space="preserve">Background color: </w:t>
       </w:r>
@@ -6608,6 +6769,7 @@
         <w:rPr>
           <w:b/>
           <w:noProof/>
+          <w:highlight w:val="green"/>
         </w:rPr>
         <w:t>#cc4036</w:t>
       </w:r>
@@ -6987,7 +7149,6 @@
           <w:b/>
           <w:noProof/>
         </w:rPr>
-        <w:lastRenderedPageBreak/>
         <w:t>None</w:t>
       </w:r>
       <w:r>
@@ -7122,6 +7283,7 @@
           <w:b/>
           <w:noProof/>
         </w:rPr>
+        <w:lastRenderedPageBreak/>
         <w:t>Left</w:t>
       </w:r>
       <w:r>
@@ -8207,7 +8369,6 @@
           <w:b w:val="0"/>
           <w:noProof w:val="0"/>
         </w:rPr>
-        <w:lastRenderedPageBreak/>
         <w:t xml:space="preserve">Color: </w:t>
       </w:r>
       <w:r>
@@ -8365,6 +8526,7 @@
         </w:rPr>
       </w:pPr>
       <w:r>
+        <w:lastRenderedPageBreak/>
         <w:t xml:space="preserve">Font size: </w:t>
       </w:r>
       <w:r>
@@ -8699,7 +8861,6 @@
         <w:pStyle w:val="3"/>
       </w:pPr>
       <w:r>
-        <w:lastRenderedPageBreak/>
         <w:t>Requirements</w:t>
       </w:r>
     </w:p>
@@ -9013,6 +9174,7 @@
           <w:color w:val="000000"/>
           <w:lang w:eastAsia="en-GB"/>
         </w:rPr>
+        <w:lastRenderedPageBreak/>
         <w:t>Use </w:t>
       </w:r>
       <w:r>
@@ -10991,7 +11153,7 @@
           <wp:effectExtent l="0" t="0" r="0" b="5715"/>
           <wp:wrapSquare wrapText="bothSides"/>
           <wp:docPr id="1" name="Picture 1">
-            <a:hlinkClick xmlns:a="http://schemas.openxmlformats.org/drawingml/2006/main" r:id="rId2"/>
+            <a:hlinkClick xmlns:a="http://schemas.openxmlformats.org/drawingml/2006/main" r:id="rId22"/>
           </wp:docPr>
           <wp:cNvGraphicFramePr>
             <a:graphicFrameLocks xmlns:a="http://schemas.openxmlformats.org/drawingml/2006/main" noChangeAspect="1"/>
@@ -11001,7 +11163,7 @@
               <pic:pic xmlns:pic="http://schemas.openxmlformats.org/drawingml/2006/picture">
                 <pic:nvPicPr>
                   <pic:cNvPr id="1" name="Picture 1">
-                    <a:hlinkClick r:id="rId2"/>
+                    <a:hlinkClick r:id="rId22"/>
                   </pic:cNvPr>
                   <pic:cNvPicPr>
                     <a:picLocks noChangeAspect="1" noChangeArrowheads="1"/>

</xml_diff>

<commit_message>
saving progress in the requirements file
</commit_message>
<xml_diff>
--- a/HTML & CSS/03 CSS and Typography/03.CSS-and-Thypography-Exercise.docx
+++ b/HTML & CSS/03 CSS and Typography/03.CSS-and-Thypography-Exercise.docx
@@ -7283,7 +7283,6 @@
           <w:b/>
           <w:noProof/>
         </w:rPr>
-        <w:lastRenderedPageBreak/>
         <w:t>Left</w:t>
       </w:r>
       <w:r>
@@ -7858,10 +7857,14 @@
       <w:pPr>
         <w:pStyle w:val="2"/>
         <w:rPr>
-          <w:lang w:val="bg-BG"/>
-        </w:rPr>
-      </w:pPr>
-      <w:r>
+          <w:highlight w:val="red"/>
+          <w:lang w:val="bg-BG"/>
+        </w:rPr>
+      </w:pPr>
+      <w:r>
+        <w:rPr>
+          <w:highlight w:val="red"/>
+        </w:rPr>
         <w:t>Icon Font List</w:t>
       </w:r>
     </w:p>
@@ -8112,16 +8115,21 @@
           <w:rFonts w:asciiTheme="minorHAnsi" w:hAnsiTheme="minorHAnsi"/>
           <w:b w:val="0"/>
           <w:noProof w:val="0"/>
-          <w:lang w:val="bg-BG"/>
-        </w:rPr>
-      </w:pPr>
-      <w:r>
-        <w:rPr>
-          <w:rStyle w:val="CodeChar"/>
+          <w:highlight w:val="green"/>
+          <w:lang w:val="bg-BG"/>
+        </w:rPr>
+      </w:pPr>
+      <w:r>
+        <w:rPr>
+          <w:rStyle w:val="CodeChar"/>
+          <w:highlight w:val="green"/>
         </w:rPr>
         <w:t>&lt;body&gt;</w:t>
       </w:r>
       <w:r>
+        <w:rPr>
+          <w:highlight w:val="green"/>
+        </w:rPr>
         <w:t>:</w:t>
       </w:r>
     </w:p>
@@ -8133,15 +8141,20 @@
           <w:numId w:val="10"/>
         </w:numPr>
         <w:rPr>
-          <w:lang w:val="bg-BG"/>
-        </w:rPr>
-      </w:pPr>
-      <w:r>
+          <w:highlight w:val="green"/>
+          <w:lang w:val="bg-BG"/>
+        </w:rPr>
+      </w:pPr>
+      <w:r>
+        <w:rPr>
+          <w:highlight w:val="green"/>
+        </w:rPr>
         <w:t xml:space="preserve">Font: </w:t>
       </w:r>
       <w:r>
         <w:rPr>
           <w:b/>
+          <w:highlight w:val="green"/>
         </w:rPr>
         <w:t>Verdana, Geneva, Tahoma</w:t>
       </w:r>
@@ -8154,15 +8167,20 @@
           <w:numId w:val="10"/>
         </w:numPr>
         <w:rPr>
-          <w:lang w:val="bg-BG"/>
-        </w:rPr>
-      </w:pPr>
-      <w:r>
+          <w:highlight w:val="green"/>
+          <w:lang w:val="bg-BG"/>
+        </w:rPr>
+      </w:pPr>
+      <w:r>
+        <w:rPr>
+          <w:highlight w:val="green"/>
+        </w:rPr>
         <w:t xml:space="preserve">Generic Font: </w:t>
       </w:r>
       <w:r>
         <w:rPr>
           <w:b/>
+          <w:highlight w:val="green"/>
         </w:rPr>
         <w:t>sans-serif</w:t>
       </w:r>
@@ -8175,15 +8193,20 @@
           <w:numId w:val="10"/>
         </w:numPr>
         <w:rPr>
-          <w:lang w:val="bg-BG"/>
-        </w:rPr>
-      </w:pPr>
-      <w:r>
+          <w:highlight w:val="green"/>
+          <w:lang w:val="bg-BG"/>
+        </w:rPr>
+      </w:pPr>
+      <w:r>
+        <w:rPr>
+          <w:highlight w:val="green"/>
+        </w:rPr>
         <w:t xml:space="preserve">Height of the line: </w:t>
       </w:r>
       <w:r>
         <w:rPr>
           <w:b/>
+          <w:highlight w:val="green"/>
         </w:rPr>
         <w:t>1.5</w:t>
       </w:r>
@@ -8196,15 +8219,20 @@
           <w:numId w:val="10"/>
         </w:numPr>
         <w:rPr>
-          <w:lang w:val="bg-BG"/>
-        </w:rPr>
-      </w:pPr>
-      <w:r>
+          <w:highlight w:val="green"/>
+          <w:lang w:val="bg-BG"/>
+        </w:rPr>
+      </w:pPr>
+      <w:r>
+        <w:rPr>
+          <w:highlight w:val="green"/>
+        </w:rPr>
         <w:t xml:space="preserve">Font size: </w:t>
       </w:r>
       <w:r>
         <w:rPr>
           <w:b/>
+          <w:highlight w:val="green"/>
         </w:rPr>
         <w:t>18px</w:t>
       </w:r>
@@ -8221,16 +8249,21 @@
           <w:rFonts w:asciiTheme="minorHAnsi" w:hAnsiTheme="minorHAnsi"/>
           <w:b w:val="0"/>
           <w:noProof w:val="0"/>
-          <w:lang w:val="bg-BG"/>
-        </w:rPr>
-      </w:pPr>
-      <w:r>
-        <w:rPr>
-          <w:rStyle w:val="CodeChar"/>
+          <w:highlight w:val="green"/>
+          <w:lang w:val="bg-BG"/>
+        </w:rPr>
+      </w:pPr>
+      <w:r>
+        <w:rPr>
+          <w:rStyle w:val="CodeChar"/>
+          <w:highlight w:val="green"/>
         </w:rPr>
         <w:t>&lt;ul&gt;</w:t>
       </w:r>
       <w:r>
+        <w:rPr>
+          <w:highlight w:val="green"/>
+        </w:rPr>
         <w:t>:</w:t>
       </w:r>
     </w:p>
@@ -8246,6 +8279,7 @@
           <w:rFonts w:asciiTheme="minorHAnsi" w:hAnsiTheme="minorHAnsi"/>
           <w:b w:val="0"/>
           <w:noProof w:val="0"/>
+          <w:highlight w:val="green"/>
           <w:lang w:val="bg-BG"/>
         </w:rPr>
       </w:pPr>
@@ -8255,6 +8289,7 @@
           <w:rFonts w:asciiTheme="minorHAnsi" w:hAnsiTheme="minorHAnsi"/>
           <w:b w:val="0"/>
           <w:noProof w:val="0"/>
+          <w:highlight w:val="green"/>
         </w:rPr>
         <w:t xml:space="preserve">Set the list style type to </w:t>
       </w:r>
@@ -8263,6 +8298,7 @@
           <w:rStyle w:val="CodeChar"/>
           <w:rFonts w:asciiTheme="minorHAnsi" w:hAnsiTheme="minorHAnsi"/>
           <w:noProof w:val="0"/>
+          <w:highlight w:val="green"/>
         </w:rPr>
         <w:t>none</w:t>
       </w:r>
@@ -8279,6 +8315,7 @@
           <w:rFonts w:asciiTheme="minorHAnsi" w:hAnsiTheme="minorHAnsi"/>
           <w:b w:val="0"/>
           <w:noProof w:val="0"/>
+          <w:highlight w:val="green"/>
           <w:lang w:val="bg-BG"/>
         </w:rPr>
       </w:pPr>
@@ -8288,6 +8325,7 @@
           <w:rFonts w:asciiTheme="minorHAnsi" w:hAnsiTheme="minorHAnsi"/>
           <w:b w:val="0"/>
           <w:noProof w:val="0"/>
+          <w:highlight w:val="green"/>
         </w:rPr>
         <w:t xml:space="preserve">The icons in the </w:t>
       </w:r>
@@ -8295,6 +8333,7 @@
         <w:rPr>
           <w:rStyle w:val="CodeChar"/>
           <w:rFonts w:asciiTheme="minorHAnsi" w:hAnsiTheme="minorHAnsi"/>
+          <w:highlight w:val="green"/>
         </w:rPr>
         <w:t>&lt;ul class="check</w:t>
       </w:r>
@@ -8303,6 +8342,7 @@
           <w:rStyle w:val="CodeChar"/>
           <w:rFonts w:asciiTheme="minorHAnsi" w:hAnsiTheme="minorHAnsi"/>
           <w:noProof w:val="0"/>
+          <w:highlight w:val="green"/>
         </w:rPr>
         <w:t>"&gt;</w:t>
       </w:r>
@@ -8312,6 +8352,7 @@
           <w:rFonts w:asciiTheme="minorHAnsi" w:hAnsiTheme="minorHAnsi"/>
           <w:b w:val="0"/>
           <w:noProof w:val="0"/>
+          <w:highlight w:val="green"/>
         </w:rPr>
         <w:t xml:space="preserve"> </w:t>
       </w:r>
@@ -8320,6 +8361,7 @@
           <w:rStyle w:val="CodeChar"/>
           <w:rFonts w:asciiTheme="minorHAnsi" w:hAnsiTheme="minorHAnsi"/>
           <w:b w:val="0"/>
+          <w:highlight w:val="green"/>
         </w:rPr>
         <w:t>(</w:t>
       </w:r>
@@ -8329,12 +8371,14 @@
           <w:rFonts w:asciiTheme="minorHAnsi" w:hAnsiTheme="minorHAnsi"/>
           <w:b w:val="0"/>
           <w:noProof w:val="0"/>
+          <w:highlight w:val="green"/>
         </w:rPr>
         <w:t xml:space="preserve">you can select them like that: </w:t>
       </w:r>
       <w:r>
         <w:rPr>
           <w:rStyle w:val="CodeChar"/>
+          <w:highlight w:val="green"/>
         </w:rPr>
         <w:t>ul.check i</w:t>
       </w:r>
@@ -8343,6 +8387,7 @@
           <w:rStyle w:val="CodeChar"/>
           <w:rFonts w:asciiTheme="minorHAnsi" w:hAnsiTheme="minorHAnsi"/>
           <w:b w:val="0"/>
+          <w:highlight w:val="green"/>
         </w:rPr>
         <w:t>)</w:t>
       </w:r>
@@ -8359,6 +8404,7 @@
           <w:rFonts w:asciiTheme="minorHAnsi" w:hAnsiTheme="minorHAnsi"/>
           <w:b w:val="0"/>
           <w:noProof w:val="0"/>
+          <w:highlight w:val="green"/>
           <w:lang w:val="bg-BG"/>
         </w:rPr>
       </w:pPr>
@@ -8368,6 +8414,7 @@
           <w:rFonts w:asciiTheme="minorHAnsi" w:hAnsiTheme="minorHAnsi"/>
           <w:b w:val="0"/>
           <w:noProof w:val="0"/>
+          <w:highlight w:val="green"/>
         </w:rPr>
         <w:t xml:space="preserve">Color: </w:t>
       </w:r>
@@ -8376,6 +8423,7 @@
           <w:rStyle w:val="CodeChar"/>
           <w:rFonts w:asciiTheme="minorHAnsi" w:hAnsiTheme="minorHAnsi"/>
           <w:noProof w:val="0"/>
+          <w:highlight w:val="green"/>
         </w:rPr>
         <w:t>#2fcc71</w:t>
       </w:r>
@@ -8388,15 +8436,20 @@
           <w:numId w:val="10"/>
         </w:numPr>
         <w:rPr>
-          <w:lang w:val="bg-BG"/>
-        </w:rPr>
-      </w:pPr>
-      <w:r>
+          <w:highlight w:val="green"/>
+          <w:lang w:val="bg-BG"/>
+        </w:rPr>
+      </w:pPr>
+      <w:r>
+        <w:rPr>
+          <w:highlight w:val="green"/>
+        </w:rPr>
         <w:t xml:space="preserve">Font size: </w:t>
       </w:r>
       <w:r>
         <w:rPr>
           <w:b/>
+          <w:highlight w:val="green"/>
         </w:rPr>
         <w:t>25px</w:t>
       </w:r>
@@ -8413,6 +8466,7 @@
           <w:rFonts w:asciiTheme="minorHAnsi" w:hAnsiTheme="minorHAnsi"/>
           <w:b w:val="0"/>
           <w:noProof w:val="0"/>
+          <w:highlight w:val="green"/>
           <w:lang w:val="bg-BG"/>
         </w:rPr>
       </w:pPr>
@@ -8422,6 +8476,7 @@
           <w:rFonts w:asciiTheme="minorHAnsi" w:hAnsiTheme="minorHAnsi"/>
           <w:b w:val="0"/>
           <w:noProof w:val="0"/>
+          <w:highlight w:val="green"/>
         </w:rPr>
         <w:t xml:space="preserve">The icons in the </w:t>
       </w:r>
@@ -8429,6 +8484,7 @@
         <w:rPr>
           <w:rStyle w:val="CodeChar"/>
           <w:rFonts w:asciiTheme="minorHAnsi" w:hAnsiTheme="minorHAnsi"/>
+          <w:highlight w:val="green"/>
         </w:rPr>
         <w:t>&lt;ul class="star</w:t>
       </w:r>
@@ -8437,6 +8493,7 @@
           <w:rStyle w:val="CodeChar"/>
           <w:rFonts w:asciiTheme="minorHAnsi" w:hAnsiTheme="minorHAnsi"/>
           <w:noProof w:val="0"/>
+          <w:highlight w:val="green"/>
         </w:rPr>
         <w:t>"&gt;</w:t>
       </w:r>
@@ -8446,6 +8503,7 @@
           <w:rFonts w:asciiTheme="minorHAnsi" w:hAnsiTheme="minorHAnsi"/>
           <w:b w:val="0"/>
           <w:noProof w:val="0"/>
+          <w:highlight w:val="green"/>
         </w:rPr>
         <w:t xml:space="preserve"> </w:t>
       </w:r>
@@ -8454,6 +8512,7 @@
           <w:rStyle w:val="CodeChar"/>
           <w:rFonts w:asciiTheme="minorHAnsi" w:hAnsiTheme="minorHAnsi"/>
           <w:b w:val="0"/>
+          <w:highlight w:val="green"/>
         </w:rPr>
         <w:t>(</w:t>
       </w:r>
@@ -8463,12 +8522,14 @@
           <w:rFonts w:asciiTheme="minorHAnsi" w:hAnsiTheme="minorHAnsi"/>
           <w:b w:val="0"/>
           <w:noProof w:val="0"/>
+          <w:highlight w:val="green"/>
         </w:rPr>
         <w:t xml:space="preserve">you can select them like that: </w:t>
       </w:r>
       <w:r>
         <w:rPr>
           <w:rStyle w:val="CodeChar"/>
+          <w:highlight w:val="green"/>
         </w:rPr>
         <w:t>ul.star i</w:t>
       </w:r>
@@ -8477,6 +8538,7 @@
           <w:rStyle w:val="CodeChar"/>
           <w:rFonts w:asciiTheme="minorHAnsi" w:hAnsiTheme="minorHAnsi"/>
           <w:b w:val="0"/>
+          <w:highlight w:val="green"/>
         </w:rPr>
         <w:t>)</w:t>
       </w:r>
@@ -8493,6 +8555,7 @@
           <w:rFonts w:asciiTheme="minorHAnsi" w:hAnsiTheme="minorHAnsi"/>
           <w:b w:val="0"/>
           <w:noProof w:val="0"/>
+          <w:highlight w:val="green"/>
           <w:lang w:val="bg-BG"/>
         </w:rPr>
       </w:pPr>
@@ -8502,6 +8565,7 @@
           <w:rFonts w:asciiTheme="minorHAnsi" w:hAnsiTheme="minorHAnsi"/>
           <w:b w:val="0"/>
           <w:noProof w:val="0"/>
+          <w:highlight w:val="green"/>
         </w:rPr>
         <w:t xml:space="preserve">Color: </w:t>
       </w:r>
@@ -8510,6 +8574,7 @@
           <w:rStyle w:val="CodeChar"/>
           <w:rFonts w:asciiTheme="minorHAnsi" w:hAnsiTheme="minorHAnsi"/>
           <w:noProof w:val="0"/>
+          <w:highlight w:val="green"/>
         </w:rPr>
         <w:t>coral</w:t>
       </w:r>
@@ -8522,16 +8587,20 @@
           <w:numId w:val="10"/>
         </w:numPr>
         <w:rPr>
-          <w:lang w:val="bg-BG"/>
-        </w:rPr>
-      </w:pPr>
-      <w:r>
-        <w:lastRenderedPageBreak/>
+          <w:highlight w:val="green"/>
+          <w:lang w:val="bg-BG"/>
+        </w:rPr>
+      </w:pPr>
+      <w:r>
+        <w:rPr>
+          <w:highlight w:val="green"/>
+        </w:rPr>
         <w:t xml:space="preserve">Font size: </w:t>
       </w:r>
       <w:r>
         <w:rPr>
           <w:b/>
+          <w:highlight w:val="green"/>
         </w:rPr>
         <w:t>25px</w:t>
       </w:r>
@@ -8548,6 +8617,7 @@
           <w:rFonts w:asciiTheme="minorHAnsi" w:hAnsiTheme="minorHAnsi"/>
           <w:b w:val="0"/>
           <w:noProof w:val="0"/>
+          <w:highlight w:val="green"/>
           <w:lang w:val="bg-BG"/>
         </w:rPr>
       </w:pPr>
@@ -8557,6 +8627,7 @@
           <w:rFonts w:asciiTheme="minorHAnsi" w:hAnsiTheme="minorHAnsi"/>
           <w:b w:val="0"/>
           <w:noProof w:val="0"/>
+          <w:highlight w:val="green"/>
         </w:rPr>
         <w:t xml:space="preserve">The icons in the </w:t>
       </w:r>
@@ -8564,6 +8635,7 @@
         <w:rPr>
           <w:rStyle w:val="CodeChar"/>
           <w:rFonts w:asciiTheme="minorHAnsi" w:hAnsiTheme="minorHAnsi"/>
+          <w:highlight w:val="green"/>
         </w:rPr>
         <w:t>&lt;ul class="contact</w:t>
       </w:r>
@@ -8572,6 +8644,7 @@
           <w:rStyle w:val="CodeChar"/>
           <w:rFonts w:asciiTheme="minorHAnsi" w:hAnsiTheme="minorHAnsi"/>
           <w:noProof w:val="0"/>
+          <w:highlight w:val="green"/>
         </w:rPr>
         <w:t>"&gt;</w:t>
       </w:r>
@@ -8581,6 +8654,7 @@
           <w:rFonts w:asciiTheme="minorHAnsi" w:hAnsiTheme="minorHAnsi"/>
           <w:b w:val="0"/>
           <w:noProof w:val="0"/>
+          <w:highlight w:val="green"/>
         </w:rPr>
         <w:t xml:space="preserve"> </w:t>
       </w:r>
@@ -8589,6 +8663,7 @@
           <w:rStyle w:val="CodeChar"/>
           <w:rFonts w:asciiTheme="minorHAnsi" w:hAnsiTheme="minorHAnsi"/>
           <w:b w:val="0"/>
+          <w:highlight w:val="green"/>
         </w:rPr>
         <w:t>(</w:t>
       </w:r>
@@ -8598,12 +8673,14 @@
           <w:rFonts w:asciiTheme="minorHAnsi" w:hAnsiTheme="minorHAnsi"/>
           <w:b w:val="0"/>
           <w:noProof w:val="0"/>
+          <w:highlight w:val="green"/>
         </w:rPr>
         <w:t xml:space="preserve">you can select them like that: </w:t>
       </w:r>
       <w:r>
         <w:rPr>
           <w:rStyle w:val="CodeChar"/>
+          <w:highlight w:val="green"/>
         </w:rPr>
         <w:t>ul.contact i</w:t>
       </w:r>
@@ -8612,6 +8689,7 @@
           <w:rStyle w:val="CodeChar"/>
           <w:rFonts w:asciiTheme="minorHAnsi" w:hAnsiTheme="minorHAnsi"/>
           <w:b w:val="0"/>
+          <w:highlight w:val="green"/>
         </w:rPr>
         <w:t>)</w:t>
       </w:r>
@@ -8628,6 +8706,7 @@
           <w:rFonts w:asciiTheme="minorHAnsi" w:hAnsiTheme="minorHAnsi"/>
           <w:b w:val="0"/>
           <w:noProof w:val="0"/>
+          <w:highlight w:val="green"/>
           <w:lang w:val="bg-BG"/>
         </w:rPr>
       </w:pPr>
@@ -8637,6 +8716,7 @@
           <w:rFonts w:asciiTheme="minorHAnsi" w:hAnsiTheme="minorHAnsi"/>
           <w:b w:val="0"/>
           <w:noProof w:val="0"/>
+          <w:highlight w:val="green"/>
         </w:rPr>
         <w:t xml:space="preserve">Color: </w:t>
       </w:r>
@@ -8645,6 +8725,7 @@
           <w:rStyle w:val="CodeChar"/>
           <w:rFonts w:asciiTheme="minorHAnsi" w:hAnsiTheme="minorHAnsi"/>
           <w:noProof w:val="0"/>
+          <w:highlight w:val="green"/>
         </w:rPr>
         <w:t>#3498da</w:t>
       </w:r>
@@ -8661,15 +8742,20 @@
           <w:rFonts w:asciiTheme="minorHAnsi" w:hAnsiTheme="minorHAnsi"/>
           <w:b w:val="0"/>
           <w:noProof w:val="0"/>
-          <w:lang w:val="bg-BG"/>
-        </w:rPr>
-      </w:pPr>
-      <w:r>
+          <w:highlight w:val="green"/>
+          <w:lang w:val="bg-BG"/>
+        </w:rPr>
+      </w:pPr>
+      <w:r>
+        <w:rPr>
+          <w:highlight w:val="green"/>
+        </w:rPr>
         <w:t xml:space="preserve">Font size: </w:t>
       </w:r>
       <w:r>
         <w:rPr>
           <w:b/>
+          <w:highlight w:val="green"/>
         </w:rPr>
         <w:t>25px</w:t>
       </w:r>
@@ -9174,7 +9260,6 @@
           <w:color w:val="000000"/>
           <w:lang w:eastAsia="en-GB"/>
         </w:rPr>
-        <w:lastRenderedPageBreak/>
         <w:t>Use </w:t>
       </w:r>
       <w:r>
@@ -11153,7 +11238,7 @@
           <wp:effectExtent l="0" t="0" r="0" b="5715"/>
           <wp:wrapSquare wrapText="bothSides"/>
           <wp:docPr id="1" name="Picture 1">
-            <a:hlinkClick xmlns:a="http://schemas.openxmlformats.org/drawingml/2006/main" r:id="rId22"/>
+            <a:hlinkClick xmlns:a="http://schemas.openxmlformats.org/drawingml/2006/main" r:id="rId2"/>
           </wp:docPr>
           <wp:cNvGraphicFramePr>
             <a:graphicFrameLocks xmlns:a="http://schemas.openxmlformats.org/drawingml/2006/main" noChangeAspect="1"/>
@@ -11163,7 +11248,7 @@
               <pic:pic xmlns:pic="http://schemas.openxmlformats.org/drawingml/2006/picture">
                 <pic:nvPicPr>
                   <pic:cNvPr id="1" name="Picture 1">
-                    <a:hlinkClick r:id="rId22"/>
+                    <a:hlinkClick r:id="rId2"/>
                   </pic:cNvPr>
                   <pic:cNvPicPr>
                     <a:picLocks noChangeAspect="1" noChangeArrowheads="1"/>

</xml_diff>

<commit_message>
updating progress in the file
</commit_message>
<xml_diff>
--- a/HTML & CSS/03 CSS and Typography/03.CSS-and-Thypography-Exercise.docx
+++ b/HTML & CSS/03 CSS and Typography/03.CSS-and-Thypography-Exercise.docx
@@ -3163,26 +3163,42 @@
       <w:pPr>
         <w:pStyle w:val="2"/>
         <w:rPr>
-          <w:lang w:val="bg-BG"/>
-        </w:rPr>
-      </w:pPr>
-      <w:r>
+          <w:highlight w:val="red"/>
+          <w:lang w:val="bg-BG"/>
+        </w:rPr>
+      </w:pPr>
+      <w:r>
+        <w:rPr>
+          <w:highlight w:val="red"/>
+        </w:rPr>
         <w:t xml:space="preserve">Fonts </w:t>
       </w:r>
       <w:proofErr w:type="spellStart"/>
       <w:r>
+        <w:rPr>
+          <w:highlight w:val="red"/>
+        </w:rPr>
         <w:t>Speciment</w:t>
       </w:r>
       <w:proofErr w:type="spellEnd"/>
       <w:r>
+        <w:rPr>
+          <w:highlight w:val="red"/>
+        </w:rPr>
         <w:t xml:space="preserve"> – Great Vibes + </w:t>
       </w:r>
       <w:proofErr w:type="spellStart"/>
       <w:r>
+        <w:rPr>
+          <w:highlight w:val="red"/>
+        </w:rPr>
         <w:t>Raleway</w:t>
       </w:r>
       <w:proofErr w:type="spellEnd"/>
       <w:r>
+        <w:rPr>
+          <w:highlight w:val="red"/>
+        </w:rPr>
         <w:t xml:space="preserve"> </w:t>
       </w:r>
     </w:p>
@@ -3675,10 +3691,14 @@
       <w:pPr>
         <w:pStyle w:val="2"/>
         <w:rPr>
-          <w:lang w:val="bg-BG"/>
-        </w:rPr>
-      </w:pPr>
-      <w:r>
+          <w:highlight w:val="green"/>
+          <w:lang w:val="bg-BG"/>
+        </w:rPr>
+      </w:pPr>
+      <w:r>
+        <w:rPr>
+          <w:highlight w:val="green"/>
+        </w:rPr>
         <w:t>Contrasting Colors</w:t>
       </w:r>
     </w:p>
@@ -3842,16 +3862,21 @@
           <w:rFonts w:asciiTheme="minorHAnsi" w:hAnsiTheme="minorHAnsi"/>
           <w:b w:val="0"/>
           <w:noProof w:val="0"/>
-          <w:lang w:val="bg-BG"/>
-        </w:rPr>
-      </w:pPr>
-      <w:r>
-        <w:rPr>
-          <w:rStyle w:val="CodeChar"/>
+          <w:highlight w:val="green"/>
+          <w:lang w:val="bg-BG"/>
+        </w:rPr>
+      </w:pPr>
+      <w:r>
+        <w:rPr>
+          <w:rStyle w:val="CodeChar"/>
+          <w:highlight w:val="green"/>
         </w:rPr>
         <w:t>&lt;body&gt;</w:t>
       </w:r>
       <w:r>
+        <w:rPr>
+          <w:highlight w:val="green"/>
+        </w:rPr>
         <w:t>:</w:t>
       </w:r>
     </w:p>
@@ -3863,15 +3888,20 @@
           <w:numId w:val="10"/>
         </w:numPr>
         <w:rPr>
-          <w:lang w:val="bg-BG"/>
-        </w:rPr>
-      </w:pPr>
-      <w:r>
+          <w:highlight w:val="green"/>
+          <w:lang w:val="bg-BG"/>
+        </w:rPr>
+      </w:pPr>
+      <w:r>
+        <w:rPr>
+          <w:highlight w:val="green"/>
+        </w:rPr>
         <w:t xml:space="preserve">Font: </w:t>
       </w:r>
       <w:r>
         <w:rPr>
           <w:b/>
+          <w:highlight w:val="green"/>
         </w:rPr>
         <w:t>Helvetica</w:t>
       </w:r>
@@ -3884,15 +3914,20 @@
           <w:numId w:val="10"/>
         </w:numPr>
         <w:rPr>
-          <w:lang w:val="bg-BG"/>
-        </w:rPr>
-      </w:pPr>
-      <w:r>
+          <w:highlight w:val="green"/>
+          <w:lang w:val="bg-BG"/>
+        </w:rPr>
+      </w:pPr>
+      <w:r>
+        <w:rPr>
+          <w:highlight w:val="green"/>
+        </w:rPr>
         <w:t xml:space="preserve">Generic Font: </w:t>
       </w:r>
       <w:r>
         <w:rPr>
           <w:b/>
+          <w:highlight w:val="green"/>
         </w:rPr>
         <w:t>sans-serif</w:t>
       </w:r>
@@ -3905,15 +3940,20 @@
           <w:numId w:val="10"/>
         </w:numPr>
         <w:rPr>
-          <w:lang w:val="bg-BG"/>
-        </w:rPr>
-      </w:pPr>
-      <w:r>
+          <w:highlight w:val="green"/>
+          <w:lang w:val="bg-BG"/>
+        </w:rPr>
+      </w:pPr>
+      <w:r>
+        <w:rPr>
+          <w:highlight w:val="green"/>
+        </w:rPr>
         <w:t xml:space="preserve">Height of the line: </w:t>
       </w:r>
       <w:r>
         <w:rPr>
           <w:b/>
+          <w:highlight w:val="green"/>
         </w:rPr>
         <w:t>1.5</w:t>
       </w:r>
@@ -3926,15 +3966,20 @@
           <w:numId w:val="10"/>
         </w:numPr>
         <w:rPr>
-          <w:lang w:val="bg-BG"/>
-        </w:rPr>
-      </w:pPr>
-      <w:r>
+          <w:highlight w:val="green"/>
+          <w:lang w:val="bg-BG"/>
+        </w:rPr>
+      </w:pPr>
+      <w:r>
+        <w:rPr>
+          <w:highlight w:val="green"/>
+        </w:rPr>
         <w:t xml:space="preserve">Font size: </w:t>
       </w:r>
       <w:r>
         <w:rPr>
           <w:b/>
+          <w:highlight w:val="green"/>
         </w:rPr>
         <w:t>18px</w:t>
       </w:r>
@@ -3947,15 +3992,20 @@
           <w:numId w:val="10"/>
         </w:numPr>
         <w:rPr>
-          <w:lang w:val="bg-BG"/>
-        </w:rPr>
-      </w:pPr>
-      <w:r>
+          <w:highlight w:val="green"/>
+          <w:lang w:val="bg-BG"/>
+        </w:rPr>
+      </w:pPr>
+      <w:r>
+        <w:rPr>
+          <w:highlight w:val="green"/>
+        </w:rPr>
         <w:t xml:space="preserve">Background color: </w:t>
       </w:r>
       <w:r>
         <w:rPr>
           <w:b/>
+          <w:highlight w:val="green"/>
         </w:rPr>
         <w:t>white</w:t>
       </w:r>
@@ -3972,16 +4022,27 @@
           <w:rFonts w:asciiTheme="minorHAnsi" w:hAnsiTheme="minorHAnsi"/>
           <w:b w:val="0"/>
           <w:noProof w:val="0"/>
-          <w:lang w:val="bg-BG"/>
-        </w:rPr>
-      </w:pPr>
-      <w:r>
-        <w:rPr>
-          <w:rStyle w:val="CodeChar"/>
-        </w:rPr>
-        <w:t>&lt;article&gt;</w:t>
-      </w:r>
-      <w:r>
+          <w:highlight w:val="green"/>
+          <w:lang w:val="bg-BG"/>
+        </w:rPr>
+      </w:pPr>
+      <w:r>
+        <w:rPr>
+          <w:rStyle w:val="CodeChar"/>
+        </w:rPr>
+        <w:t>&lt;</w:t>
+      </w:r>
+      <w:r>
+        <w:rPr>
+          <w:rStyle w:val="CodeChar"/>
+          <w:highlight w:val="green"/>
+        </w:rPr>
+        <w:t>article&gt;</w:t>
+      </w:r>
+      <w:r>
+        <w:rPr>
+          <w:highlight w:val="green"/>
+        </w:rPr>
         <w:t>:</w:t>
       </w:r>
     </w:p>
@@ -3993,16 +4054,21 @@
           <w:numId w:val="10"/>
         </w:numPr>
         <w:rPr>
-          <w:lang w:val="bg-BG"/>
-        </w:rPr>
-      </w:pPr>
-      <w:r>
+          <w:highlight w:val="green"/>
+          <w:lang w:val="bg-BG"/>
+        </w:rPr>
+      </w:pPr>
+      <w:r>
+        <w:rPr>
+          <w:highlight w:val="green"/>
+        </w:rPr>
         <w:t xml:space="preserve">Margins: </w:t>
       </w:r>
       <w:r>
         <w:rPr>
           <w:b/>
           <w:noProof/>
+          <w:highlight w:val="green"/>
         </w:rPr>
         <w:t>54px</w:t>
       </w:r>
@@ -4015,16 +4081,21 @@
           <w:numId w:val="10"/>
         </w:numPr>
         <w:rPr>
-          <w:lang w:val="bg-BG"/>
-        </w:rPr>
-      </w:pPr>
-      <w:r>
+          <w:highlight w:val="green"/>
+          <w:lang w:val="bg-BG"/>
+        </w:rPr>
+      </w:pPr>
+      <w:r>
+        <w:rPr>
+          <w:highlight w:val="green"/>
+        </w:rPr>
         <w:t xml:space="preserve">Paddings: </w:t>
       </w:r>
       <w:r>
         <w:rPr>
           <w:b/>
           <w:noProof/>
+          <w:highlight w:val="green"/>
         </w:rPr>
         <w:t>36px</w:t>
       </w:r>
@@ -4039,6 +4110,7 @@
         <w:spacing w:before="100" w:beforeAutospacing="1" w:after="100" w:afterAutospacing="1" w:line="240" w:lineRule="auto"/>
         <w:rPr>
           <w:rStyle w:val="CodeChar"/>
+          <w:highlight w:val="green"/>
           <w:lang w:val="bg-BG" w:eastAsia="en-GB"/>
         </w:rPr>
       </w:pPr>
@@ -4046,6 +4118,7 @@
         <w:rPr>
           <w:rFonts w:eastAsia="Times New Roman" w:cstheme="minorHAnsi"/>
           <w:color w:val="000000"/>
+          <w:highlight w:val="green"/>
           <w:lang w:eastAsia="en-GB"/>
         </w:rPr>
         <w:t>Set the border radius to </w:t>
@@ -4053,6 +4126,7 @@
       <w:r>
         <w:rPr>
           <w:rStyle w:val="CodeChar"/>
+          <w:highlight w:val="green"/>
           <w:lang w:eastAsia="en-GB"/>
         </w:rPr>
         <w:t>16px</w:t>
@@ -4066,16 +4140,21 @@
           <w:numId w:val="10"/>
         </w:numPr>
         <w:rPr>
-          <w:lang w:val="bg-BG"/>
-        </w:rPr>
-      </w:pPr>
-      <w:r>
+          <w:highlight w:val="green"/>
+          <w:lang w:val="bg-BG"/>
+        </w:rPr>
+      </w:pPr>
+      <w:r>
+        <w:rPr>
+          <w:highlight w:val="green"/>
+        </w:rPr>
         <w:t xml:space="preserve">Text color: </w:t>
       </w:r>
       <w:r>
         <w:rPr>
           <w:b/>
           <w:noProof/>
+          <w:highlight w:val="green"/>
         </w:rPr>
         <w:t>white</w:t>
       </w:r>
@@ -4088,6 +4167,7 @@
           <w:numId w:val="10"/>
         </w:numPr>
         <w:rPr>
+          <w:highlight w:val="green"/>
           <w:lang w:val="bg-BG"/>
         </w:rPr>
       </w:pPr>
@@ -4097,6 +4177,7 @@
           <w:rFonts w:asciiTheme="minorHAnsi" w:hAnsiTheme="minorHAnsi"/>
           <w:b w:val="0"/>
           <w:noProof w:val="0"/>
+          <w:highlight w:val="green"/>
         </w:rPr>
         <w:t xml:space="preserve">Indent text in the first line </w:t>
       </w:r>
@@ -4105,6 +4186,7 @@
           <w:rStyle w:val="CodeChar"/>
           <w:rFonts w:asciiTheme="minorHAnsi" w:hAnsiTheme="minorHAnsi"/>
           <w:noProof w:val="0"/>
+          <w:highlight w:val="green"/>
         </w:rPr>
         <w:t>40px</w:t>
       </w:r>
@@ -4119,16 +4201,21 @@
         <w:rPr>
           <w:b/>
           <w:noProof/>
-          <w:lang w:val="bg-BG"/>
-        </w:rPr>
-      </w:pPr>
-      <w:r>
+          <w:highlight w:val="green"/>
+          <w:lang w:val="bg-BG"/>
+        </w:rPr>
+      </w:pPr>
+      <w:r>
+        <w:rPr>
+          <w:highlight w:val="green"/>
+        </w:rPr>
         <w:t xml:space="preserve">Background color: </w:t>
       </w:r>
       <w:r>
         <w:rPr>
           <w:b/>
           <w:noProof/>
+          <w:highlight w:val="green"/>
         </w:rPr>
         <w:t>rgb(51, 102, 153)</w:t>
       </w:r>
@@ -4145,16 +4232,21 @@
           <w:rFonts w:asciiTheme="minorHAnsi" w:hAnsiTheme="minorHAnsi"/>
           <w:b w:val="0"/>
           <w:noProof w:val="0"/>
-          <w:lang w:val="bg-BG"/>
-        </w:rPr>
-      </w:pPr>
-      <w:r>
-        <w:rPr>
-          <w:rStyle w:val="CodeChar"/>
+          <w:highlight w:val="green"/>
+          <w:lang w:val="bg-BG"/>
+        </w:rPr>
+      </w:pPr>
+      <w:r>
+        <w:rPr>
+          <w:rStyle w:val="CodeChar"/>
+          <w:highlight w:val="green"/>
         </w:rPr>
         <w:t>&lt;h1&gt;</w:t>
       </w:r>
       <w:r>
+        <w:rPr>
+          <w:highlight w:val="green"/>
+        </w:rPr>
         <w:t>:</w:t>
       </w:r>
     </w:p>
@@ -4166,15 +4258,20 @@
           <w:numId w:val="10"/>
         </w:numPr>
         <w:rPr>
-          <w:lang w:val="bg-BG"/>
-        </w:rPr>
-      </w:pPr>
-      <w:r>
+          <w:highlight w:val="green"/>
+          <w:lang w:val="bg-BG"/>
+        </w:rPr>
+      </w:pPr>
+      <w:r>
+        <w:rPr>
+          <w:highlight w:val="green"/>
+        </w:rPr>
         <w:t xml:space="preserve">Font: </w:t>
       </w:r>
       <w:r>
         <w:rPr>
           <w:b/>
+          <w:highlight w:val="green"/>
         </w:rPr>
         <w:t>Georgia</w:t>
       </w:r>
@@ -4187,15 +4284,20 @@
           <w:numId w:val="10"/>
         </w:numPr>
         <w:rPr>
-          <w:lang w:val="bg-BG"/>
-        </w:rPr>
-      </w:pPr>
-      <w:r>
+          <w:highlight w:val="green"/>
+          <w:lang w:val="bg-BG"/>
+        </w:rPr>
+      </w:pPr>
+      <w:r>
+        <w:rPr>
+          <w:highlight w:val="green"/>
+        </w:rPr>
         <w:t xml:space="preserve">Generic Font: </w:t>
       </w:r>
       <w:r>
         <w:rPr>
           <w:b/>
+          <w:highlight w:val="green"/>
         </w:rPr>
         <w:t>serif</w:t>
       </w:r>
@@ -4225,19 +4327,27 @@
       <w:pPr>
         <w:pStyle w:val="2"/>
         <w:rPr>
-          <w:lang w:val="bg-BG"/>
-        </w:rPr>
-      </w:pPr>
-      <w:r>
+          <w:highlight w:val="green"/>
+          <w:lang w:val="bg-BG"/>
+        </w:rPr>
+      </w:pPr>
+      <w:r>
+        <w:rPr>
+          <w:highlight w:val="green"/>
+        </w:rPr>
         <w:t xml:space="preserve">The Making of a </w:t>
       </w:r>
       <w:r>
         <w:rPr>
           <w:noProof/>
+          <w:highlight w:val="green"/>
         </w:rPr>
         <w:t xml:space="preserve">CSS </w:t>
       </w:r>
       <w:r>
+        <w:rPr>
+          <w:highlight w:val="green"/>
+        </w:rPr>
         <w:t>Font</w:t>
       </w:r>
     </w:p>
@@ -4405,16 +4515,27 @@
           <w:rFonts w:asciiTheme="minorHAnsi" w:hAnsiTheme="minorHAnsi"/>
           <w:b w:val="0"/>
           <w:noProof w:val="0"/>
-          <w:lang w:val="bg-BG"/>
-        </w:rPr>
-      </w:pPr>
-      <w:r>
-        <w:rPr>
-          <w:rStyle w:val="CodeChar"/>
-        </w:rPr>
-        <w:t>&lt;body&gt;</w:t>
-      </w:r>
-      <w:r>
+          <w:highlight w:val="green"/>
+          <w:lang w:val="bg-BG"/>
+        </w:rPr>
+      </w:pPr>
+      <w:r>
+        <w:rPr>
+          <w:rStyle w:val="CodeChar"/>
+        </w:rPr>
+        <w:t>&lt;</w:t>
+      </w:r>
+      <w:r>
+        <w:rPr>
+          <w:rStyle w:val="CodeChar"/>
+          <w:highlight w:val="green"/>
+        </w:rPr>
+        <w:t>body&gt;</w:t>
+      </w:r>
+      <w:r>
+        <w:rPr>
+          <w:highlight w:val="green"/>
+        </w:rPr>
         <w:t>:</w:t>
       </w:r>
     </w:p>
@@ -4426,16 +4547,21 @@
           <w:numId w:val="6"/>
         </w:numPr>
         <w:rPr>
-          <w:lang w:val="bg-BG"/>
-        </w:rPr>
-      </w:pPr>
-      <w:r>
+          <w:highlight w:val="green"/>
+          <w:lang w:val="bg-BG"/>
+        </w:rPr>
+      </w:pPr>
+      <w:r>
+        <w:rPr>
+          <w:highlight w:val="green"/>
+        </w:rPr>
         <w:t xml:space="preserve">Background color: </w:t>
       </w:r>
       <w:r>
         <w:rPr>
           <w:b/>
           <w:noProof/>
+          <w:highlight w:val="green"/>
         </w:rPr>
         <w:t>darkred</w:t>
       </w:r>
@@ -4448,16 +4574,21 @@
           <w:numId w:val="6"/>
         </w:numPr>
         <w:rPr>
-          <w:lang w:val="bg-BG"/>
-        </w:rPr>
-      </w:pPr>
-      <w:r>
-        <w:rPr>
-          <w:rStyle w:val="CodeChar"/>
+          <w:highlight w:val="green"/>
+          <w:lang w:val="bg-BG"/>
+        </w:rPr>
+      </w:pPr>
+      <w:r>
+        <w:rPr>
+          <w:rStyle w:val="CodeChar"/>
+          <w:highlight w:val="green"/>
         </w:rPr>
         <w:t>&lt;h1&gt;</w:t>
       </w:r>
       <w:r>
+        <w:rPr>
+          <w:highlight w:val="green"/>
+        </w:rPr>
         <w:t>:</w:t>
       </w:r>
     </w:p>
@@ -4469,16 +4600,21 @@
           <w:numId w:val="6"/>
         </w:numPr>
         <w:rPr>
-          <w:lang w:val="bg-BG"/>
-        </w:rPr>
-      </w:pPr>
-      <w:r>
+          <w:highlight w:val="green"/>
+          <w:lang w:val="bg-BG"/>
+        </w:rPr>
+      </w:pPr>
+      <w:r>
+        <w:rPr>
+          <w:highlight w:val="green"/>
+        </w:rPr>
         <w:t xml:space="preserve">Font: </w:t>
       </w:r>
       <w:r>
         <w:rPr>
           <w:b/>
           <w:noProof/>
+          <w:highlight w:val="green"/>
         </w:rPr>
         <w:t>'Righteous'</w:t>
       </w:r>
@@ -4491,12 +4627,14 @@
           <w:numId w:val="9"/>
         </w:numPr>
         <w:rPr>
+          <w:highlight w:val="green"/>
           <w:lang w:val="bg-BG"/>
         </w:rPr>
       </w:pPr>
       <w:r>
         <w:rPr>
           <w:bCs/>
+          <w:highlight w:val="green"/>
         </w:rPr>
         <w:t xml:space="preserve">Use </w:t>
       </w:r>
@@ -4504,21 +4642,27 @@
         <w:rPr>
           <w:bCs/>
           <w:noProof/>
+          <w:highlight w:val="green"/>
         </w:rPr>
         <w:t xml:space="preserve">CSS </w:t>
       </w:r>
       <w:r>
         <w:rPr>
           <w:bCs/>
+          <w:highlight w:val="green"/>
         </w:rPr>
         <w:t>import:</w:t>
       </w:r>
       <w:r>
+        <w:rPr>
+          <w:highlight w:val="green"/>
+        </w:rPr>
         <w:t xml:space="preserve"> </w:t>
       </w:r>
       <w:r>
         <w:rPr>
           <w:rStyle w:val="CodeChar"/>
+          <w:highlight w:val="green"/>
         </w:rPr>
         <w:t>@import url('https://fonts.googleapis.com/css2?family=Righteous&amp;display=swap');</w:t>
       </w:r>
@@ -4531,15 +4675,20 @@
           <w:numId w:val="6"/>
         </w:numPr>
         <w:rPr>
-          <w:lang w:val="bg-BG"/>
-        </w:rPr>
-      </w:pPr>
-      <w:r>
+          <w:highlight w:val="green"/>
+          <w:lang w:val="bg-BG"/>
+        </w:rPr>
+      </w:pPr>
+      <w:r>
+        <w:rPr>
+          <w:highlight w:val="green"/>
+        </w:rPr>
         <w:t xml:space="preserve">Generic Font: </w:t>
       </w:r>
       <w:r>
         <w:rPr>
           <w:b/>
+          <w:highlight w:val="green"/>
         </w:rPr>
         <w:t>cursive</w:t>
       </w:r>
@@ -4552,15 +4701,20 @@
           <w:numId w:val="6"/>
         </w:numPr>
         <w:rPr>
-          <w:lang w:val="bg-BG"/>
-        </w:rPr>
-      </w:pPr>
-      <w:r>
+          <w:highlight w:val="green"/>
+          <w:lang w:val="bg-BG"/>
+        </w:rPr>
+      </w:pPr>
+      <w:r>
+        <w:rPr>
+          <w:highlight w:val="green"/>
+        </w:rPr>
         <w:t xml:space="preserve">Font size: </w:t>
       </w:r>
       <w:r>
         <w:rPr>
           <w:b/>
+          <w:highlight w:val="green"/>
         </w:rPr>
         <w:t>45px</w:t>
       </w:r>
@@ -4573,15 +4727,20 @@
           <w:numId w:val="6"/>
         </w:numPr>
         <w:rPr>
-          <w:lang w:val="bg-BG"/>
-        </w:rPr>
-      </w:pPr>
-      <w:r>
+          <w:highlight w:val="green"/>
+          <w:lang w:val="bg-BG"/>
+        </w:rPr>
+      </w:pPr>
+      <w:r>
+        <w:rPr>
+          <w:highlight w:val="green"/>
+        </w:rPr>
         <w:t xml:space="preserve">Font weight: </w:t>
       </w:r>
       <w:r>
         <w:rPr>
           <w:b/>
+          <w:highlight w:val="green"/>
         </w:rPr>
         <w:t>normal</w:t>
       </w:r>
@@ -4594,15 +4753,20 @@
           <w:numId w:val="6"/>
         </w:numPr>
         <w:rPr>
-          <w:lang w:val="bg-BG"/>
-        </w:rPr>
-      </w:pPr>
-      <w:r>
+          <w:highlight w:val="green"/>
+          <w:lang w:val="bg-BG"/>
+        </w:rPr>
+      </w:pPr>
+      <w:r>
+        <w:rPr>
+          <w:highlight w:val="green"/>
+        </w:rPr>
         <w:t xml:space="preserve">Height of the line: </w:t>
       </w:r>
       <w:r>
         <w:rPr>
           <w:b/>
+          <w:highlight w:val="green"/>
         </w:rPr>
         <w:t>60px</w:t>
       </w:r>
@@ -4616,12 +4780,14 @@
         </w:numPr>
         <w:rPr>
           <w:noProof/>
-          <w:lang w:val="bg-BG"/>
-        </w:rPr>
-      </w:pPr>
-      <w:r>
-        <w:rPr>
-          <w:noProof/>
+          <w:highlight w:val="green"/>
+          <w:lang w:val="bg-BG"/>
+        </w:rPr>
+      </w:pPr>
+      <w:r>
+        <w:rPr>
+          <w:noProof/>
+          <w:highlight w:val="green"/>
         </w:rPr>
         <w:t xml:space="preserve">Text color: </w:t>
       </w:r>
@@ -4629,6 +4795,7 @@
         <w:rPr>
           <w:b/>
           <w:noProof/>
+          <w:highlight w:val="green"/>
         </w:rPr>
         <w:t>#fff</w:t>
       </w:r>
@@ -4641,16 +4808,21 @@
           <w:numId w:val="6"/>
         </w:numPr>
         <w:rPr>
-          <w:lang w:val="bg-BG"/>
-        </w:rPr>
-      </w:pPr>
-      <w:r>
+          <w:highlight w:val="green"/>
+          <w:lang w:val="bg-BG"/>
+        </w:rPr>
+      </w:pPr>
+      <w:r>
+        <w:rPr>
+          <w:highlight w:val="green"/>
+        </w:rPr>
         <w:t xml:space="preserve">All characters to be </w:t>
       </w:r>
       <w:r>
         <w:rPr>
           <w:b/>
           <w:noProof/>
+          <w:highlight w:val="green"/>
         </w:rPr>
         <w:t>UPPERCASE</w:t>
       </w:r>
@@ -4663,24 +4835,33 @@
           <w:numId w:val="6"/>
         </w:numPr>
         <w:rPr>
-          <w:lang w:val="bg-BG"/>
-        </w:rPr>
-      </w:pPr>
-      <w:r>
+          <w:highlight w:val="green"/>
+          <w:lang w:val="bg-BG"/>
+        </w:rPr>
+      </w:pPr>
+      <w:r>
+        <w:rPr>
+          <w:highlight w:val="green"/>
+        </w:rPr>
         <w:t xml:space="preserve">Align the </w:t>
       </w:r>
       <w:r>
         <w:rPr>
           <w:b/>
+          <w:highlight w:val="green"/>
         </w:rPr>
         <w:t>text</w:t>
       </w:r>
       <w:r>
+        <w:rPr>
+          <w:highlight w:val="green"/>
+        </w:rPr>
         <w:t xml:space="preserve"> to the </w:t>
       </w:r>
       <w:r>
         <w:rPr>
           <w:b/>
+          <w:highlight w:val="green"/>
         </w:rPr>
         <w:t>center</w:t>
       </w:r>
@@ -4714,15 +4895,20 @@
           <w:numId w:val="6"/>
         </w:numPr>
         <w:rPr>
-          <w:lang w:val="bg-BG"/>
-        </w:rPr>
-      </w:pPr>
-      <w:r>
+          <w:highlight w:val="green"/>
+          <w:lang w:val="bg-BG"/>
+        </w:rPr>
+      </w:pPr>
+      <w:r>
+        <w:rPr>
+          <w:highlight w:val="green"/>
+        </w:rPr>
         <w:t xml:space="preserve">Font size: </w:t>
       </w:r>
       <w:r>
         <w:rPr>
           <w:b/>
+          <w:highlight w:val="green"/>
         </w:rPr>
         <w:t>30px</w:t>
       </w:r>
@@ -4735,15 +4921,20 @@
           <w:numId w:val="6"/>
         </w:numPr>
         <w:rPr>
-          <w:lang w:val="bg-BG"/>
-        </w:rPr>
-      </w:pPr>
-      <w:r>
+          <w:highlight w:val="green"/>
+          <w:lang w:val="bg-BG"/>
+        </w:rPr>
+      </w:pPr>
+      <w:r>
+        <w:rPr>
+          <w:highlight w:val="green"/>
+        </w:rPr>
         <w:t xml:space="preserve">Height of the line: </w:t>
       </w:r>
       <w:r>
         <w:rPr>
           <w:b/>
+          <w:highlight w:val="green"/>
         </w:rPr>
         <w:t>50px</w:t>
       </w:r>
@@ -4756,15 +4947,20 @@
           <w:numId w:val="6"/>
         </w:numPr>
         <w:rPr>
-          <w:lang w:val="bg-BG"/>
-        </w:rPr>
-      </w:pPr>
-      <w:r>
+          <w:highlight w:val="green"/>
+          <w:lang w:val="bg-BG"/>
+        </w:rPr>
+      </w:pPr>
+      <w:r>
+        <w:rPr>
+          <w:highlight w:val="green"/>
+        </w:rPr>
         <w:t xml:space="preserve">Space between letters: </w:t>
       </w:r>
       <w:r>
         <w:rPr>
           <w:b/>
+          <w:highlight w:val="green"/>
         </w:rPr>
         <w:t>-1px</w:t>
       </w:r>
@@ -4777,16 +4973,21 @@
           <w:numId w:val="6"/>
         </w:numPr>
         <w:rPr>
-          <w:lang w:val="bg-BG"/>
-        </w:rPr>
-      </w:pPr>
-      <w:r>
+          <w:highlight w:val="green"/>
+          <w:lang w:val="bg-BG"/>
+        </w:rPr>
+      </w:pPr>
+      <w:r>
+        <w:rPr>
+          <w:highlight w:val="green"/>
+        </w:rPr>
         <w:t>Text color: #</w:t>
       </w:r>
       <w:r>
         <w:rPr>
           <w:b/>
           <w:noProof/>
+          <w:highlight w:val="green"/>
         </w:rPr>
         <w:t>DFBF84</w:t>
       </w:r>
@@ -4799,16 +5000,21 @@
           <w:numId w:val="6"/>
         </w:numPr>
         <w:rPr>
-          <w:lang w:val="bg-BG"/>
-        </w:rPr>
-      </w:pPr>
-      <w:r>
+          <w:highlight w:val="green"/>
+          <w:lang w:val="bg-BG"/>
+        </w:rPr>
+      </w:pPr>
+      <w:r>
+        <w:rPr>
+          <w:highlight w:val="green"/>
+        </w:rPr>
         <w:t xml:space="preserve">All characters to be </w:t>
       </w:r>
       <w:r>
         <w:rPr>
           <w:b/>
           <w:noProof/>
+          <w:highlight w:val="green"/>
         </w:rPr>
         <w:t>UPPERCASE</w:t>
       </w:r>
@@ -4821,24 +5027,33 @@
           <w:numId w:val="6"/>
         </w:numPr>
         <w:rPr>
-          <w:lang w:val="bg-BG"/>
-        </w:rPr>
-      </w:pPr>
-      <w:r>
+          <w:highlight w:val="green"/>
+          <w:lang w:val="bg-BG"/>
+        </w:rPr>
+      </w:pPr>
+      <w:r>
+        <w:rPr>
+          <w:highlight w:val="green"/>
+        </w:rPr>
         <w:t xml:space="preserve">Align the </w:t>
       </w:r>
       <w:r>
         <w:rPr>
           <w:b/>
+          <w:highlight w:val="green"/>
         </w:rPr>
         <w:t>text</w:t>
       </w:r>
       <w:r>
+        <w:rPr>
+          <w:highlight w:val="green"/>
+        </w:rPr>
         <w:t xml:space="preserve"> to the </w:t>
       </w:r>
       <w:r>
         <w:rPr>
           <w:b/>
+          <w:highlight w:val="green"/>
         </w:rPr>
         <w:t>center</w:t>
       </w:r>
@@ -4851,16 +5066,21 @@
           <w:numId w:val="6"/>
         </w:numPr>
         <w:rPr>
-          <w:lang w:val="bg-BG"/>
-        </w:rPr>
-      </w:pPr>
-      <w:r>
-        <w:rPr>
-          <w:rStyle w:val="CodeChar"/>
+          <w:highlight w:val="green"/>
+          <w:lang w:val="bg-BG"/>
+        </w:rPr>
+      </w:pPr>
+      <w:r>
+        <w:rPr>
+          <w:rStyle w:val="CodeChar"/>
+          <w:highlight w:val="green"/>
         </w:rPr>
         <w:t>&lt;p&gt;</w:t>
       </w:r>
       <w:r>
+        <w:rPr>
+          <w:highlight w:val="green"/>
+        </w:rPr>
         <w:t>:</w:t>
       </w:r>
     </w:p>
@@ -4872,16 +5092,21 @@
           <w:numId w:val="6"/>
         </w:numPr>
         <w:rPr>
-          <w:lang w:val="bg-BG"/>
-        </w:rPr>
-      </w:pPr>
-      <w:r>
+          <w:highlight w:val="green"/>
+          <w:lang w:val="bg-BG"/>
+        </w:rPr>
+      </w:pPr>
+      <w:r>
+        <w:rPr>
+          <w:highlight w:val="green"/>
+        </w:rPr>
         <w:t xml:space="preserve">Font: </w:t>
       </w:r>
       <w:r>
         <w:rPr>
           <w:b/>
           <w:noProof/>
+          <w:highlight w:val="green"/>
         </w:rPr>
         <w:t>'Orienta'</w:t>
       </w:r>
@@ -4894,12 +5119,14 @@
           <w:numId w:val="9"/>
         </w:numPr>
         <w:rPr>
+          <w:highlight w:val="green"/>
           <w:lang w:val="bg-BG"/>
         </w:rPr>
       </w:pPr>
       <w:r>
         <w:rPr>
           <w:bCs/>
+          <w:highlight w:val="green"/>
         </w:rPr>
         <w:t xml:space="preserve">Use </w:t>
       </w:r>
@@ -4907,21 +5134,27 @@
         <w:rPr>
           <w:bCs/>
           <w:noProof/>
+          <w:highlight w:val="green"/>
         </w:rPr>
         <w:t xml:space="preserve">CSS </w:t>
       </w:r>
       <w:r>
         <w:rPr>
           <w:bCs/>
+          <w:highlight w:val="green"/>
         </w:rPr>
         <w:t>import:</w:t>
       </w:r>
       <w:r>
+        <w:rPr>
+          <w:highlight w:val="green"/>
+        </w:rPr>
         <w:t xml:space="preserve"> </w:t>
       </w:r>
       <w:r>
         <w:rPr>
           <w:rStyle w:val="CodeChar"/>
+          <w:highlight w:val="green"/>
         </w:rPr>
         <w:t>@import url('https://fonts.googleapis.com/css2?family=Orienta&amp;display=swap');</w:t>
       </w:r>
@@ -4934,15 +5167,20 @@
           <w:numId w:val="6"/>
         </w:numPr>
         <w:rPr>
-          <w:lang w:val="bg-BG"/>
-        </w:rPr>
-      </w:pPr>
-      <w:r>
+          <w:highlight w:val="green"/>
+          <w:lang w:val="bg-BG"/>
+        </w:rPr>
+      </w:pPr>
+      <w:r>
+        <w:rPr>
+          <w:highlight w:val="green"/>
+        </w:rPr>
         <w:t xml:space="preserve">Generic Font: </w:t>
       </w:r>
       <w:r>
         <w:rPr>
           <w:b/>
+          <w:highlight w:val="green"/>
         </w:rPr>
         <w:t>sans-serif</w:t>
       </w:r>
@@ -4955,15 +5193,20 @@
           <w:numId w:val="6"/>
         </w:numPr>
         <w:rPr>
-          <w:lang w:val="bg-BG"/>
-        </w:rPr>
-      </w:pPr>
-      <w:r>
+          <w:highlight w:val="green"/>
+          <w:lang w:val="bg-BG"/>
+        </w:rPr>
+      </w:pPr>
+      <w:r>
+        <w:rPr>
+          <w:highlight w:val="green"/>
+        </w:rPr>
         <w:t xml:space="preserve">Font size: </w:t>
       </w:r>
       <w:r>
         <w:rPr>
           <w:b/>
+          <w:highlight w:val="green"/>
         </w:rPr>
         <w:t>16px</w:t>
       </w:r>
@@ -4976,15 +5219,20 @@
           <w:numId w:val="6"/>
         </w:numPr>
         <w:rPr>
-          <w:lang w:val="bg-BG"/>
-        </w:rPr>
-      </w:pPr>
-      <w:r>
+          <w:highlight w:val="green"/>
+          <w:lang w:val="bg-BG"/>
+        </w:rPr>
+      </w:pPr>
+      <w:r>
+        <w:rPr>
+          <w:highlight w:val="green"/>
+        </w:rPr>
         <w:t xml:space="preserve">Height of the line: </w:t>
       </w:r>
       <w:r>
         <w:rPr>
           <w:b/>
+          <w:highlight w:val="green"/>
         </w:rPr>
         <w:t>24px</w:t>
       </w:r>
@@ -4997,15 +5245,20 @@
           <w:numId w:val="6"/>
         </w:numPr>
         <w:rPr>
-          <w:lang w:val="bg-BG"/>
-        </w:rPr>
-      </w:pPr>
-      <w:r>
+          <w:highlight w:val="green"/>
+          <w:lang w:val="bg-BG"/>
+        </w:rPr>
+      </w:pPr>
+      <w:r>
+        <w:rPr>
+          <w:highlight w:val="green"/>
+        </w:rPr>
         <w:t>Text color: #</w:t>
       </w:r>
       <w:r>
         <w:rPr>
           <w:b/>
+          <w:highlight w:val="green"/>
         </w:rPr>
         <w:t>f6f6f6</w:t>
       </w:r>
@@ -5018,24 +5271,33 @@
           <w:numId w:val="6"/>
         </w:numPr>
         <w:rPr>
-          <w:lang w:val="bg-BG"/>
-        </w:rPr>
-      </w:pPr>
-      <w:r>
+          <w:highlight w:val="green"/>
+          <w:lang w:val="bg-BG"/>
+        </w:rPr>
+      </w:pPr>
+      <w:r>
+        <w:rPr>
+          <w:highlight w:val="green"/>
+        </w:rPr>
         <w:t xml:space="preserve">Align the </w:t>
       </w:r>
       <w:r>
         <w:rPr>
           <w:b/>
+          <w:highlight w:val="green"/>
         </w:rPr>
         <w:t>text</w:t>
       </w:r>
       <w:r>
+        <w:rPr>
+          <w:highlight w:val="green"/>
+        </w:rPr>
         <w:t xml:space="preserve"> to the </w:t>
       </w:r>
       <w:r>
         <w:rPr>
           <w:b/>
+          <w:highlight w:val="green"/>
         </w:rPr>
         <w:t>center</w:t>
       </w:r>

</xml_diff>

<commit_message>
adding solution on 9th example. Solution works on 100/100
</commit_message>
<xml_diff>
--- a/HTML & CSS/03 CSS and Typography/03.CSS-and-Thypography-Exercise.docx
+++ b/HTML & CSS/03 CSS and Typography/03.CSS-and-Thypography-Exercise.docx
@@ -7040,10 +7040,14 @@
       <w:pPr>
         <w:pStyle w:val="2"/>
         <w:rPr>
-          <w:lang w:val="bg-BG"/>
-        </w:rPr>
-      </w:pPr>
-      <w:r>
+          <w:highlight w:val="green"/>
+          <w:lang w:val="bg-BG"/>
+        </w:rPr>
+      </w:pPr>
+      <w:r>
+        <w:rPr>
+          <w:highlight w:val="green"/>
+        </w:rPr>
         <w:t>Icon Font Buttons</w:t>
       </w:r>
     </w:p>
@@ -7254,6 +7258,7 @@
       <w:r>
         <w:rPr>
           <w:rStyle w:val="CodeChar"/>
+          <w:u w:val="single"/>
         </w:rPr>
         <w:t>fas fa-envelope</w:t>
       </w:r>
@@ -7273,16 +7278,21 @@
           <w:rFonts w:asciiTheme="minorHAnsi" w:hAnsiTheme="minorHAnsi"/>
           <w:b w:val="0"/>
           <w:noProof w:val="0"/>
-          <w:lang w:val="bg-BG"/>
-        </w:rPr>
-      </w:pPr>
-      <w:r>
-        <w:rPr>
-          <w:rStyle w:val="CodeChar"/>
+          <w:highlight w:val="green"/>
+          <w:lang w:val="bg-BG"/>
+        </w:rPr>
+      </w:pPr>
+      <w:r>
+        <w:rPr>
+          <w:rStyle w:val="CodeChar"/>
+          <w:highlight w:val="green"/>
         </w:rPr>
         <w:t>&lt;body&gt;</w:t>
       </w:r>
       <w:r>
+        <w:rPr>
+          <w:highlight w:val="green"/>
+        </w:rPr>
         <w:t>:</w:t>
       </w:r>
     </w:p>
@@ -7294,15 +7304,20 @@
           <w:numId w:val="10"/>
         </w:numPr>
         <w:rPr>
-          <w:lang w:val="bg-BG"/>
-        </w:rPr>
-      </w:pPr>
-      <w:r>
+          <w:highlight w:val="green"/>
+          <w:lang w:val="bg-BG"/>
+        </w:rPr>
+      </w:pPr>
+      <w:r>
+        <w:rPr>
+          <w:highlight w:val="green"/>
+        </w:rPr>
         <w:t xml:space="preserve">Font: </w:t>
       </w:r>
       <w:r>
         <w:rPr>
           <w:b/>
+          <w:highlight w:val="green"/>
         </w:rPr>
         <w:t>Arial</w:t>
       </w:r>
@@ -7315,15 +7330,20 @@
           <w:numId w:val="10"/>
         </w:numPr>
         <w:rPr>
-          <w:lang w:val="bg-BG"/>
-        </w:rPr>
-      </w:pPr>
-      <w:r>
+          <w:highlight w:val="green"/>
+          <w:lang w:val="bg-BG"/>
+        </w:rPr>
+      </w:pPr>
+      <w:r>
+        <w:rPr>
+          <w:highlight w:val="green"/>
+        </w:rPr>
         <w:t xml:space="preserve">Generic Font: </w:t>
       </w:r>
       <w:r>
         <w:rPr>
           <w:b/>
+          <w:highlight w:val="green"/>
         </w:rPr>
         <w:t>serif</w:t>
       </w:r>
@@ -7336,15 +7356,20 @@
           <w:numId w:val="10"/>
         </w:numPr>
         <w:rPr>
-          <w:lang w:val="bg-BG"/>
-        </w:rPr>
-      </w:pPr>
-      <w:r>
+          <w:highlight w:val="green"/>
+          <w:lang w:val="bg-BG"/>
+        </w:rPr>
+      </w:pPr>
+      <w:r>
+        <w:rPr>
+          <w:highlight w:val="green"/>
+        </w:rPr>
         <w:t xml:space="preserve">Height of the line: </w:t>
       </w:r>
       <w:r>
         <w:rPr>
           <w:b/>
+          <w:highlight w:val="green"/>
         </w:rPr>
         <w:t>3</w:t>
       </w:r>
@@ -7357,15 +7382,20 @@
           <w:numId w:val="10"/>
         </w:numPr>
         <w:rPr>
-          <w:lang w:val="bg-BG"/>
-        </w:rPr>
-      </w:pPr>
-      <w:r>
+          <w:highlight w:val="green"/>
+          <w:lang w:val="bg-BG"/>
+        </w:rPr>
+      </w:pPr>
+      <w:r>
+        <w:rPr>
+          <w:highlight w:val="green"/>
+        </w:rPr>
         <w:t xml:space="preserve">Font size: </w:t>
       </w:r>
       <w:r>
         <w:rPr>
           <w:b/>
+          <w:highlight w:val="green"/>
         </w:rPr>
         <w:t>18px</w:t>
       </w:r>
@@ -7403,17 +7433,22 @@
           <w:numId w:val="10"/>
         </w:numPr>
         <w:rPr>
-          <w:lang w:val="bg-BG"/>
-        </w:rPr>
-      </w:pPr>
-      <w:r>
-        <w:rPr>
-          <w:b/>
-          <w:noProof/>
+          <w:highlight w:val="green"/>
+          <w:lang w:val="bg-BG"/>
+        </w:rPr>
+      </w:pPr>
+      <w:r>
+        <w:rPr>
+          <w:b/>
+          <w:noProof/>
+          <w:highlight w:val="green"/>
         </w:rPr>
         <w:t>None</w:t>
       </w:r>
       <w:r>
+        <w:rPr>
+          <w:highlight w:val="green"/>
+        </w:rPr>
         <w:t xml:space="preserve"> text decoration</w:t>
       </w:r>
     </w:p>
@@ -7425,16 +7460,21 @@
           <w:numId w:val="10"/>
         </w:numPr>
         <w:rPr>
-          <w:lang w:val="bg-BG"/>
-        </w:rPr>
-      </w:pPr>
-      <w:r>
+          <w:highlight w:val="green"/>
+          <w:lang w:val="bg-BG"/>
+        </w:rPr>
+      </w:pPr>
+      <w:r>
+        <w:rPr>
+          <w:highlight w:val="green"/>
+        </w:rPr>
         <w:t xml:space="preserve">Text color: </w:t>
       </w:r>
       <w:r>
         <w:rPr>
           <w:b/>
           <w:noProof/>
+          <w:highlight w:val="green"/>
         </w:rPr>
         <w:t>#fff</w:t>
       </w:r>
@@ -7449,6 +7489,7 @@
         <w:spacing w:before="100" w:beforeAutospacing="1" w:after="100" w:afterAutospacing="1" w:line="240" w:lineRule="auto"/>
         <w:rPr>
           <w:rStyle w:val="CodeChar"/>
+          <w:highlight w:val="green"/>
           <w:lang w:val="bg-BG" w:eastAsia="en-GB"/>
         </w:rPr>
       </w:pPr>
@@ -7456,6 +7497,7 @@
         <w:rPr>
           <w:rFonts w:eastAsia="Times New Roman" w:cstheme="minorHAnsi"/>
           <w:color w:val="000000"/>
+          <w:highlight w:val="green"/>
           <w:lang w:eastAsia="en-GB"/>
         </w:rPr>
         <w:t>Set the border radius to </w:t>
@@ -7463,6 +7505,7 @@
       <w:r>
         <w:rPr>
           <w:b/>
+          <w:highlight w:val="green"/>
           <w:lang w:eastAsia="en-GB"/>
         </w:rPr>
         <w:t>5.40px</w:t>
@@ -7591,12 +7634,14 @@
         </w:numPr>
         <w:rPr>
           <w:bCs/>
+          <w:highlight w:val="green"/>
           <w:lang w:val="bg-BG"/>
         </w:rPr>
       </w:pPr>
       <w:r>
         <w:rPr>
           <w:bCs/>
+          <w:highlight w:val="green"/>
         </w:rPr>
         <w:t xml:space="preserve">When the mouse course is over </w:t>
       </w:r>
@@ -7604,12 +7649,14 @@
         <w:rPr>
           <w:bCs/>
           <w:noProof/>
+          <w:highlight w:val="green"/>
         </w:rPr>
         <w:t>(</w:t>
       </w:r>
       <w:r>
         <w:rPr>
           <w:rStyle w:val="CodeChar"/>
+          <w:highlight w:val="green"/>
         </w:rPr>
         <w:t>a:hover</w:t>
       </w:r>
@@ -7617,12 +7664,14 @@
         <w:rPr>
           <w:bCs/>
           <w:noProof/>
+          <w:highlight w:val="green"/>
         </w:rPr>
         <w:t>)</w:t>
       </w:r>
       <w:r>
         <w:rPr>
           <w:bCs/>
+          <w:highlight w:val="green"/>
         </w:rPr>
         <w:t>:</w:t>
       </w:r>
@@ -7636,6 +7685,7 @@
         </w:numPr>
         <w:rPr>
           <w:bCs/>
+          <w:highlight w:val="green"/>
           <w:lang w:val="bg-BG"/>
         </w:rPr>
       </w:pPr>
@@ -7643,6 +7693,7 @@
         <w:rPr>
           <w:bCs/>
           <w:noProof/>
+          <w:highlight w:val="green"/>
         </w:rPr>
         <w:t xml:space="preserve">Change the </w:t>
       </w:r>
@@ -7650,6 +7701,7 @@
         <w:rPr>
           <w:b/>
           <w:noProof/>
+          <w:highlight w:val="green"/>
         </w:rPr>
         <w:t>text color</w:t>
       </w:r>
@@ -7657,6 +7709,7 @@
         <w:rPr>
           <w:bCs/>
           <w:noProof/>
+          <w:highlight w:val="green"/>
         </w:rPr>
         <w:t xml:space="preserve"> to </w:t>
       </w:r>
@@ -7664,6 +7717,7 @@
         <w:rPr>
           <w:b/>
           <w:noProof/>
+          <w:highlight w:val="green"/>
         </w:rPr>
         <w:t>#eee</w:t>
       </w:r>
@@ -7705,6 +7759,7 @@
           <w:rFonts w:asciiTheme="minorHAnsi" w:hAnsiTheme="minorHAnsi"/>
           <w:b w:val="0"/>
           <w:noProof w:val="0"/>
+          <w:highlight w:val="green"/>
           <w:lang w:val="bg-BG"/>
         </w:rPr>
       </w:pPr>
@@ -7714,12 +7769,14 @@
           <w:rFonts w:asciiTheme="minorHAnsi" w:hAnsiTheme="minorHAnsi"/>
           <w:b w:val="0"/>
           <w:noProof w:val="0"/>
+          <w:highlight w:val="green"/>
         </w:rPr>
         <w:t xml:space="preserve">Right padding: </w:t>
       </w:r>
       <w:r>
         <w:rPr>
           <w:b/>
+          <w:highlight w:val="green"/>
           <w:lang w:eastAsia="en-GB"/>
         </w:rPr>
         <w:t>5.40px</w:t>

</xml_diff>

<commit_message>
fixing the css and check solution. Task completed with 100/100
</commit_message>
<xml_diff>
--- a/HTML & CSS/03 CSS and Typography/03.CSS-and-Thypography-Exercise.docx
+++ b/HTML & CSS/03 CSS and Typography/03.CSS-and-Thypography-Exercise.docx
@@ -1047,13 +1047,13 @@
       <w:pPr>
         <w:pStyle w:val="2"/>
         <w:rPr>
-          <w:highlight w:val="red"/>
-          <w:lang w:val="bg-BG"/>
-        </w:rPr>
-      </w:pPr>
-      <w:r>
-        <w:rPr>
-          <w:highlight w:val="red"/>
+          <w:highlight w:val="green"/>
+          <w:lang w:val="bg-BG"/>
+        </w:rPr>
+      </w:pPr>
+      <w:r>
+        <w:rPr>
+          <w:highlight w:val="green"/>
         </w:rPr>
         <w:t>Style Lists</w:t>
       </w:r>
@@ -1411,6 +1411,7 @@
           <w:rFonts w:asciiTheme="minorHAnsi" w:hAnsiTheme="minorHAnsi"/>
           <w:b w:val="0"/>
           <w:noProof w:val="0"/>
+          <w:highlight w:val="green"/>
           <w:lang w:val="bg-BG"/>
         </w:rPr>
       </w:pPr>
@@ -1420,6 +1421,7 @@
           <w:rFonts w:asciiTheme="minorHAnsi" w:hAnsiTheme="minorHAnsi"/>
           <w:b w:val="0"/>
           <w:noProof w:val="0"/>
+          <w:highlight w:val="green"/>
         </w:rPr>
         <w:t xml:space="preserve">Decorate the text with </w:t>
       </w:r>
@@ -1428,6 +1430,7 @@
           <w:rStyle w:val="CodeChar"/>
           <w:rFonts w:asciiTheme="minorHAnsi" w:hAnsiTheme="minorHAnsi"/>
           <w:noProof w:val="0"/>
+          <w:highlight w:val="green"/>
         </w:rPr>
         <w:t>underline</w:t>
       </w:r>
@@ -1440,6 +1443,7 @@
           <w:numId w:val="6"/>
         </w:numPr>
         <w:rPr>
+          <w:highlight w:val="green"/>
           <w:lang w:val="bg-BG"/>
         </w:rPr>
       </w:pPr>
@@ -1449,15 +1453,20 @@
           <w:rFonts w:asciiTheme="minorHAnsi" w:hAnsiTheme="minorHAnsi"/>
           <w:b w:val="0"/>
           <w:noProof w:val="0"/>
+          <w:highlight w:val="green"/>
         </w:rPr>
         <w:t>P</w:t>
       </w:r>
       <w:r>
+        <w:rPr>
+          <w:highlight w:val="green"/>
+        </w:rPr>
         <w:t xml:space="preserve">addings: </w:t>
       </w:r>
       <w:r>
         <w:rPr>
           <w:b/>
+          <w:highlight w:val="green"/>
         </w:rPr>
         <w:t>20px</w:t>
       </w:r>
@@ -1473,34 +1482,42 @@
           <w:rStyle w:val="CodeChar"/>
           <w:rFonts w:asciiTheme="minorHAnsi" w:hAnsiTheme="minorHAnsi"/>
           <w:b w:val="0"/>
-          <w:lang w:val="bg-BG"/>
-        </w:rPr>
-      </w:pPr>
-      <w:r>
-        <w:rPr>
-          <w:b/>
+          <w:highlight w:val="green"/>
+          <w:lang w:val="bg-BG"/>
+        </w:rPr>
+      </w:pPr>
+      <w:r>
+        <w:rPr>
+          <w:b/>
+          <w:highlight w:val="green"/>
         </w:rPr>
         <w:t>Top</w:t>
       </w:r>
       <w:r>
         <w:rPr>
           <w:noProof/>
+          <w:highlight w:val="green"/>
         </w:rPr>
         <w:t xml:space="preserve"> &amp; </w:t>
       </w:r>
       <w:r>
         <w:rPr>
           <w:b/>
+          <w:highlight w:val="green"/>
         </w:rPr>
         <w:t>bottom</w:t>
       </w:r>
       <w:r>
         <w:rPr>
           <w:noProof/>
+          <w:highlight w:val="green"/>
         </w:rPr>
         <w:t xml:space="preserve"> </w:t>
       </w:r>
       <w:r>
+        <w:rPr>
+          <w:highlight w:val="green"/>
+        </w:rPr>
         <w:t>margin</w:t>
       </w:r>
       <w:r>
@@ -1509,12 +1526,14 @@
           <w:rFonts w:asciiTheme="minorHAnsi" w:hAnsiTheme="minorHAnsi"/>
           <w:b w:val="0"/>
           <w:noProof w:val="0"/>
+          <w:highlight w:val="green"/>
         </w:rPr>
         <w:t xml:space="preserve"> </w:t>
       </w:r>
       <w:r>
         <w:rPr>
           <w:b/>
+          <w:highlight w:val="green"/>
         </w:rPr>
         <w:t>10px</w:t>
       </w:r>
@@ -1528,27 +1547,34 @@
         </w:numPr>
         <w:rPr>
           <w:noProof/>
-          <w:lang w:val="bg-BG"/>
-        </w:rPr>
-      </w:pPr>
-      <w:r>
-        <w:rPr>
-          <w:b/>
+          <w:highlight w:val="green"/>
+          <w:lang w:val="bg-BG"/>
+        </w:rPr>
+      </w:pPr>
+      <w:r>
+        <w:rPr>
+          <w:b/>
+          <w:highlight w:val="green"/>
         </w:rPr>
         <w:t>Left</w:t>
       </w:r>
       <w:r>
+        <w:rPr>
+          <w:highlight w:val="green"/>
+        </w:rPr>
         <w:t xml:space="preserve"> </w:t>
       </w:r>
       <w:r>
         <w:rPr>
           <w:noProof/>
+          <w:highlight w:val="green"/>
         </w:rPr>
         <w:t xml:space="preserve">&amp; </w:t>
       </w:r>
       <w:r>
         <w:rPr>
           <w:b/>
+          <w:highlight w:val="green"/>
         </w:rPr>
         <w:t>right</w:t>
       </w:r>
@@ -1557,10 +1583,14 @@
           <w:b/>
           <w:bCs/>
           <w:noProof/>
+          <w:highlight w:val="green"/>
         </w:rPr>
         <w:t xml:space="preserve"> </w:t>
       </w:r>
       <w:r>
+        <w:rPr>
+          <w:highlight w:val="green"/>
+        </w:rPr>
         <w:t>margin</w:t>
       </w:r>
       <w:r>
@@ -1569,12 +1599,14 @@
           <w:rFonts w:asciiTheme="minorHAnsi" w:hAnsiTheme="minorHAnsi"/>
           <w:b w:val="0"/>
           <w:noProof w:val="0"/>
+          <w:highlight w:val="green"/>
         </w:rPr>
         <w:t xml:space="preserve"> </w:t>
       </w:r>
       <w:r>
         <w:rPr>
           <w:b/>
+          <w:highlight w:val="green"/>
         </w:rPr>
         <w:t>5px</w:t>
       </w:r>
@@ -1587,15 +1619,20 @@
           <w:numId w:val="6"/>
         </w:numPr>
         <w:rPr>
-          <w:lang w:val="bg-BG"/>
-        </w:rPr>
-      </w:pPr>
-      <w:r>
+          <w:highlight w:val="green"/>
+          <w:lang w:val="bg-BG"/>
+        </w:rPr>
+      </w:pPr>
+      <w:r>
+        <w:rPr>
+          <w:highlight w:val="green"/>
+        </w:rPr>
         <w:t xml:space="preserve">Space between letters: </w:t>
       </w:r>
       <w:r>
         <w:rPr>
           <w:b/>
+          <w:highlight w:val="green"/>
         </w:rPr>
         <w:t>3px</w:t>
       </w:r>
@@ -1608,15 +1645,20 @@
           <w:numId w:val="6"/>
         </w:numPr>
         <w:rPr>
-          <w:lang w:val="bg-BG"/>
-        </w:rPr>
-      </w:pPr>
-      <w:r>
+          <w:highlight w:val="green"/>
+          <w:lang w:val="bg-BG"/>
+        </w:rPr>
+      </w:pPr>
+      <w:r>
+        <w:rPr>
+          <w:highlight w:val="green"/>
+        </w:rPr>
         <w:t xml:space="preserve">Background color: </w:t>
       </w:r>
       <w:r>
         <w:rPr>
           <w:b/>
+          <w:highlight w:val="green"/>
         </w:rPr>
         <w:t>#</w:t>
       </w:r>
@@ -1624,6 +1666,7 @@
         <w:rPr>
           <w:b/>
           <w:noProof/>
+          <w:highlight w:val="green"/>
         </w:rPr>
         <w:t>3B516B</w:t>
       </w:r>
@@ -1636,15 +1679,20 @@
           <w:numId w:val="6"/>
         </w:numPr>
         <w:rPr>
-          <w:lang w:val="bg-BG"/>
-        </w:rPr>
-      </w:pPr>
-      <w:r>
+          <w:highlight w:val="green"/>
+          <w:lang w:val="bg-BG"/>
+        </w:rPr>
+      </w:pPr>
+      <w:r>
+        <w:rPr>
+          <w:highlight w:val="green"/>
+        </w:rPr>
         <w:t xml:space="preserve">Radius of the border: </w:t>
       </w:r>
       <w:r>
         <w:rPr>
           <w:b/>
+          <w:highlight w:val="green"/>
         </w:rPr>
         <w:t>10px</w:t>
       </w:r>
@@ -1657,16 +1705,21 @@
           <w:numId w:val="6"/>
         </w:numPr>
         <w:rPr>
-          <w:lang w:val="bg-BG"/>
-        </w:rPr>
-      </w:pPr>
-      <w:r>
+          <w:highlight w:val="green"/>
+          <w:lang w:val="bg-BG"/>
+        </w:rPr>
+      </w:pPr>
+      <w:r>
+        <w:rPr>
+          <w:highlight w:val="green"/>
+        </w:rPr>
         <w:t xml:space="preserve">Text color: </w:t>
       </w:r>
       <w:r>
         <w:rPr>
           <w:b/>
           <w:noProof/>
+          <w:highlight w:val="green"/>
         </w:rPr>
         <w:t>floralwhite</w:t>
       </w:r>
@@ -1704,15 +1757,20 @@
           <w:numId w:val="6"/>
         </w:numPr>
         <w:rPr>
-          <w:lang w:val="bg-BG"/>
-        </w:rPr>
-      </w:pPr>
-      <w:r>
+          <w:highlight w:val="green"/>
+          <w:lang w:val="bg-BG"/>
+        </w:rPr>
+      </w:pPr>
+      <w:r>
+        <w:rPr>
+          <w:highlight w:val="green"/>
+        </w:rPr>
         <w:t xml:space="preserve">Left margin: </w:t>
       </w:r>
       <w:r>
         <w:rPr>
           <w:b/>
+          <w:highlight w:val="green"/>
         </w:rPr>
         <w:t>20px</w:t>
       </w:r>
@@ -8346,79 +8404,109 @@
         </w:rPr>
       </w:pPr>
       <w:r>
+        <w:rPr>
+          <w:highlight w:val="green"/>
+        </w:rPr>
         <w:t xml:space="preserve">Add icons with the following classes in the </w:t>
       </w:r>
       <w:r>
         <w:rPr>
           <w:b/>
           <w:noProof/>
+          <w:highlight w:val="green"/>
         </w:rPr>
         <w:t>HTML</w:t>
       </w:r>
       <w:r>
         <w:rPr>
           <w:noProof/>
+          <w:highlight w:val="green"/>
         </w:rPr>
         <w:t xml:space="preserve"> </w:t>
       </w:r>
       <w:r>
         <w:rPr>
           <w:rStyle w:val="CodeChar"/>
+          <w:highlight w:val="green"/>
         </w:rPr>
         <w:t>&lt;li&gt;</w:t>
       </w:r>
       <w:r>
         <w:rPr>
           <w:noProof/>
+          <w:highlight w:val="green"/>
         </w:rPr>
         <w:t xml:space="preserve"> </w:t>
       </w:r>
       <w:r>
+        <w:rPr>
+          <w:highlight w:val="green"/>
+        </w:rPr>
         <w:t xml:space="preserve">tag: </w:t>
       </w:r>
       <w:r>
         <w:rPr>
           <w:rStyle w:val="CodeChar"/>
+          <w:highlight w:val="green"/>
         </w:rPr>
         <w:t>fas fa-check</w:t>
       </w:r>
       <w:r>
+        <w:rPr>
+          <w:highlight w:val="green"/>
+        </w:rPr>
         <w:t xml:space="preserve">, </w:t>
       </w:r>
       <w:r>
         <w:rPr>
           <w:rStyle w:val="CodeChar"/>
+          <w:highlight w:val="green"/>
         </w:rPr>
         <w:t>fas fa-star</w:t>
       </w:r>
       <w:r>
+        <w:rPr>
+          <w:highlight w:val="green"/>
+        </w:rPr>
         <w:t xml:space="preserve">, </w:t>
       </w:r>
       <w:r>
         <w:rPr>
           <w:rStyle w:val="CodeChar"/>
+          <w:highlight w:val="green"/>
         </w:rPr>
         <w:t>fas fa-envelope</w:t>
       </w:r>
       <w:r>
+        <w:rPr>
+          <w:highlight w:val="green"/>
+        </w:rPr>
         <w:t xml:space="preserve">, </w:t>
       </w:r>
       <w:r>
         <w:rPr>
           <w:rStyle w:val="CodeChar"/>
+          <w:highlight w:val="green"/>
         </w:rPr>
         <w:t>fab fa-twitter</w:t>
       </w:r>
       <w:r>
+        <w:rPr>
+          <w:highlight w:val="green"/>
+        </w:rPr>
         <w:t xml:space="preserve">, </w:t>
       </w:r>
       <w:r>
         <w:rPr>
           <w:rStyle w:val="CodeChar"/>
+          <w:highlight w:val="green"/>
         </w:rPr>
         <w:t>fab fa-linkedin</w:t>
       </w:r>
       <w:r>
+        <w:rPr>
+          <w:highlight w:val="green"/>
+        </w:rPr>
         <w:t>.</w:t>
       </w:r>
     </w:p>

</xml_diff>

<commit_message>
fixing list-style-type in CSS. Solution working on 100/100
</commit_message>
<xml_diff>
--- a/HTML & CSS/03 CSS and Typography/03.CSS-and-Thypography-Exercise.docx
+++ b/HTML & CSS/03 CSS and Typography/03.CSS-and-Thypography-Exercise.docx
@@ -8234,13 +8234,13 @@
       <w:pPr>
         <w:pStyle w:val="2"/>
         <w:rPr>
-          <w:highlight w:val="red"/>
-          <w:lang w:val="bg-BG"/>
-        </w:rPr>
-      </w:pPr>
-      <w:r>
-        <w:rPr>
-          <w:highlight w:val="red"/>
+          <w:highlight w:val="green"/>
+          <w:lang w:val="bg-BG"/>
+        </w:rPr>
+      </w:pPr>
+      <w:r>
+        <w:rPr>
+          <w:highlight w:val="green"/>
         </w:rPr>
         <w:t>Icon Font List</w:t>
       </w:r>

</xml_diff>

<commit_message>
adding html and CSS solution working on 33%
proceed working on the case
</commit_message>
<xml_diff>
--- a/HTML & CSS/03 CSS and Typography/03.CSS-and-Thypography-Exercise.docx
+++ b/HTML & CSS/03 CSS and Typography/03.CSS-and-Thypography-Exercise.docx
@@ -3024,27 +3024,7 @@
             <w:szCs w:val="22"/>
             <w:lang w:val="en-US"/>
           </w:rPr>
-          <w:t>poin</w:t>
-        </w:r>
-        <w:r>
-          <w:rPr>
-            <w:rStyle w:val="a9"/>
-            <w:rFonts w:asciiTheme="minorHAnsi" w:hAnsiTheme="minorHAnsi" w:cstheme="minorHAnsi"/>
-            <w:sz w:val="22"/>
-            <w:szCs w:val="22"/>
-            <w:lang w:val="en-US"/>
-          </w:rPr>
-          <w:t>t</w:t>
-        </w:r>
-        <w:r>
-          <w:rPr>
-            <w:rStyle w:val="a9"/>
-            <w:rFonts w:asciiTheme="minorHAnsi" w:hAnsiTheme="minorHAnsi" w:cstheme="minorHAnsi"/>
-            <w:sz w:val="22"/>
-            <w:szCs w:val="22"/>
-            <w:lang w:val="en-US"/>
-          </w:rPr>
-          <w:t>er</w:t>
+          <w:t>pointer</w:t>
         </w:r>
       </w:hyperlink>
     </w:p>
@@ -9297,6 +9277,7 @@
         <w:rPr>
           <w:noProof/>
         </w:rPr>
+        <w:lastRenderedPageBreak/>
         <w:drawing>
           <wp:inline distT="0" distB="0" distL="0" distR="0" wp14:anchorId="25593D98" wp14:editId="4584ADD8">
             <wp:extent cx="3315786" cy="6031230"/>
@@ -9520,6 +9501,7 @@
         <w:rPr>
           <w:rFonts w:eastAsia="Times New Roman" w:cstheme="minorHAnsi"/>
           <w:color w:val="000000"/>
+          <w:highlight w:val="green"/>
           <w:lang w:val="bg-BG" w:eastAsia="en-GB"/>
         </w:rPr>
       </w:pPr>
@@ -9527,6 +9509,7 @@
         <w:rPr>
           <w:rFonts w:eastAsia="Times New Roman" w:cstheme="minorHAnsi"/>
           <w:color w:val="000000"/>
+          <w:highlight w:val="green"/>
           <w:lang w:eastAsia="en-GB"/>
         </w:rPr>
         <w:t>Use </w:t>
@@ -9534,6 +9517,7 @@
       <w:r>
         <w:rPr>
           <w:rStyle w:val="CodeChar"/>
+          <w:highlight w:val="green"/>
           <w:lang w:eastAsia="en-GB"/>
         </w:rPr>
         <w:t>Helvetica, sans-serif</w:t>
@@ -9543,6 +9527,7 @@
           <w:rFonts w:eastAsia="Times New Roman" w:cstheme="minorHAnsi"/>
           <w:noProof/>
           <w:color w:val="000000"/>
+          <w:highlight w:val="green"/>
           <w:lang w:eastAsia="en-GB"/>
         </w:rPr>
         <w:t> </w:t>
@@ -9551,6 +9536,7 @@
         <w:rPr>
           <w:rFonts w:eastAsia="Times New Roman" w:cstheme="minorHAnsi"/>
           <w:color w:val="000000"/>
+          <w:highlight w:val="green"/>
           <w:lang w:eastAsia="en-GB"/>
         </w:rPr>
         <w:t>font-family for the document</w:t>
@@ -9566,6 +9552,7 @@
         <w:rPr>
           <w:rFonts w:eastAsia="Times New Roman" w:cstheme="minorHAnsi"/>
           <w:color w:val="000000"/>
+          <w:highlight w:val="green"/>
           <w:lang w:val="bg-BG" w:eastAsia="en-GB"/>
         </w:rPr>
       </w:pPr>
@@ -9573,6 +9560,7 @@
         <w:rPr>
           <w:rFonts w:eastAsia="Times New Roman" w:cstheme="minorHAnsi"/>
           <w:color w:val="000000"/>
+          <w:highlight w:val="green"/>
           <w:lang w:eastAsia="en-GB"/>
         </w:rPr>
         <w:t>Make the </w:t>
@@ -9580,6 +9568,7 @@
       <w:r>
         <w:rPr>
           <w:rStyle w:val="CodeChar"/>
+          <w:highlight w:val="green"/>
           <w:lang w:eastAsia="en-GB"/>
         </w:rPr>
         <w:t>font-size</w:t>
@@ -9589,6 +9578,7 @@
           <w:rFonts w:eastAsia="Times New Roman" w:cstheme="minorHAnsi"/>
           <w:noProof/>
           <w:color w:val="000000"/>
+          <w:highlight w:val="green"/>
           <w:lang w:eastAsia="en-GB"/>
         </w:rPr>
         <w:t> </w:t>
@@ -9597,6 +9587,7 @@
         <w:rPr>
           <w:rFonts w:eastAsia="Times New Roman" w:cstheme="minorHAnsi"/>
           <w:color w:val="000000"/>
+          <w:highlight w:val="green"/>
           <w:lang w:eastAsia="en-GB"/>
         </w:rPr>
         <w:t>16px</w:t>
@@ -9612,6 +9603,7 @@
         <w:rPr>
           <w:rFonts w:eastAsia="Times New Roman" w:cstheme="minorHAnsi"/>
           <w:color w:val="000000"/>
+          <w:highlight w:val="green"/>
           <w:lang w:val="bg-BG" w:eastAsia="en-GB"/>
         </w:rPr>
       </w:pPr>
@@ -9619,6 +9611,7 @@
         <w:rPr>
           <w:rFonts w:eastAsia="Times New Roman" w:cstheme="minorHAnsi"/>
           <w:color w:val="000000"/>
+          <w:highlight w:val="green"/>
           <w:lang w:eastAsia="en-GB"/>
         </w:rPr>
         <w:t>Change the </w:t>
@@ -9626,6 +9619,7 @@
       <w:r>
         <w:rPr>
           <w:rStyle w:val="CodeChar"/>
+          <w:highlight w:val="green"/>
           <w:lang w:eastAsia="en-GB"/>
         </w:rPr>
         <w:t>line-height</w:t>
@@ -9635,6 +9629,7 @@
           <w:rFonts w:eastAsia="Times New Roman" w:cstheme="minorHAnsi"/>
           <w:noProof/>
           <w:color w:val="000000"/>
+          <w:highlight w:val="green"/>
           <w:lang w:eastAsia="en-GB"/>
         </w:rPr>
         <w:t> </w:t>
@@ -9643,6 +9638,7 @@
         <w:rPr>
           <w:rFonts w:eastAsia="Times New Roman" w:cstheme="minorHAnsi"/>
           <w:color w:val="000000"/>
+          <w:highlight w:val="green"/>
           <w:lang w:eastAsia="en-GB"/>
         </w:rPr>
         <w:t>to 1.5</w:t>
@@ -9658,6 +9654,7 @@
         <w:rPr>
           <w:rFonts w:eastAsia="Times New Roman" w:cstheme="minorHAnsi"/>
           <w:color w:val="000000"/>
+          <w:highlight w:val="green"/>
           <w:lang w:val="bg-BG" w:eastAsia="en-GB"/>
         </w:rPr>
       </w:pPr>
@@ -9665,6 +9662,7 @@
         <w:rPr>
           <w:rFonts w:eastAsia="Times New Roman" w:cstheme="minorHAnsi"/>
           <w:color w:val="000000"/>
+          <w:highlight w:val="green"/>
           <w:lang w:eastAsia="en-GB"/>
         </w:rPr>
         <w:t>Use </w:t>
@@ -9672,6 +9670,7 @@
       <w:r>
         <w:rPr>
           <w:rStyle w:val="CodeChar"/>
+          <w:highlight w:val="green"/>
           <w:lang w:eastAsia="en-GB"/>
         </w:rPr>
         <w:t>Georgia, serif</w:t>
@@ -9681,6 +9680,7 @@
           <w:rFonts w:eastAsia="Times New Roman" w:cstheme="minorHAnsi"/>
           <w:noProof/>
           <w:color w:val="000000"/>
+          <w:highlight w:val="green"/>
           <w:lang w:eastAsia="en-GB"/>
         </w:rPr>
         <w:t> </w:t>
@@ -9689,6 +9689,7 @@
         <w:rPr>
           <w:rFonts w:eastAsia="Times New Roman" w:cstheme="minorHAnsi"/>
           <w:color w:val="000000"/>
+          <w:highlight w:val="green"/>
           <w:lang w:eastAsia="en-GB"/>
         </w:rPr>
         <w:t>font-family for the headings</w:t>
@@ -10941,12 +10942,21 @@
                       </w:rPr>
                       <w:t xml:space="preserve">© </w:t>
                     </w:r>
+                    <w:proofErr w:type="spellStart"/>
                     <w:r>
                       <w:rPr>
                         <w:sz w:val="17"/>
                         <w:szCs w:val="17"/>
                       </w:rPr>
-                      <w:t xml:space="preserve">SoftUni – </w:t>
+                      <w:t>SoftUni</w:t>
+                    </w:r>
+                    <w:proofErr w:type="spellEnd"/>
+                    <w:r>
+                      <w:rPr>
+                        <w:sz w:val="17"/>
+                        <w:szCs w:val="17"/>
+                      </w:rPr>
+                      <w:t xml:space="preserve"> – </w:t>
                     </w:r>
                     <w:hyperlink r:id="rId21" w:history="1">
                       <w:r>
@@ -11090,7 +11100,7 @@
                           <wp:extent cx="180000" cy="180000"/>
                           <wp:effectExtent l="0" t="0" r="0" b="0"/>
                           <wp:docPr id="3" name="Picture 3">
-                            <a:hlinkClick xmlns:a="http://schemas.openxmlformats.org/drawingml/2006/main" r:id="rId22"/>
+                            <a:hlinkClick xmlns:a="http://schemas.openxmlformats.org/drawingml/2006/main" r:id="rId2"/>
                           </wp:docPr>
                           <wp:cNvGraphicFramePr>
                             <a:graphicFrameLocks xmlns:a="http://schemas.openxmlformats.org/drawingml/2006/main" noChangeAspect="1"/>
@@ -11100,14 +11110,14 @@
                               <pic:pic xmlns:pic="http://schemas.openxmlformats.org/drawingml/2006/picture">
                                 <pic:nvPicPr>
                                   <pic:cNvPr id="3" name="Picture 3">
-                                    <a:hlinkClick r:id="rId22"/>
+                                    <a:hlinkClick r:id="rId2"/>
                                   </pic:cNvPr>
                                   <pic:cNvPicPr>
                                     <a:picLocks noChangeAspect="1" noChangeArrowheads="1"/>
                                   </pic:cNvPicPr>
                                 </pic:nvPicPr>
                                 <pic:blipFill>
-                                  <a:blip r:embed="rId23">
+                                  <a:blip r:embed="rId3">
                                     <a:extLst>
                                       <a:ext uri="{28A0092B-C50C-407E-A947-70E740481C1C}">
                                         <a14:useLocalDpi xmlns:a14="http://schemas.microsoft.com/office/drawing/2010/main" val="0"/>
@@ -11156,7 +11166,7 @@
                           <wp:extent cx="180000" cy="180000"/>
                           <wp:effectExtent l="0" t="0" r="0" b="0"/>
                           <wp:docPr id="2" name="Picture 2">
-                            <a:hlinkClick xmlns:a="http://schemas.openxmlformats.org/drawingml/2006/main" r:id="rId24"/>
+                            <a:hlinkClick xmlns:a="http://schemas.openxmlformats.org/drawingml/2006/main" r:id="rId4"/>
                           </wp:docPr>
                           <wp:cNvGraphicFramePr>
                             <a:graphicFrameLocks xmlns:a="http://schemas.openxmlformats.org/drawingml/2006/main" noChangeAspect="1"/>
@@ -11166,14 +11176,14 @@
                               <pic:pic xmlns:pic="http://schemas.openxmlformats.org/drawingml/2006/picture">
                                 <pic:nvPicPr>
                                   <pic:cNvPr id="2" name="Picture 2">
-                                    <a:hlinkClick r:id="rId24"/>
+                                    <a:hlinkClick r:id="rId4"/>
                                   </pic:cNvPr>
                                   <pic:cNvPicPr>
                                     <a:picLocks noChangeAspect="1" noChangeArrowheads="1"/>
                                   </pic:cNvPicPr>
                                 </pic:nvPicPr>
                                 <pic:blipFill>
-                                  <a:blip r:embed="rId25">
+                                  <a:blip r:embed="rId5">
                                     <a:extLst>
                                       <a:ext uri="{28A0092B-C50C-407E-A947-70E740481C1C}">
                                         <a14:useLocalDpi xmlns:a14="http://schemas.microsoft.com/office/drawing/2010/main" val="0"/>
@@ -11222,7 +11232,7 @@
                           <wp:extent cx="180000" cy="180000"/>
                           <wp:effectExtent l="0" t="0" r="0" b="0"/>
                           <wp:docPr id="5" name="Picture 5" title="Software University @ Facebook">
-                            <a:hlinkClick xmlns:a="http://schemas.openxmlformats.org/drawingml/2006/main" r:id="rId26"/>
+                            <a:hlinkClick xmlns:a="http://schemas.openxmlformats.org/drawingml/2006/main" r:id="rId6"/>
                           </wp:docPr>
                           <wp:cNvGraphicFramePr>
                             <a:graphicFrameLocks xmlns:a="http://schemas.openxmlformats.org/drawingml/2006/main" noChangeAspect="1"/>
@@ -11232,12 +11242,12 @@
                               <pic:pic xmlns:pic="http://schemas.openxmlformats.org/drawingml/2006/picture">
                                 <pic:nvPicPr>
                                   <pic:cNvPr id="5" name="Picture 5" title="Software University @ Facebook">
-                                    <a:hlinkClick r:id="rId26"/>
+                                    <a:hlinkClick r:id="rId6"/>
                                   </pic:cNvPr>
                                   <pic:cNvPicPr/>
                                 </pic:nvPicPr>
                                 <pic:blipFill>
-                                  <a:blip r:embed="rId27"/>
+                                  <a:blip r:embed="rId7"/>
                                   <a:stretch>
                                     <a:fillRect/>
                                   </a:stretch>
@@ -11275,7 +11285,7 @@
                           <wp:extent cx="180000" cy="180000"/>
                           <wp:effectExtent l="0" t="0" r="0" b="0"/>
                           <wp:docPr id="20" name="Picture 20">
-                            <a:hlinkClick xmlns:a="http://schemas.openxmlformats.org/drawingml/2006/main" r:id="rId28"/>
+                            <a:hlinkClick xmlns:a="http://schemas.openxmlformats.org/drawingml/2006/main" r:id="rId8"/>
                           </wp:docPr>
                           <wp:cNvGraphicFramePr>
                             <a:graphicFrameLocks xmlns:a="http://schemas.openxmlformats.org/drawingml/2006/main" noChangeAspect="1"/>
@@ -11285,20 +11295,20 @@
                               <pic:pic xmlns:pic="http://schemas.openxmlformats.org/drawingml/2006/picture">
                                 <pic:nvPicPr>
                                   <pic:cNvPr id="20" name="Picture 20">
-                                    <a:hlinkClick r:id="rId28"/>
+                                    <a:hlinkClick r:id="rId8"/>
                                   </pic:cNvPr>
                                   <pic:cNvPicPr>
                                     <a:picLocks noChangeAspect="1" noChangeArrowheads="1"/>
                                   </pic:cNvPicPr>
                                 </pic:nvPicPr>
                                 <pic:blipFill>
-                                  <a:blip r:embed="rId29">
+                                  <a:blip r:embed="rId9">
                                     <a:extLst>
                                       <a:ext uri="{28A0092B-C50C-407E-A947-70E740481C1C}">
                                         <a14:useLocalDpi xmlns:a14="http://schemas.microsoft.com/office/drawing/2010/main" val="0"/>
                                       </a:ext>
                                       <a:ext uri="{837473B0-CC2E-450A-ABE3-18F120FF3D39}">
-                                        <a1611:picAttrSrcUrl xmlns:a1611="http://schemas.microsoft.com/office/drawing/2016/11/main" r:id="rId30"/>
+                                        <a1611:picAttrSrcUrl xmlns:a1611="http://schemas.microsoft.com/office/drawing/2016/11/main" r:id="rId10"/>
                                       </a:ext>
                                     </a:extLst>
                                   </a:blip>
@@ -11344,7 +11354,7 @@
                           <wp:extent cx="180000" cy="180000"/>
                           <wp:effectExtent l="0" t="0" r="0" b="0"/>
                           <wp:docPr id="7" name="Picture 7" title="Software University @ Twitter">
-                            <a:hlinkClick xmlns:a="http://schemas.openxmlformats.org/drawingml/2006/main" r:id="rId31"/>
+                            <a:hlinkClick xmlns:a="http://schemas.openxmlformats.org/drawingml/2006/main" r:id="rId11"/>
                           </wp:docPr>
                           <wp:cNvGraphicFramePr>
                             <a:graphicFrameLocks xmlns:a="http://schemas.openxmlformats.org/drawingml/2006/main" noChangeAspect="1"/>
@@ -11354,12 +11364,12 @@
                               <pic:pic xmlns:pic="http://schemas.openxmlformats.org/drawingml/2006/picture">
                                 <pic:nvPicPr>
                                   <pic:cNvPr id="7" name="Picture 7" title="Software University @ Twitter">
-                                    <a:hlinkClick r:id="rId31"/>
+                                    <a:hlinkClick r:id="rId11"/>
                                   </pic:cNvPr>
                                   <pic:cNvPicPr/>
                                 </pic:nvPicPr>
                                 <pic:blipFill>
-                                  <a:blip r:embed="rId32"/>
+                                  <a:blip r:embed="rId12"/>
                                   <a:stretch>
                                     <a:fillRect/>
                                   </a:stretch>
@@ -11397,7 +11407,7 @@
                           <wp:extent cx="180000" cy="180000"/>
                           <wp:effectExtent l="0" t="0" r="0" b="0"/>
                           <wp:docPr id="17" name="Picture 17" title="Software University @ YouTube">
-                            <a:hlinkClick xmlns:a="http://schemas.openxmlformats.org/drawingml/2006/main" r:id="rId33"/>
+                            <a:hlinkClick xmlns:a="http://schemas.openxmlformats.org/drawingml/2006/main" r:id="rId13"/>
                           </wp:docPr>
                           <wp:cNvGraphicFramePr>
                             <a:graphicFrameLocks xmlns:a="http://schemas.openxmlformats.org/drawingml/2006/main" noChangeAspect="1"/>
@@ -11407,12 +11417,12 @@
                               <pic:pic xmlns:pic="http://schemas.openxmlformats.org/drawingml/2006/picture">
                                 <pic:nvPicPr>
                                   <pic:cNvPr id="17" name="Picture 17" title="Software University @ YouTube">
-                                    <a:hlinkClick r:id="rId33"/>
+                                    <a:hlinkClick r:id="rId13"/>
                                   </pic:cNvPr>
                                   <pic:cNvPicPr/>
                                 </pic:nvPicPr>
                                 <pic:blipFill>
-                                  <a:blip r:embed="rId34"/>
+                                  <a:blip r:embed="rId14"/>
                                   <a:stretch>
                                     <a:fillRect/>
                                   </a:stretch>
@@ -11450,7 +11460,7 @@
                           <wp:extent cx="180000" cy="180000"/>
                           <wp:effectExtent l="0" t="0" r="0" b="0"/>
                           <wp:docPr id="21" name="Picture 21">
-                            <a:hlinkClick xmlns:a="http://schemas.openxmlformats.org/drawingml/2006/main" r:id="rId35"/>
+                            <a:hlinkClick xmlns:a="http://schemas.openxmlformats.org/drawingml/2006/main" r:id="rId15"/>
                           </wp:docPr>
                           <wp:cNvGraphicFramePr>
                             <a:graphicFrameLocks xmlns:a="http://schemas.openxmlformats.org/drawingml/2006/main" noChangeAspect="1"/>
@@ -11460,14 +11470,14 @@
                               <pic:pic xmlns:pic="http://schemas.openxmlformats.org/drawingml/2006/picture">
                                 <pic:nvPicPr>
                                   <pic:cNvPr id="21" name="Picture 21">
-                                    <a:hlinkClick r:id="rId35"/>
+                                    <a:hlinkClick r:id="rId15"/>
                                   </pic:cNvPr>
                                   <pic:cNvPicPr>
                                     <a:picLocks noChangeAspect="1" noChangeArrowheads="1"/>
                                   </pic:cNvPicPr>
                                 </pic:nvPicPr>
                                 <pic:blipFill rotWithShape="1">
-                                  <a:blip r:embed="rId36">
+                                  <a:blip r:embed="rId16">
                                     <a:extLst>
                                       <a:ext uri="{28A0092B-C50C-407E-A947-70E740481C1C}">
                                         <a14:useLocalDpi xmlns:a14="http://schemas.microsoft.com/office/drawing/2010/main" val="0"/>
@@ -11519,7 +11529,7 @@
                           <wp:extent cx="180000" cy="180000"/>
                           <wp:effectExtent l="0" t="0" r="0" b="0"/>
                           <wp:docPr id="22" name="Picture 22">
-                            <a:hlinkClick xmlns:a="http://schemas.openxmlformats.org/drawingml/2006/main" r:id="rId37"/>
+                            <a:hlinkClick xmlns:a="http://schemas.openxmlformats.org/drawingml/2006/main" r:id="rId17"/>
                           </wp:docPr>
                           <wp:cNvGraphicFramePr>
                             <a:graphicFrameLocks xmlns:a="http://schemas.openxmlformats.org/drawingml/2006/main" noChangeAspect="1"/>
@@ -11529,14 +11539,14 @@
                               <pic:pic xmlns:pic="http://schemas.openxmlformats.org/drawingml/2006/picture">
                                 <pic:nvPicPr>
                                   <pic:cNvPr id="22" name="Picture 22">
-                                    <a:hlinkClick r:id="rId37"/>
+                                    <a:hlinkClick r:id="rId17"/>
                                   </pic:cNvPr>
                                   <pic:cNvPicPr>
                                     <a:picLocks noChangeAspect="1" noChangeArrowheads="1"/>
                                   </pic:cNvPicPr>
                                 </pic:nvPicPr>
                                 <pic:blipFill>
-                                  <a:blip r:embed="rId38">
+                                  <a:blip r:embed="rId18">
                                     <a:extLst>
                                       <a:ext uri="{28A0092B-C50C-407E-A947-70E740481C1C}">
                                         <a14:useLocalDpi xmlns:a14="http://schemas.microsoft.com/office/drawing/2010/main" val="0"/>
@@ -11585,7 +11595,7 @@
                           <wp:extent cx="180000" cy="180000"/>
                           <wp:effectExtent l="0" t="0" r="0" b="0"/>
                           <wp:docPr id="23" name="Picture 23" title="Software University: Email Us">
-                            <a:hlinkClick xmlns:a="http://schemas.openxmlformats.org/drawingml/2006/main" r:id="rId39"/>
+                            <a:hlinkClick xmlns:a="http://schemas.openxmlformats.org/drawingml/2006/main" r:id="rId19"/>
                           </wp:docPr>
                           <wp:cNvGraphicFramePr>
                             <a:graphicFrameLocks xmlns:a="http://schemas.openxmlformats.org/drawingml/2006/main" noChangeAspect="1"/>
@@ -11595,12 +11605,12 @@
                               <pic:pic xmlns:pic="http://schemas.openxmlformats.org/drawingml/2006/picture">
                                 <pic:nvPicPr>
                                   <pic:cNvPr id="23" name="Picture 23" title="Software University: Email Us">
-                                    <a:hlinkClick r:id="rId39"/>
+                                    <a:hlinkClick r:id="rId19"/>
                                   </pic:cNvPr>
                                   <pic:cNvPicPr/>
                                 </pic:nvPicPr>
                                 <pic:blipFill>
-                                  <a:blip r:embed="rId40"/>
+                                  <a:blip r:embed="rId20"/>
                                   <a:stretch>
                                     <a:fillRect/>
                                   </a:stretch>
@@ -11645,7 +11655,7 @@
           <wp:effectExtent l="0" t="0" r="0" b="5715"/>
           <wp:wrapSquare wrapText="bothSides"/>
           <wp:docPr id="1" name="Picture 1">
-            <a:hlinkClick xmlns:a="http://schemas.openxmlformats.org/drawingml/2006/main" r:id="rId22"/>
+            <a:hlinkClick xmlns:a="http://schemas.openxmlformats.org/drawingml/2006/main" r:id="rId2"/>
           </wp:docPr>
           <wp:cNvGraphicFramePr>
             <a:graphicFrameLocks xmlns:a="http://schemas.openxmlformats.org/drawingml/2006/main" noChangeAspect="1"/>
@@ -11655,14 +11665,14 @@
               <pic:pic xmlns:pic="http://schemas.openxmlformats.org/drawingml/2006/picture">
                 <pic:nvPicPr>
                   <pic:cNvPr id="1" name="Picture 1">
-                    <a:hlinkClick r:id="rId22"/>
+                    <a:hlinkClick r:id="rId2"/>
                   </pic:cNvPr>
                   <pic:cNvPicPr>
                     <a:picLocks noChangeAspect="1" noChangeArrowheads="1"/>
                   </pic:cNvPicPr>
                 </pic:nvPicPr>
                 <pic:blipFill>
-                  <a:blip r:embed="rId41">
+                  <a:blip r:embed="rId22">
                     <a:extLst>
                       <a:ext uri="{28A0092B-C50C-407E-A947-70E740481C1C}">
                         <a14:useLocalDpi xmlns:a14="http://schemas.microsoft.com/office/drawing/2010/main" val="0"/>

</xml_diff>

<commit_message>
Exercise: CSS & Typography completed 1100 of 1100 points.
proceeding with next lesson
</commit_message>
<xml_diff>
--- a/HTML & CSS/03 CSS and Typography/03.CSS-and-Thypography-Exercise.docx
+++ b/HTML & CSS/03 CSS and Typography/03.CSS-and-Thypography-Exercise.docx
@@ -9244,15 +9244,20 @@
       <w:pPr>
         <w:pStyle w:val="2"/>
         <w:rPr>
-          <w:lang w:val="bg-BG"/>
-        </w:rPr>
-      </w:pPr>
-      <w:r>
+          <w:highlight w:val="green"/>
+          <w:lang w:val="bg-BG"/>
+        </w:rPr>
+      </w:pPr>
+      <w:r>
+        <w:rPr>
+          <w:highlight w:val="green"/>
+        </w:rPr>
         <w:t xml:space="preserve">Create Typography </w:t>
       </w:r>
       <w:r>
         <w:rPr>
           <w:noProof/>
+          <w:highlight w:val="green"/>
         </w:rPr>
         <w:t>CSS</w:t>
       </w:r>
@@ -9277,11 +9282,10 @@
         <w:rPr>
           <w:noProof/>
         </w:rPr>
-        <w:lastRenderedPageBreak/>
         <w:drawing>
-          <wp:inline distT="0" distB="0" distL="0" distR="0" wp14:anchorId="25593D98" wp14:editId="4584ADD8">
-            <wp:extent cx="3315786" cy="6031230"/>
-            <wp:effectExtent l="19050" t="19050" r="18415" b="26670"/>
+          <wp:inline distT="0" distB="0" distL="0" distR="0" wp14:anchorId="25593D98" wp14:editId="3C16A369">
+            <wp:extent cx="5631252" cy="10242934"/>
+            <wp:effectExtent l="19050" t="19050" r="26670" b="25400"/>
             <wp:docPr id="34" name="Picture 34"/>
             <wp:cNvGraphicFramePr>
               <a:graphicFrameLocks xmlns:a="http://schemas.openxmlformats.org/drawingml/2006/main" noChangeAspect="1"/>
@@ -9311,7 +9315,7 @@
                   <pic:spPr bwMode="auto">
                     <a:xfrm>
                       <a:off x="0" y="0"/>
-                      <a:ext cx="3323886" cy="6045964"/>
+                      <a:ext cx="5647442" cy="10272383"/>
                     </a:xfrm>
                     <a:prstGeom prst="rect">
                       <a:avLst/>
@@ -9348,6 +9352,7 @@
         <w:rPr>
           <w:rFonts w:eastAsia="Times New Roman" w:cstheme="minorHAnsi"/>
           <w:color w:val="000000"/>
+          <w:highlight w:val="green"/>
           <w:lang w:val="bg-BG" w:eastAsia="en-GB"/>
         </w:rPr>
       </w:pPr>
@@ -9355,6 +9360,7 @@
         <w:rPr>
           <w:rFonts w:eastAsia="Times New Roman" w:cstheme="minorHAnsi"/>
           <w:color w:val="000000"/>
+          <w:highlight w:val="green"/>
           <w:lang w:eastAsia="en-GB"/>
         </w:rPr>
         <w:t>Create an </w:t>
@@ -9365,6 +9371,7 @@
           <w:b/>
           <w:bCs/>
           <w:color w:val="000000"/>
+          <w:highlight w:val="green"/>
           <w:lang w:eastAsia="en-GB"/>
         </w:rPr>
         <w:t>"</w:t>
@@ -9373,6 +9380,7 @@
         <w:rPr>
           <w:rStyle w:val="CodeChar"/>
           <w:rFonts w:asciiTheme="minorHAnsi" w:hAnsiTheme="minorHAnsi" w:cstheme="minorHAnsi"/>
+          <w:highlight w:val="green"/>
           <w:lang w:eastAsia="en-GB"/>
         </w:rPr>
         <w:t>index.html</w:t>
@@ -9383,6 +9391,7 @@
           <w:b/>
           <w:bCs/>
           <w:color w:val="000000"/>
+          <w:highlight w:val="green"/>
           <w:lang w:eastAsia="en-GB"/>
         </w:rPr>
         <w:t>"</w:t>
@@ -9391,6 +9400,7 @@
         <w:rPr>
           <w:rFonts w:eastAsia="Times New Roman" w:cstheme="minorHAnsi"/>
           <w:color w:val="000000"/>
+          <w:highlight w:val="green"/>
           <w:lang w:eastAsia="en-GB"/>
         </w:rPr>
         <w:t> and </w:t>
@@ -9401,6 +9411,7 @@
           <w:b/>
           <w:bCs/>
           <w:color w:val="000000"/>
+          <w:highlight w:val="green"/>
           <w:lang w:eastAsia="en-GB"/>
         </w:rPr>
         <w:t>"</w:t>
@@ -9409,6 +9420,7 @@
         <w:rPr>
           <w:rStyle w:val="CodeChar"/>
           <w:rFonts w:asciiTheme="minorHAnsi" w:hAnsiTheme="minorHAnsi" w:cstheme="minorHAnsi"/>
+          <w:highlight w:val="green"/>
           <w:lang w:eastAsia="en-GB"/>
         </w:rPr>
         <w:t>style.css</w:t>
@@ -9419,6 +9431,7 @@
           <w:b/>
           <w:bCs/>
           <w:color w:val="000000"/>
+          <w:highlight w:val="green"/>
           <w:lang w:eastAsia="en-GB"/>
         </w:rPr>
         <w:t>"</w:t>
@@ -9427,6 +9440,7 @@
         <w:rPr>
           <w:rFonts w:eastAsia="Times New Roman" w:cstheme="minorHAnsi"/>
           <w:color w:val="000000"/>
+          <w:highlight w:val="green"/>
           <w:lang w:eastAsia="en-GB"/>
         </w:rPr>
         <w:t> files</w:t>
@@ -9442,6 +9456,7 @@
         <w:rPr>
           <w:rFonts w:eastAsia="Times New Roman" w:cstheme="minorHAnsi"/>
           <w:color w:val="000000"/>
+          <w:highlight w:val="green"/>
           <w:lang w:val="bg-BG" w:eastAsia="en-GB"/>
         </w:rPr>
       </w:pPr>
@@ -9449,6 +9464,7 @@
         <w:rPr>
           <w:rFonts w:eastAsia="Times New Roman" w:cstheme="minorHAnsi"/>
           <w:color w:val="000000"/>
+          <w:highlight w:val="green"/>
           <w:lang w:eastAsia="en-GB"/>
         </w:rPr>
         <w:t>Change the document </w:t>
@@ -9459,6 +9475,7 @@
           <w:b/>
           <w:bCs/>
           <w:color w:val="000000"/>
+          <w:highlight w:val="green"/>
           <w:lang w:eastAsia="en-GB"/>
         </w:rPr>
         <w:t>title</w:t>
@@ -9467,6 +9484,7 @@
         <w:rPr>
           <w:rFonts w:eastAsia="Times New Roman" w:cstheme="minorHAnsi"/>
           <w:color w:val="000000"/>
+          <w:highlight w:val="green"/>
           <w:lang w:eastAsia="en-GB"/>
         </w:rPr>
         <w:t> to "</w:t>
@@ -9477,6 +9495,7 @@
           <w:b/>
           <w:bCs/>
           <w:color w:val="000000"/>
+          <w:highlight w:val="green"/>
           <w:lang w:eastAsia="en-GB"/>
         </w:rPr>
         <w:t>Typography</w:t>
@@ -9486,6 +9505,7 @@
           <w:rFonts w:eastAsia="Times New Roman" w:cstheme="minorHAnsi"/>
           <w:bCs/>
           <w:color w:val="000000"/>
+          <w:highlight w:val="green"/>
           <w:lang w:eastAsia="en-GB"/>
         </w:rPr>
         <w:t>"</w:t>
@@ -9705,6 +9725,7 @@
         <w:rPr>
           <w:rFonts w:eastAsia="Times New Roman" w:cstheme="minorHAnsi"/>
           <w:color w:val="000000"/>
+          <w:highlight w:val="green"/>
           <w:lang w:val="bg-BG" w:eastAsia="en-GB"/>
         </w:rPr>
       </w:pPr>
@@ -9712,6 +9733,7 @@
         <w:rPr>
           <w:rFonts w:eastAsia="Times New Roman" w:cstheme="minorHAnsi"/>
           <w:color w:val="000000"/>
+          <w:highlight w:val="green"/>
           <w:lang w:eastAsia="en-GB"/>
         </w:rPr>
         <w:t>Use headings from </w:t>
@@ -9719,6 +9741,7 @@
       <w:r>
         <w:rPr>
           <w:rStyle w:val="CodeChar"/>
+          <w:highlight w:val="green"/>
           <w:lang w:eastAsia="en-GB"/>
         </w:rPr>
         <w:t>h1</w:t>
@@ -9728,6 +9751,7 @@
           <w:rFonts w:eastAsia="Times New Roman" w:cstheme="minorHAnsi"/>
           <w:noProof/>
           <w:color w:val="000000"/>
+          <w:highlight w:val="green"/>
           <w:lang w:eastAsia="en-GB"/>
         </w:rPr>
         <w:t> </w:t>
@@ -9736,6 +9760,7 @@
         <w:rPr>
           <w:rFonts w:eastAsia="Times New Roman" w:cstheme="minorHAnsi"/>
           <w:color w:val="000000"/>
+          <w:highlight w:val="green"/>
           <w:lang w:eastAsia="en-GB"/>
         </w:rPr>
         <w:t>to </w:t>
@@ -9743,6 +9768,7 @@
       <w:r>
         <w:rPr>
           <w:rStyle w:val="CodeChar"/>
+          <w:highlight w:val="green"/>
           <w:lang w:eastAsia="en-GB"/>
         </w:rPr>
         <w:t>h6</w:t>
@@ -9813,6 +9839,7 @@
         <w:rPr>
           <w:rFonts w:eastAsia="Times New Roman" w:cstheme="minorHAnsi"/>
           <w:color w:val="000000"/>
+          <w:highlight w:val="green"/>
           <w:lang w:val="bg-BG" w:eastAsia="en-GB"/>
         </w:rPr>
       </w:pPr>
@@ -9820,6 +9847,7 @@
         <w:rPr>
           <w:rFonts w:eastAsia="Times New Roman" w:cstheme="minorHAnsi"/>
           <w:color w:val="000000"/>
+          <w:highlight w:val="green"/>
           <w:lang w:eastAsia="en-GB"/>
         </w:rPr>
         <w:t>Use </w:t>
@@ -9827,6 +9855,7 @@
       <w:r>
         <w:rPr>
           <w:rStyle w:val="CodeChar"/>
+          <w:highlight w:val="green"/>
           <w:lang w:eastAsia="en-GB"/>
         </w:rPr>
         <w:t>blockquote</w:t>
@@ -9836,6 +9865,7 @@
           <w:rFonts w:eastAsia="Times New Roman" w:cstheme="minorHAnsi"/>
           <w:noProof/>
           <w:color w:val="000000"/>
+          <w:highlight w:val="green"/>
           <w:lang w:eastAsia="en-GB"/>
         </w:rPr>
         <w:t> </w:t>
@@ -9844,6 +9874,7 @@
         <w:rPr>
           <w:rFonts w:eastAsia="Times New Roman" w:cstheme="minorHAnsi"/>
           <w:color w:val="000000"/>
+          <w:highlight w:val="green"/>
           <w:lang w:eastAsia="en-GB"/>
         </w:rPr>
         <w:t>tag</w:t>
@@ -9859,6 +9890,7 @@
         <w:rPr>
           <w:rFonts w:eastAsia="Times New Roman" w:cstheme="minorHAnsi"/>
           <w:color w:val="000000"/>
+          <w:highlight w:val="green"/>
           <w:lang w:val="bg-BG" w:eastAsia="en-GB"/>
         </w:rPr>
       </w:pPr>
@@ -9866,6 +9898,7 @@
         <w:rPr>
           <w:rFonts w:eastAsia="Times New Roman" w:cstheme="minorHAnsi"/>
           <w:color w:val="000000"/>
+          <w:highlight w:val="green"/>
           <w:lang w:eastAsia="en-GB"/>
         </w:rPr>
         <w:t>Style its left border with </w:t>
@@ -9874,6 +9907,7 @@
       <w:r>
         <w:rPr>
           <w:rStyle w:val="CodeChar"/>
+          <w:highlight w:val="green"/>
           <w:lang w:eastAsia="en-GB"/>
         </w:rPr>
         <w:t>rgb</w:t>
@@ -9882,6 +9916,7 @@
       <w:r>
         <w:rPr>
           <w:rStyle w:val="CodeChar"/>
+          <w:highlight w:val="green"/>
           <w:lang w:eastAsia="en-GB"/>
         </w:rPr>
         <w:t>(221,221,221)</w:t>
@@ -9891,6 +9926,7 @@
           <w:rFonts w:eastAsia="Times New Roman" w:cstheme="minorHAnsi"/>
           <w:noProof/>
           <w:color w:val="000000"/>
+          <w:highlight w:val="green"/>
           <w:lang w:eastAsia="en-GB"/>
         </w:rPr>
         <w:t> </w:t>
@@ -9899,6 +9935,7 @@
         <w:rPr>
           <w:rFonts w:eastAsia="Times New Roman" w:cstheme="minorHAnsi"/>
           <w:color w:val="000000"/>
+          <w:highlight w:val="green"/>
           <w:lang w:eastAsia="en-GB"/>
         </w:rPr>
         <w:t>color</w:t>
@@ -9914,6 +9951,7 @@
         <w:rPr>
           <w:rFonts w:eastAsia="Times New Roman" w:cstheme="minorHAnsi"/>
           <w:color w:val="000000"/>
+          <w:highlight w:val="green"/>
           <w:lang w:val="bg-BG" w:eastAsia="en-GB"/>
         </w:rPr>
       </w:pPr>
@@ -9921,6 +9959,7 @@
         <w:rPr>
           <w:rFonts w:eastAsia="Times New Roman" w:cstheme="minorHAnsi"/>
           <w:color w:val="000000"/>
+          <w:highlight w:val="green"/>
           <w:lang w:eastAsia="en-GB"/>
         </w:rPr>
         <w:t>Style its font to </w:t>
@@ -9928,6 +9967,7 @@
       <w:r>
         <w:rPr>
           <w:rStyle w:val="CodeChar"/>
+          <w:highlight w:val="green"/>
           <w:lang w:eastAsia="en-GB"/>
         </w:rPr>
         <w:t>italic</w:t>
@@ -9943,6 +9983,7 @@
         <w:rPr>
           <w:rFonts w:eastAsia="Times New Roman" w:cstheme="minorHAnsi"/>
           <w:color w:val="000000"/>
+          <w:highlight w:val="green"/>
           <w:lang w:val="bg-BG" w:eastAsia="en-GB"/>
         </w:rPr>
       </w:pPr>
@@ -9950,6 +9991,7 @@
         <w:rPr>
           <w:rFonts w:eastAsia="Times New Roman" w:cstheme="minorHAnsi"/>
           <w:color w:val="000000"/>
+          <w:highlight w:val="green"/>
           <w:lang w:eastAsia="en-GB"/>
         </w:rPr>
         <w:t>Use </w:t>
@@ -9958,6 +10000,7 @@
       <w:r>
         <w:rPr>
           <w:rStyle w:val="CodeChar"/>
+          <w:highlight w:val="green"/>
           <w:lang w:eastAsia="en-GB"/>
         </w:rPr>
         <w:t>hr</w:t>
@@ -9968,6 +10011,7 @@
           <w:rFonts w:eastAsia="Times New Roman" w:cstheme="minorHAnsi"/>
           <w:noProof/>
           <w:color w:val="000000"/>
+          <w:highlight w:val="green"/>
           <w:lang w:eastAsia="en-GB"/>
         </w:rPr>
         <w:t> </w:t>
@@ -9976,6 +10020,7 @@
         <w:rPr>
           <w:rFonts w:eastAsia="Times New Roman" w:cstheme="minorHAnsi"/>
           <w:color w:val="000000"/>
+          <w:highlight w:val="green"/>
           <w:lang w:eastAsia="en-GB"/>
         </w:rPr>
         <w:t>tag for the horizontal lines</w:t>

</xml_diff>